<commit_message>
update 0 and 1
</commit_message>
<xml_diff>
--- a/第0章.docx
+++ b/第0章.docx
@@ -1,6 +1,6 @@
 
 <file path=word/document.xml><?xml version="1.0" encoding="utf-8"?>
-<w:document xmlns:wpc="http://schemas.microsoft.com/office/word/2010/wordprocessingCanvas" xmlns:mc="http://schemas.openxmlformats.org/markup-compatibility/2006" xmlns:o="urn:schemas-microsoft-com:office:office" xmlns:r="http://schemas.openxmlformats.org/officeDocument/2006/relationships" xmlns:m="http://schemas.openxmlformats.org/officeDocument/2006/math" xmlns:v="urn:schemas-microsoft-com:vml" xmlns:wp14="http://schemas.microsoft.com/office/word/2010/wordprocessingDrawing" xmlns:wp="http://schemas.openxmlformats.org/drawingml/2006/wordprocessingDrawing" xmlns:w10="urn:schemas-microsoft-com:office:word" xmlns:w="http://schemas.openxmlformats.org/wordprocessingml/2006/main" xmlns:w14="http://schemas.microsoft.com/office/word/2010/wordml" xmlns:w15="http://schemas.microsoft.com/office/word/2012/wordml" xmlns:wpg="http://schemas.microsoft.com/office/word/2010/wordprocessingGroup" xmlns:wpi="http://schemas.microsoft.com/office/word/2010/wordprocessingInk" xmlns:wne="http://schemas.microsoft.com/office/word/2006/wordml" xmlns:wps="http://schemas.microsoft.com/office/word/2010/wordprocessingShape" mc:Ignorable="w14 w15 wp14">
+<w:document xmlns:wpc="http://schemas.microsoft.com/office/word/2010/wordprocessingCanvas" xmlns:mc="http://schemas.openxmlformats.org/markup-compatibility/2006" xmlns:o="urn:schemas-microsoft-com:office:office" xmlns:r="http://schemas.openxmlformats.org/officeDocument/2006/relationships" xmlns:m="http://schemas.openxmlformats.org/officeDocument/2006/math" xmlns:v="urn:schemas-microsoft-com:vml" xmlns:wp14="http://schemas.microsoft.com/office/word/2010/wordprocessingDrawing" xmlns:wp="http://schemas.openxmlformats.org/drawingml/2006/wordprocessingDrawing" xmlns:w10="urn:schemas-microsoft-com:office:word" xmlns:w="http://schemas.openxmlformats.org/wordprocessingml/2006/main" xmlns:w14="http://schemas.microsoft.com/office/word/2010/wordml" xmlns:wpg="http://schemas.microsoft.com/office/word/2010/wordprocessingGroup" xmlns:wpi="http://schemas.microsoft.com/office/word/2010/wordprocessingInk" xmlns:wne="http://schemas.microsoft.com/office/word/2006/wordml" xmlns:wps="http://schemas.microsoft.com/office/word/2010/wordprocessingShape" mc:Ignorable="w14 wp14">
   <w:body>
     <w:p>
       <w:pPr>
@@ -107,7 +107,6 @@
         </w:rPr>
         <w:t>攻击</w:t>
       </w:r>
-      <w:commentRangeStart w:id="0"/>
       <w:r>
         <w:rPr>
           <w:rFonts w:ascii="Times New Roman" w:eastAsia="宋体" w:hAnsi="Times New Roman" w:cs="Times New Roman" w:hint="eastAsia"/>
@@ -166,19 +165,7 @@
           <w:bdr w:val="nil"/>
           <w:lang w:val="zh-TW"/>
         </w:rPr>
-        <w:t>（又叫配件</w:t>
-      </w:r>
-      <w:r>
-        <w:rPr>
-          <w:rFonts w:ascii="Times New Roman" w:eastAsia="宋体" w:hAnsi="Times New Roman" w:cs="Times New Roman" w:hint="eastAsia"/>
-          <w:color w:val="000000"/>
-          <w:sz w:val="18"/>
-          <w:szCs w:val="18"/>
-          <w:u w:color="000000"/>
-          <w:bdr w:val="nil"/>
-          <w:lang w:val="zh-TW"/>
-        </w:rPr>
-        <w:t>或</w:t>
+        <w:t>（称为</w:t>
       </w:r>
       <w:r>
         <w:rPr>
@@ -228,7 +215,6 @@
         </w:rPr>
         <w:t>实现预设的攻击目标</w:t>
       </w:r>
-      <w:commentRangeEnd w:id="0"/>
       <w:r>
         <w:rPr>
           <w:rFonts w:ascii="Times New Roman" w:eastAsia="Times New Roman" w:hAnsi="Times New Roman" w:cs="Times New Roman"/>
@@ -332,31 +318,7 @@
           <w:bdr w:val="nil"/>
           <w:lang w:val="zh-TW" w:eastAsia="zh-TW"/>
         </w:rPr>
-        <w:t>技术作为一种直接面向控制流进行保护的方式，能够</w:t>
-      </w:r>
-      <w:r>
-        <w:rPr>
-          <w:rFonts w:ascii="Times New Roman" w:eastAsia="宋体" w:hAnsi="Times New Roman" w:cs="Times New Roman" w:hint="eastAsia"/>
-          <w:color w:val="000000"/>
-          <w:sz w:val="18"/>
-          <w:szCs w:val="18"/>
-          <w:u w:color="000000"/>
-          <w:bdr w:val="nil"/>
-          <w:lang w:val="zh-TW"/>
-        </w:rPr>
-        <w:t>比较</w:t>
-      </w:r>
-      <w:r>
-        <w:rPr>
-          <w:rFonts w:ascii="Times New Roman" w:eastAsia="宋体" w:hAnsi="Times New Roman" w:cs="Times New Roman" w:hint="eastAsia"/>
-          <w:color w:val="000000"/>
-          <w:sz w:val="18"/>
-          <w:szCs w:val="18"/>
-          <w:u w:color="000000"/>
-          <w:bdr w:val="nil"/>
-          <w:lang w:val="zh-TW" w:eastAsia="zh-TW"/>
-        </w:rPr>
-        <w:t>有效的防御</w:t>
+        <w:t>技术作为一种直接面向控制流进行保护的方式，能够有效的防御</w:t>
       </w:r>
       <w:r>
         <w:rPr>
@@ -580,7 +542,7 @@
       </w:r>
       <w:r>
         <w:rPr>
-          <w:rFonts w:ascii="Times New Roman" w:eastAsia="宋体" w:hAnsi="Times New Roman" w:cs="Times New Roman"/>
+          <w:rFonts w:ascii="Times New Roman" w:eastAsia="宋体" w:hAnsi="Times New Roman" w:cs="Times New Roman" w:hint="eastAsia"/>
           <w:color w:val="000000"/>
           <w:sz w:val="18"/>
           <w:szCs w:val="18"/>
@@ -600,46 +562,10 @@
           <w:bdr w:val="nil"/>
           <w:lang w:val="zh-TW"/>
         </w:rPr>
-        <w:t>配件</w:t>
-      </w:r>
-      <w:r>
-        <w:rPr>
-          <w:rFonts w:ascii="Times New Roman" w:eastAsia="宋体" w:hAnsi="Times New Roman" w:cs="Times New Roman"/>
-          <w:color w:val="000000"/>
-          <w:sz w:val="18"/>
-          <w:szCs w:val="18"/>
-          <w:u w:color="000000"/>
-          <w:bdr w:val="nil"/>
-          <w:lang w:val="zh-TW"/>
-        </w:rPr>
-        <w:t>（</w:t>
-      </w:r>
-      <w:r>
-        <w:rPr>
-          <w:rFonts w:ascii="Times New Roman" w:eastAsia="宋体" w:hAnsi="Times New Roman" w:cs="Times New Roman" w:hint="eastAsia"/>
-          <w:color w:val="000000"/>
-          <w:sz w:val="18"/>
-          <w:szCs w:val="18"/>
-          <w:u w:color="000000"/>
-          <w:bdr w:val="nil"/>
-          <w:lang w:val="zh-TW"/>
-        </w:rPr>
         <w:t>gadget</w:t>
       </w:r>
       <w:r>
         <w:rPr>
-          <w:rFonts w:ascii="Times New Roman" w:eastAsia="宋体" w:hAnsi="Times New Roman" w:cs="Times New Roman"/>
-          <w:color w:val="000000"/>
-          <w:sz w:val="18"/>
-          <w:szCs w:val="18"/>
-          <w:u w:color="000000"/>
-          <w:bdr w:val="nil"/>
-          <w:lang w:val="zh-TW"/>
-        </w:rPr>
-        <w:t>）</w:t>
-      </w:r>
-      <w:r>
-        <w:rPr>
           <w:rFonts w:ascii="Times New Roman" w:eastAsia="宋体" w:hAnsi="Times New Roman" w:cs="Times New Roman" w:hint="eastAsia"/>
           <w:color w:val="000000"/>
           <w:sz w:val="18"/>
@@ -672,79 +598,31 @@
           <w:bdr w:val="nil"/>
           <w:lang w:val="zh-TW"/>
         </w:rPr>
-        <w:t>成配件</w:t>
-      </w:r>
-      <w:r>
-        <w:rPr>
-          <w:rFonts w:ascii="Times New Roman" w:eastAsia="宋体" w:hAnsi="Times New Roman" w:cs="Times New Roman" w:hint="eastAsia"/>
-          <w:color w:val="000000"/>
-          <w:sz w:val="18"/>
-          <w:szCs w:val="18"/>
-          <w:u w:color="000000"/>
-          <w:bdr w:val="nil"/>
-          <w:lang w:val="zh-TW" w:eastAsia="zh-TW"/>
-        </w:rPr>
-        <w:t>链</w:t>
-      </w:r>
-      <w:r>
-        <w:rPr>
-          <w:rFonts w:ascii="Times New Roman" w:eastAsia="宋体" w:hAnsi="Times New Roman" w:cs="Times New Roman" w:hint="eastAsia"/>
-          <w:color w:val="000000"/>
-          <w:sz w:val="18"/>
-          <w:szCs w:val="18"/>
-          <w:u w:color="000000"/>
-          <w:bdr w:val="nil"/>
-          <w:lang w:val="zh-TW"/>
-        </w:rPr>
-        <w:t>（</w:t>
-      </w:r>
-      <w:r>
-        <w:rPr>
-          <w:rFonts w:ascii="Times New Roman" w:eastAsia="宋体" w:hAnsi="Times New Roman" w:cs="Times New Roman" w:hint="eastAsia"/>
-          <w:color w:val="000000"/>
-          <w:sz w:val="18"/>
-          <w:szCs w:val="18"/>
-          <w:u w:color="000000"/>
-          <w:bdr w:val="nil"/>
-          <w:lang w:val="zh-TW"/>
-        </w:rPr>
-        <w:t>gadget</w:t>
-      </w:r>
-      <w:r>
-        <w:rPr>
-          <w:rFonts w:ascii="Times New Roman" w:eastAsia="PMingLiU" w:hAnsi="Times New Roman" w:cs="Times New Roman"/>
-          <w:color w:val="000000"/>
-          <w:sz w:val="18"/>
-          <w:szCs w:val="18"/>
-          <w:u w:color="000000"/>
-          <w:bdr w:val="nil"/>
-          <w:lang w:val="zh-TW" w:eastAsia="zh-TW"/>
-        </w:rPr>
-        <w:t xml:space="preserve"> chain</w:t>
-      </w:r>
-      <w:r>
-        <w:rPr>
-          <w:rFonts w:ascii="Times New Roman" w:eastAsia="宋体" w:hAnsi="Times New Roman" w:cs="Times New Roman"/>
-          <w:color w:val="000000"/>
-          <w:sz w:val="18"/>
-          <w:szCs w:val="18"/>
-          <w:u w:color="000000"/>
-          <w:bdr w:val="nil"/>
-          <w:lang w:val="zh-TW"/>
-        </w:rPr>
-        <w:t>）</w:t>
-      </w:r>
-      <w:r>
-        <w:rPr>
-          <w:rFonts w:ascii="Times New Roman" w:eastAsia="宋体" w:hAnsi="Times New Roman" w:cs="Times New Roman" w:hint="eastAsia"/>
-          <w:color w:val="000000"/>
-          <w:sz w:val="18"/>
-          <w:szCs w:val="18"/>
-          <w:u w:color="000000"/>
-          <w:bdr w:val="nil"/>
-          <w:lang w:val="zh-TW" w:eastAsia="zh-TW"/>
-        </w:rPr>
-        <w:t>，继续实施代码重用攻击。以上的</w:t>
+        <w:t>成</w:t>
+      </w:r>
+      <w:r>
+        <w:rPr>
+          <w:rFonts w:ascii="Times New Roman" w:eastAsia="宋体" w:hAnsi="Times New Roman" w:cs="Times New Roman" w:hint="eastAsia"/>
+          <w:color w:val="000000"/>
+          <w:sz w:val="18"/>
+          <w:szCs w:val="18"/>
+          <w:u w:color="000000"/>
+          <w:bdr w:val="nil"/>
+          <w:lang w:val="zh-TW"/>
+        </w:rPr>
+        <w:t>gadgets</w:t>
+      </w:r>
+      <w:r>
+        <w:rPr>
+          <w:rFonts w:ascii="Times New Roman" w:eastAsia="宋体" w:hAnsi="Times New Roman" w:cs="Times New Roman" w:hint="eastAsia"/>
+          <w:color w:val="000000"/>
+          <w:sz w:val="18"/>
+          <w:szCs w:val="18"/>
+          <w:u w:color="000000"/>
+          <w:bdr w:val="nil"/>
+          <w:lang w:val="zh-TW" w:eastAsia="zh-TW"/>
+        </w:rPr>
+        <w:t>链，继续实施代码重用攻击。以上的</w:t>
       </w:r>
       <w:r>
         <w:rPr>
@@ -823,6 +701,7 @@
           <w:szCs w:val="18"/>
           <w:u w:color="000000"/>
           <w:bdr w:val="nil"/>
+          <w:lang w:val="zh-TW" w:eastAsia="zh-TW"/>
         </w:rPr>
         <w:t>此外</w:t>
       </w:r>
@@ -834,6 +713,7 @@
           <w:szCs w:val="18"/>
           <w:u w:color="000000"/>
           <w:bdr w:val="nil"/>
+          <w:lang w:val="zh-TW" w:eastAsia="zh-TW"/>
         </w:rPr>
         <w:t>，</w:t>
       </w:r>
@@ -851,6 +731,462 @@
       </w:r>
       <w:r>
         <w:rPr>
+          <w:rFonts w:ascii="Times New Roman" w:eastAsia="宋体" w:hAnsi="Times New Roman" w:cs="Times New Roman"/>
+          <w:color w:val="000000"/>
+          <w:sz w:val="18"/>
+          <w:szCs w:val="18"/>
+          <w:u w:color="000000"/>
+          <w:bdr w:val="nil"/>
+          <w:lang w:val="zh-TW" w:eastAsia="zh-TW"/>
+        </w:rPr>
+        <w:t>CFI</w:t>
+      </w:r>
+      <w:r>
+        <w:rPr>
+          <w:rFonts w:ascii="Times New Roman" w:eastAsia="宋体" w:hAnsi="Times New Roman" w:cs="Times New Roman" w:hint="eastAsia"/>
+          <w:color w:val="000000"/>
+          <w:sz w:val="18"/>
+          <w:szCs w:val="18"/>
+          <w:u w:color="000000"/>
+          <w:bdr w:val="nil"/>
+          <w:lang w:val="zh-TW" w:eastAsia="zh-TW"/>
+        </w:rPr>
+        <w:t>技术的开销</w:t>
+      </w:r>
+      <w:r>
+        <w:rPr>
+          <w:rFonts w:ascii="Times New Roman" w:eastAsia="宋体" w:hAnsi="Times New Roman" w:cs="Times New Roman" w:hint="eastAsia"/>
+          <w:color w:val="000000"/>
+          <w:sz w:val="18"/>
+          <w:szCs w:val="18"/>
+          <w:u w:color="000000"/>
+          <w:bdr w:val="nil"/>
+          <w:lang w:val="zh-TW"/>
+        </w:rPr>
+        <w:t>，</w:t>
+      </w:r>
+      <w:r>
+        <w:rPr>
+          <w:rFonts w:ascii="Times New Roman" w:eastAsia="宋体" w:hAnsi="Times New Roman" w:cs="Times New Roman"/>
+          <w:color w:val="000000"/>
+          <w:sz w:val="18"/>
+          <w:szCs w:val="18"/>
+          <w:u w:color="000000"/>
+          <w:bdr w:val="nil"/>
+          <w:lang w:val="zh-TW" w:eastAsia="zh-TW"/>
+        </w:rPr>
+        <w:t>提高</w:t>
+      </w:r>
+      <w:r>
+        <w:rPr>
+          <w:rFonts w:ascii="Times New Roman" w:eastAsia="宋体" w:hAnsi="Times New Roman" w:cs="Times New Roman" w:hint="eastAsia"/>
+          <w:color w:val="000000"/>
+          <w:sz w:val="18"/>
+          <w:szCs w:val="18"/>
+          <w:u w:color="000000"/>
+          <w:bdr w:val="nil"/>
+          <w:lang w:val="zh-TW" w:eastAsia="zh-TW"/>
+        </w:rPr>
+        <w:t>检测</w:t>
+      </w:r>
+      <w:r>
+        <w:rPr>
+          <w:rFonts w:ascii="Times New Roman" w:eastAsia="宋体" w:hAnsi="Times New Roman" w:cs="Times New Roman"/>
+          <w:color w:val="000000"/>
+          <w:sz w:val="18"/>
+          <w:szCs w:val="18"/>
+          <w:u w:color="000000"/>
+          <w:bdr w:val="nil"/>
+          <w:lang w:val="zh-TW" w:eastAsia="zh-TW"/>
+        </w:rPr>
+        <w:t>精度</w:t>
+      </w:r>
+      <w:r>
+        <w:rPr>
+          <w:rFonts w:ascii="Times New Roman" w:eastAsia="宋体" w:hAnsi="Times New Roman" w:cs="Times New Roman" w:hint="eastAsia"/>
+          <w:color w:val="000000"/>
+          <w:sz w:val="18"/>
+          <w:szCs w:val="18"/>
+          <w:u w:color="000000"/>
+          <w:bdr w:val="nil"/>
+          <w:lang w:val="zh-TW" w:eastAsia="zh-TW"/>
+        </w:rPr>
+        <w:t>。例如，</w:t>
+      </w:r>
+      <w:r>
+        <w:rPr>
+          <w:rFonts w:ascii="Times New Roman" w:eastAsia="宋体" w:hAnsi="Times New Roman" w:cs="Times New Roman"/>
+          <w:color w:val="000000"/>
+          <w:sz w:val="18"/>
+          <w:szCs w:val="18"/>
+          <w:u w:color="000000"/>
+          <w:bdr w:val="nil"/>
+          <w:lang w:val="zh-TW" w:eastAsia="zh-TW"/>
+        </w:rPr>
+        <w:t>Pappas</w:t>
+      </w:r>
+      <w:r>
+        <w:rPr>
+          <w:rFonts w:ascii="Times New Roman" w:eastAsia="宋体" w:hAnsi="Times New Roman" w:cs="Times New Roman" w:hint="eastAsia"/>
+          <w:color w:val="000000"/>
+          <w:sz w:val="18"/>
+          <w:szCs w:val="18"/>
+          <w:u w:color="000000"/>
+          <w:bdr w:val="nil"/>
+          <w:lang w:val="zh-TW" w:eastAsia="zh-TW"/>
+        </w:rPr>
+        <w:t>等提出了</w:t>
+      </w:r>
+      <w:r>
+        <w:rPr>
+          <w:rFonts w:ascii="Times New Roman" w:eastAsia="宋体" w:hAnsi="Times New Roman" w:cs="Times New Roman"/>
+          <w:color w:val="000000"/>
+          <w:sz w:val="18"/>
+          <w:szCs w:val="18"/>
+          <w:u w:color="000000"/>
+          <w:bdr w:val="nil"/>
+          <w:lang w:val="zh-TW" w:eastAsia="zh-TW"/>
+        </w:rPr>
+        <w:t>kBouncer</w:t>
+      </w:r>
+      <w:r>
+        <w:rPr>
+          <w:rFonts w:ascii="Times New Roman" w:eastAsia="宋体" w:hAnsi="Times New Roman" w:cs="Times New Roman" w:hint="eastAsia"/>
+          <w:color w:val="000000"/>
+          <w:sz w:val="18"/>
+          <w:szCs w:val="18"/>
+          <w:u w:color="000000"/>
+          <w:bdr w:val="nil"/>
+          <w:lang w:val="zh-TW" w:eastAsia="zh-TW"/>
+        </w:rPr>
+        <w:t>方法</w:t>
+      </w:r>
+      <w:r>
+        <w:rPr>
+          <w:rFonts w:ascii="Times New Roman" w:eastAsia="宋体" w:hAnsi="Times New Roman" w:cs="Times New Roman"/>
+          <w:color w:val="000000"/>
+          <w:sz w:val="18"/>
+          <w:szCs w:val="18"/>
+          <w:u w:color="000000"/>
+          <w:bdr w:val="nil"/>
+          <w:lang w:val="zh-TW" w:eastAsia="zh-TW"/>
+        </w:rPr>
+        <w:t>[10]</w:t>
+      </w:r>
+      <w:r>
+        <w:rPr>
+          <w:rFonts w:ascii="Times New Roman" w:eastAsia="宋体" w:hAnsi="Times New Roman" w:cs="Times New Roman" w:hint="eastAsia"/>
+          <w:color w:val="000000"/>
+          <w:sz w:val="18"/>
+          <w:szCs w:val="18"/>
+          <w:u w:color="000000"/>
+          <w:bdr w:val="nil"/>
+          <w:lang w:val="zh-TW" w:eastAsia="zh-TW"/>
+        </w:rPr>
+        <w:t>，该方法利用最近</w:t>
+      </w:r>
+      <w:r>
+        <w:rPr>
+          <w:rFonts w:ascii="Times New Roman" w:eastAsia="宋体" w:hAnsi="Times New Roman" w:cs="Times New Roman"/>
+          <w:color w:val="000000"/>
+          <w:sz w:val="18"/>
+          <w:szCs w:val="18"/>
+          <w:u w:color="000000"/>
+          <w:bdr w:val="nil"/>
+          <w:lang w:val="zh-TW" w:eastAsia="zh-TW"/>
+        </w:rPr>
+        <w:t>分支记录</w:t>
+      </w:r>
+      <w:r>
+        <w:rPr>
+          <w:rFonts w:ascii="Times New Roman" w:eastAsia="宋体" w:hAnsi="Times New Roman" w:cs="Times New Roman" w:hint="eastAsia"/>
+          <w:color w:val="000000"/>
+          <w:sz w:val="18"/>
+          <w:szCs w:val="18"/>
+          <w:u w:color="000000"/>
+          <w:bdr w:val="nil"/>
+          <w:lang w:val="zh-TW" w:eastAsia="zh-TW"/>
+        </w:rPr>
+        <w:t>（</w:t>
+      </w:r>
+      <w:r>
+        <w:rPr>
+          <w:rFonts w:ascii="Times New Roman" w:eastAsia="宋体" w:hAnsi="Times New Roman" w:cs="Times New Roman" w:hint="eastAsia"/>
+          <w:color w:val="000000"/>
+          <w:sz w:val="18"/>
+          <w:szCs w:val="18"/>
+          <w:u w:color="000000"/>
+          <w:bdr w:val="nil"/>
+          <w:lang w:val="zh-TW" w:eastAsia="zh-TW"/>
+        </w:rPr>
+        <w:t>Last</w:t>
+      </w:r>
+      <w:r>
+        <w:rPr>
+          <w:rFonts w:ascii="Times New Roman" w:eastAsia="宋体" w:hAnsi="Times New Roman" w:cs="Times New Roman"/>
+          <w:color w:val="000000"/>
+          <w:sz w:val="18"/>
+          <w:szCs w:val="18"/>
+          <w:u w:color="000000"/>
+          <w:bdr w:val="nil"/>
+          <w:lang w:val="zh-TW" w:eastAsia="zh-TW"/>
+        </w:rPr>
+        <w:t xml:space="preserve"> Branch Record</w:t>
+      </w:r>
+      <w:r>
+        <w:rPr>
+          <w:rFonts w:ascii="Times New Roman" w:eastAsia="宋体" w:hAnsi="Times New Roman" w:cs="Times New Roman" w:hint="eastAsia"/>
+          <w:color w:val="000000"/>
+          <w:sz w:val="18"/>
+          <w:szCs w:val="18"/>
+          <w:u w:color="000000"/>
+          <w:bdr w:val="nil"/>
+          <w:lang w:val="zh-TW" w:eastAsia="zh-TW"/>
+        </w:rPr>
+        <w:t>，</w:t>
+      </w:r>
+      <w:r>
+        <w:rPr>
+          <w:rFonts w:ascii="Times New Roman" w:eastAsia="宋体" w:hAnsi="Times New Roman" w:cs="Times New Roman"/>
+          <w:color w:val="000000"/>
+          <w:sz w:val="18"/>
+          <w:szCs w:val="18"/>
+          <w:u w:color="000000"/>
+          <w:bdr w:val="nil"/>
+          <w:lang w:val="zh-TW" w:eastAsia="zh-TW"/>
+        </w:rPr>
+        <w:t>简称</w:t>
+      </w:r>
+      <w:r>
+        <w:rPr>
+          <w:rFonts w:ascii="Times New Roman" w:eastAsia="宋体" w:hAnsi="Times New Roman" w:cs="Times New Roman"/>
+          <w:color w:val="000000"/>
+          <w:sz w:val="18"/>
+          <w:szCs w:val="18"/>
+          <w:u w:color="000000"/>
+          <w:bdr w:val="nil"/>
+          <w:lang w:val="zh-TW" w:eastAsia="zh-TW"/>
+        </w:rPr>
+        <w:t>LBR</w:t>
+      </w:r>
+      <w:r>
+        <w:rPr>
+          <w:rFonts w:ascii="Times New Roman" w:eastAsia="宋体" w:hAnsi="Times New Roman" w:cs="Times New Roman"/>
+          <w:color w:val="000000"/>
+          <w:sz w:val="18"/>
+          <w:szCs w:val="18"/>
+          <w:u w:color="000000"/>
+          <w:bdr w:val="nil"/>
+          <w:lang w:val="zh-TW" w:eastAsia="zh-TW"/>
+        </w:rPr>
+        <w:t>）</w:t>
+      </w:r>
+      <w:r>
+        <w:rPr>
+          <w:rFonts w:ascii="Times New Roman" w:eastAsia="宋体" w:hAnsi="Times New Roman" w:cs="Times New Roman" w:hint="eastAsia"/>
+          <w:color w:val="000000"/>
+          <w:sz w:val="18"/>
+          <w:szCs w:val="18"/>
+          <w:u w:color="000000"/>
+          <w:bdr w:val="nil"/>
+          <w:lang w:val="zh-TW" w:eastAsia="zh-TW"/>
+        </w:rPr>
+        <w:t>捕获最近的</w:t>
+      </w:r>
+      <w:r>
+        <w:rPr>
+          <w:rFonts w:ascii="Times New Roman" w:eastAsia="宋体" w:hAnsi="Times New Roman" w:cs="Times New Roman"/>
+          <w:color w:val="000000"/>
+          <w:sz w:val="18"/>
+          <w:szCs w:val="18"/>
+          <w:u w:color="000000"/>
+          <w:bdr w:val="nil"/>
+          <w:lang w:val="zh-TW" w:eastAsia="zh-TW"/>
+        </w:rPr>
+        <w:t>16</w:t>
+      </w:r>
+      <w:r>
+        <w:rPr>
+          <w:rFonts w:ascii="Times New Roman" w:eastAsia="宋体" w:hAnsi="Times New Roman" w:cs="Times New Roman" w:hint="eastAsia"/>
+          <w:color w:val="000000"/>
+          <w:sz w:val="18"/>
+          <w:szCs w:val="18"/>
+          <w:u w:color="000000"/>
+          <w:bdr w:val="nil"/>
+          <w:lang w:val="zh-TW" w:eastAsia="zh-TW"/>
+        </w:rPr>
+        <w:t>次跳转信息，在敏感系统调用处对捕获的</w:t>
+      </w:r>
+      <w:r>
+        <w:rPr>
+          <w:rFonts w:ascii="Times New Roman" w:eastAsia="宋体" w:hAnsi="Times New Roman" w:cs="Times New Roman"/>
+          <w:color w:val="000000"/>
+          <w:sz w:val="18"/>
+          <w:szCs w:val="18"/>
+          <w:u w:color="000000"/>
+          <w:bdr w:val="nil"/>
+          <w:lang w:val="zh-TW" w:eastAsia="zh-TW"/>
+        </w:rPr>
+        <w:t>16</w:t>
+      </w:r>
+      <w:r>
+        <w:rPr>
+          <w:rFonts w:ascii="Times New Roman" w:eastAsia="宋体" w:hAnsi="Times New Roman" w:cs="Times New Roman" w:hint="eastAsia"/>
+          <w:color w:val="000000"/>
+          <w:sz w:val="18"/>
+          <w:szCs w:val="18"/>
+          <w:u w:color="000000"/>
+          <w:bdr w:val="nil"/>
+          <w:lang w:val="zh-TW" w:eastAsia="zh-TW"/>
+        </w:rPr>
+        <w:t>次跳转进行安全性判断。</w:t>
+      </w:r>
+      <w:r>
+        <w:rPr>
+          <w:rFonts w:ascii="Times New Roman" w:eastAsia="宋体" w:hAnsi="Times New Roman" w:cs="Times New Roman"/>
+          <w:color w:val="000000"/>
+          <w:sz w:val="18"/>
+          <w:szCs w:val="18"/>
+          <w:u w:color="000000"/>
+          <w:bdr w:val="nil"/>
+          <w:lang w:val="zh-TW" w:eastAsia="zh-TW"/>
+        </w:rPr>
+        <w:t>Cheng</w:t>
+      </w:r>
+      <w:r>
+        <w:rPr>
+          <w:rFonts w:ascii="Times New Roman" w:eastAsia="宋体" w:hAnsi="Times New Roman" w:cs="Times New Roman" w:hint="eastAsia"/>
+          <w:color w:val="000000"/>
+          <w:sz w:val="18"/>
+          <w:szCs w:val="18"/>
+          <w:u w:color="000000"/>
+          <w:bdr w:val="nil"/>
+          <w:lang w:val="zh-TW" w:eastAsia="zh-TW"/>
+        </w:rPr>
+        <w:t>等提出</w:t>
+      </w:r>
+      <w:r>
+        <w:rPr>
+          <w:rFonts w:ascii="Times New Roman" w:eastAsia="宋体" w:hAnsi="Times New Roman" w:cs="Times New Roman"/>
+          <w:color w:val="000000"/>
+          <w:sz w:val="18"/>
+          <w:szCs w:val="18"/>
+          <w:u w:color="000000"/>
+          <w:bdr w:val="nil"/>
+          <w:lang w:val="zh-TW" w:eastAsia="zh-TW"/>
+        </w:rPr>
+        <w:t>ROPecker</w:t>
+      </w:r>
+      <w:r>
+        <w:rPr>
+          <w:rFonts w:ascii="Times New Roman" w:eastAsia="宋体" w:hAnsi="Times New Roman" w:cs="Times New Roman" w:hint="eastAsia"/>
+          <w:color w:val="000000"/>
+          <w:sz w:val="18"/>
+          <w:szCs w:val="18"/>
+          <w:u w:color="000000"/>
+          <w:bdr w:val="nil"/>
+          <w:lang w:val="zh-TW" w:eastAsia="zh-TW"/>
+        </w:rPr>
+        <w:t>方法</w:t>
+      </w:r>
+      <w:r>
+        <w:rPr>
+          <w:rFonts w:ascii="Times New Roman" w:eastAsia="宋体" w:hAnsi="Times New Roman" w:cs="Times New Roman"/>
+          <w:color w:val="000000"/>
+          <w:sz w:val="18"/>
+          <w:szCs w:val="18"/>
+          <w:u w:color="000000"/>
+          <w:bdr w:val="nil"/>
+          <w:lang w:val="zh-TW" w:eastAsia="zh-TW"/>
+        </w:rPr>
+        <w:t>[2]</w:t>
+      </w:r>
+      <w:r>
+        <w:rPr>
+          <w:rFonts w:ascii="Times New Roman" w:eastAsia="宋体" w:hAnsi="Times New Roman" w:cs="Times New Roman" w:hint="eastAsia"/>
+          <w:color w:val="000000"/>
+          <w:sz w:val="18"/>
+          <w:szCs w:val="18"/>
+          <w:u w:color="000000"/>
+          <w:bdr w:val="nil"/>
+          <w:lang w:val="zh-TW" w:eastAsia="zh-TW"/>
+        </w:rPr>
+        <w:t>，该方法也是利用</w:t>
+      </w:r>
+      <w:r>
+        <w:rPr>
+          <w:rFonts w:ascii="Times New Roman" w:eastAsia="宋体" w:hAnsi="Times New Roman" w:cs="Times New Roman" w:hint="eastAsia"/>
+          <w:color w:val="000000"/>
+          <w:sz w:val="18"/>
+          <w:szCs w:val="18"/>
+          <w:u w:color="000000"/>
+          <w:bdr w:val="nil"/>
+          <w:lang w:val="zh-TW" w:eastAsia="zh-TW"/>
+        </w:rPr>
+        <w:t>LBR</w:t>
+      </w:r>
+      <w:r>
+        <w:rPr>
+          <w:rFonts w:ascii="Times New Roman" w:eastAsia="宋体" w:hAnsi="Times New Roman" w:cs="Times New Roman" w:hint="eastAsia"/>
+          <w:color w:val="000000"/>
+          <w:sz w:val="18"/>
+          <w:szCs w:val="18"/>
+          <w:u w:color="000000"/>
+          <w:bdr w:val="nil"/>
+          <w:lang w:val="zh-TW" w:eastAsia="zh-TW"/>
+        </w:rPr>
+        <w:t>捕获程序流的方式进行</w:t>
+      </w:r>
+      <w:r>
+        <w:rPr>
+          <w:rFonts w:ascii="Times New Roman" w:eastAsia="宋体" w:hAnsi="Times New Roman" w:cs="Times New Roman"/>
+          <w:color w:val="000000"/>
+          <w:sz w:val="18"/>
+          <w:szCs w:val="18"/>
+          <w:u w:color="000000"/>
+          <w:bdr w:val="nil"/>
+          <w:lang w:val="zh-TW" w:eastAsia="zh-TW"/>
+        </w:rPr>
+        <w:t>ROP</w:t>
+      </w:r>
+      <w:r>
+        <w:rPr>
+          <w:rFonts w:ascii="Times New Roman" w:eastAsia="宋体" w:hAnsi="Times New Roman" w:cs="Times New Roman" w:hint="eastAsia"/>
+          <w:color w:val="000000"/>
+          <w:sz w:val="18"/>
+          <w:szCs w:val="18"/>
+          <w:u w:color="000000"/>
+          <w:bdr w:val="nil"/>
+          <w:lang w:val="zh-TW" w:eastAsia="zh-TW"/>
+        </w:rPr>
+        <w:t>攻击检测。该方法在运行时检测过去和未来的执行流中是否存在长</w:t>
+      </w:r>
+      <w:r>
+        <w:rPr>
+          <w:rFonts w:ascii="Times New Roman" w:eastAsia="宋体" w:hAnsi="Times New Roman" w:cs="Times New Roman" w:hint="eastAsia"/>
+          <w:color w:val="000000"/>
+          <w:sz w:val="18"/>
+          <w:szCs w:val="18"/>
+          <w:u w:color="000000"/>
+          <w:bdr w:val="nil"/>
+          <w:lang w:val="zh-TW" w:eastAsia="zh-TW"/>
+        </w:rPr>
+        <w:t>配件</w:t>
+      </w:r>
+      <w:r>
+        <w:rPr>
+          <w:rFonts w:ascii="Times New Roman" w:eastAsia="宋体" w:hAnsi="Times New Roman" w:cs="Times New Roman" w:hint="eastAsia"/>
+          <w:color w:val="000000"/>
+          <w:sz w:val="18"/>
+          <w:szCs w:val="18"/>
+          <w:u w:color="000000"/>
+          <w:bdr w:val="nil"/>
+          <w:lang w:val="zh-TW" w:eastAsia="zh-TW"/>
+        </w:rPr>
+        <w:t>链来进行攻击检测，还通过滑动窗口的机制来进一步提高准确性和高效性。但是，这两种方法都是一次性针对</w:t>
+      </w:r>
+      <w:r>
+        <w:rPr>
           <w:rFonts w:ascii="Times New Roman" w:eastAsia="Times New Roman" w:hAnsi="Times New Roman" w:cs="Times New Roman"/>
           <w:color w:val="000000"/>
           <w:sz w:val="18"/>
@@ -858,79 +1194,19 @@
           <w:u w:color="000000"/>
           <w:bdr w:val="nil"/>
         </w:rPr>
-        <w:t>CFI</w:t>
-      </w:r>
-      <w:r>
-        <w:rPr>
-          <w:rFonts w:ascii="Times New Roman" w:eastAsia="宋体" w:hAnsi="Times New Roman" w:cs="Times New Roman" w:hint="eastAsia"/>
-          <w:color w:val="000000"/>
-          <w:sz w:val="18"/>
-          <w:szCs w:val="18"/>
-          <w:u w:color="000000"/>
-          <w:bdr w:val="nil"/>
-          <w:lang w:val="zh-TW" w:eastAsia="zh-TW"/>
-        </w:rPr>
-        <w:t>技术的开销</w:t>
-      </w:r>
-      <w:r>
-        <w:rPr>
-          <w:rFonts w:ascii="Times New Roman" w:eastAsia="宋体" w:hAnsi="Times New Roman" w:cs="Times New Roman" w:hint="eastAsia"/>
-          <w:color w:val="000000"/>
-          <w:sz w:val="18"/>
-          <w:szCs w:val="18"/>
-          <w:u w:color="000000"/>
-          <w:bdr w:val="nil"/>
-          <w:lang w:val="zh-TW"/>
-        </w:rPr>
-        <w:t>、</w:t>
-      </w:r>
-      <w:r>
-        <w:rPr>
-          <w:rFonts w:ascii="Times New Roman" w:eastAsia="宋体" w:hAnsi="Times New Roman" w:cs="Times New Roman"/>
-          <w:color w:val="000000"/>
-          <w:sz w:val="18"/>
-          <w:szCs w:val="18"/>
-          <w:u w:color="000000"/>
-          <w:bdr w:val="nil"/>
-          <w:lang w:val="zh-TW"/>
-        </w:rPr>
-        <w:t>提高</w:t>
-      </w:r>
-      <w:r>
-        <w:rPr>
-          <w:rFonts w:ascii="Times New Roman" w:eastAsia="宋体" w:hAnsi="Times New Roman" w:cs="Times New Roman" w:hint="eastAsia"/>
-          <w:color w:val="000000"/>
-          <w:sz w:val="18"/>
-          <w:szCs w:val="18"/>
-          <w:u w:color="000000"/>
-          <w:bdr w:val="nil"/>
-          <w:lang w:val="zh-TW"/>
-        </w:rPr>
-        <w:t>检测</w:t>
-      </w:r>
-      <w:r>
-        <w:rPr>
-          <w:rFonts w:ascii="Times New Roman" w:eastAsia="宋体" w:hAnsi="Times New Roman" w:cs="Times New Roman"/>
-          <w:color w:val="000000"/>
-          <w:sz w:val="18"/>
-          <w:szCs w:val="18"/>
-          <w:u w:color="000000"/>
-          <w:bdr w:val="nil"/>
-          <w:lang w:val="zh-TW"/>
-        </w:rPr>
-        <w:t>精度</w:t>
-      </w:r>
-      <w:r>
-        <w:rPr>
-          <w:rFonts w:ascii="Times New Roman" w:eastAsia="宋体" w:hAnsi="Times New Roman" w:cs="Times New Roman" w:hint="eastAsia"/>
-          <w:color w:val="000000"/>
-          <w:sz w:val="18"/>
-          <w:szCs w:val="18"/>
-          <w:u w:color="000000"/>
-          <w:bdr w:val="nil"/>
-          <w:lang w:val="zh-TW" w:eastAsia="zh-TW"/>
-        </w:rPr>
-        <w:t>。例如，</w:t>
+        <w:t>16</w:t>
+      </w:r>
+      <w:r>
+        <w:rPr>
+          <w:rFonts w:ascii="Times New Roman" w:eastAsia="宋体" w:hAnsi="Times New Roman" w:cs="Times New Roman" w:hint="eastAsia"/>
+          <w:color w:val="000000"/>
+          <w:sz w:val="18"/>
+          <w:szCs w:val="18"/>
+          <w:u w:color="000000"/>
+          <w:bdr w:val="nil"/>
+          <w:lang w:val="zh-TW" w:eastAsia="zh-TW"/>
+        </w:rPr>
+        <w:t>个间接分支进行检查，会面临历史覆盖不足的问题，导致检测精度下降。</w:t>
       </w:r>
       <w:r>
         <w:rPr>
@@ -942,7 +1218,7 @@
           <w:bdr w:val="nil"/>
           <w:lang w:eastAsia="zh-TW"/>
         </w:rPr>
-        <w:t>Pappas</w:t>
+        <w:t>Xia</w:t>
       </w:r>
       <w:r>
         <w:rPr>
@@ -956,6 +1232,7 @@
         </w:rPr>
         <w:t>等提出了</w:t>
       </w:r>
+      <w:proofErr w:type="spellStart"/>
       <w:r>
         <w:rPr>
           <w:rFonts w:ascii="Times New Roman" w:eastAsia="Times New Roman" w:hAnsi="Times New Roman" w:cs="Times New Roman"/>
@@ -966,20 +1243,9 @@
           <w:bdr w:val="nil"/>
           <w:lang w:eastAsia="zh-TW"/>
         </w:rPr>
-        <w:t>kBouncer</w:t>
-      </w:r>
-      <w:r>
-        <w:rPr>
-          <w:rFonts w:ascii="Times New Roman" w:eastAsia="宋体" w:hAnsi="Times New Roman" w:cs="Times New Roman" w:hint="eastAsia"/>
-          <w:color w:val="000000"/>
-          <w:sz w:val="18"/>
-          <w:szCs w:val="18"/>
-          <w:u w:color="000000"/>
-          <w:bdr w:val="nil"/>
-          <w:lang w:val="zh-TW" w:eastAsia="zh-TW"/>
-        </w:rPr>
-        <w:t>方法</w:t>
-      </w:r>
+        <w:t>CFIMon</w:t>
+      </w:r>
+      <w:proofErr w:type="spellEnd"/>
       <w:r>
         <w:rPr>
           <w:rFonts w:ascii="Times New Roman" w:eastAsia="Times New Roman" w:hAnsi="Times New Roman" w:cs="Times New Roman"/>
@@ -990,91 +1256,54 @@
           <w:bdr w:val="nil"/>
           <w:lang w:eastAsia="zh-TW"/>
         </w:rPr>
-        <w:t>[10]</w:t>
-      </w:r>
-      <w:r>
-        <w:rPr>
-          <w:rFonts w:ascii="Times New Roman" w:eastAsia="宋体" w:hAnsi="Times New Roman" w:cs="Times New Roman" w:hint="eastAsia"/>
-          <w:color w:val="000000"/>
-          <w:sz w:val="18"/>
-          <w:szCs w:val="18"/>
-          <w:u w:color="000000"/>
-          <w:bdr w:val="nil"/>
-          <w:lang w:val="zh-TW" w:eastAsia="zh-TW"/>
-        </w:rPr>
-        <w:t>，该方法利用最近</w:t>
-      </w:r>
-      <w:r>
-        <w:rPr>
-          <w:rFonts w:ascii="Times New Roman" w:eastAsia="宋体" w:hAnsi="Times New Roman" w:cs="Times New Roman"/>
-          <w:color w:val="000000"/>
-          <w:sz w:val="18"/>
-          <w:szCs w:val="18"/>
-          <w:u w:color="000000"/>
-          <w:bdr w:val="nil"/>
-          <w:lang w:val="zh-TW" w:eastAsia="zh-TW"/>
-        </w:rPr>
-        <w:t>分支记录</w:t>
-      </w:r>
-      <w:r>
-        <w:rPr>
-          <w:rFonts w:ascii="Times New Roman" w:eastAsia="宋体" w:hAnsi="Times New Roman" w:cs="Times New Roman" w:hint="eastAsia"/>
-          <w:color w:val="000000"/>
-          <w:sz w:val="18"/>
-          <w:szCs w:val="18"/>
-          <w:u w:color="000000"/>
-          <w:bdr w:val="nil"/>
-          <w:lang w:val="zh-TW" w:eastAsia="zh-TW"/>
-        </w:rPr>
-        <w:t>（</w:t>
-      </w:r>
-      <w:r>
-        <w:rPr>
-          <w:rFonts w:ascii="Times New Roman" w:eastAsia="宋体" w:hAnsi="Times New Roman" w:cs="Times New Roman" w:hint="eastAsia"/>
-          <w:color w:val="000000"/>
-          <w:sz w:val="18"/>
-          <w:szCs w:val="18"/>
-          <w:u w:color="000000"/>
-          <w:bdr w:val="nil"/>
-          <w:lang w:val="zh-TW" w:eastAsia="zh-TW"/>
-        </w:rPr>
-        <w:t>Last</w:t>
-      </w:r>
-      <w:r>
-        <w:rPr>
-          <w:rFonts w:ascii="Times New Roman" w:eastAsia="PMingLiU" w:hAnsi="Times New Roman" w:cs="Times New Roman"/>
-          <w:color w:val="000000"/>
-          <w:sz w:val="18"/>
-          <w:szCs w:val="18"/>
-          <w:u w:color="000000"/>
-          <w:bdr w:val="nil"/>
-          <w:lang w:val="zh-TW" w:eastAsia="zh-TW"/>
-        </w:rPr>
-        <w:t xml:space="preserve"> Branch Register</w:t>
-      </w:r>
-      <w:r>
-        <w:rPr>
-          <w:rFonts w:ascii="Times New Roman" w:eastAsia="宋体" w:hAnsi="Times New Roman" w:cs="Times New Roman"/>
-          <w:color w:val="000000"/>
-          <w:sz w:val="18"/>
-          <w:szCs w:val="18"/>
-          <w:u w:color="000000"/>
-          <w:bdr w:val="nil"/>
-          <w:lang w:val="zh-TW" w:eastAsia="zh-TW"/>
-        </w:rPr>
-        <w:t>）</w:t>
-      </w:r>
-      <w:r>
-        <w:rPr>
-          <w:rFonts w:ascii="Times New Roman" w:eastAsia="宋体" w:hAnsi="Times New Roman" w:cs="Times New Roman" w:hint="eastAsia"/>
-          <w:color w:val="000000"/>
-          <w:sz w:val="18"/>
-          <w:szCs w:val="18"/>
-          <w:u w:color="000000"/>
-          <w:bdr w:val="nil"/>
-          <w:lang w:val="zh-TW" w:eastAsia="zh-TW"/>
-        </w:rPr>
-        <w:t>捕获最近的</w:t>
+        <w:t>[11]</w:t>
+      </w:r>
+      <w:r>
+        <w:rPr>
+          <w:rFonts w:ascii="Times New Roman" w:eastAsia="宋体" w:hAnsi="Times New Roman" w:cs="Times New Roman" w:hint="eastAsia"/>
+          <w:color w:val="000000"/>
+          <w:sz w:val="18"/>
+          <w:szCs w:val="18"/>
+          <w:u w:color="000000"/>
+          <w:bdr w:val="nil"/>
+        </w:rPr>
+        <w:t>，</w:t>
+      </w:r>
+      <w:r>
+        <w:rPr>
+          <w:rFonts w:ascii="Times New Roman" w:eastAsia="宋体" w:hAnsi="Times New Roman" w:cs="Times New Roman" w:hint="eastAsia"/>
+          <w:color w:val="000000"/>
+          <w:sz w:val="18"/>
+          <w:szCs w:val="18"/>
+          <w:u w:color="000000"/>
+          <w:bdr w:val="nil"/>
+          <w:lang w:val="zh-TW" w:eastAsia="zh-TW"/>
+        </w:rPr>
+        <w:t>该方法采用</w:t>
+      </w:r>
+      <w:r>
+        <w:rPr>
+          <w:rFonts w:ascii="Times New Roman" w:eastAsia="宋体" w:hAnsi="Times New Roman" w:cs="Times New Roman" w:hint="eastAsia"/>
+          <w:color w:val="000000"/>
+          <w:sz w:val="18"/>
+          <w:szCs w:val="18"/>
+          <w:u w:color="000000"/>
+          <w:bdr w:val="nil"/>
+          <w:lang w:val="zh-TW"/>
+        </w:rPr>
+        <w:t>分支跟踪</w:t>
+      </w:r>
+      <w:r>
+        <w:rPr>
+          <w:rFonts w:ascii="Times New Roman" w:eastAsia="宋体" w:hAnsi="Times New Roman" w:cs="Times New Roman"/>
+          <w:color w:val="000000"/>
+          <w:sz w:val="18"/>
+          <w:szCs w:val="18"/>
+          <w:u w:color="000000"/>
+          <w:bdr w:val="nil"/>
+          <w:lang w:val="zh-TW"/>
+        </w:rPr>
+        <w:t>缓冲区（</w:t>
       </w:r>
       <w:r>
         <w:rPr>
@@ -1086,20 +1315,20 @@
           <w:bdr w:val="nil"/>
           <w:lang w:eastAsia="zh-TW"/>
         </w:rPr>
-        <w:t>16</w:t>
-      </w:r>
-      <w:r>
-        <w:rPr>
-          <w:rFonts w:ascii="Times New Roman" w:eastAsia="宋体" w:hAnsi="Times New Roman" w:cs="Times New Roman" w:hint="eastAsia"/>
-          <w:color w:val="000000"/>
-          <w:sz w:val="18"/>
-          <w:szCs w:val="18"/>
-          <w:u w:color="000000"/>
-          <w:bdr w:val="nil"/>
-          <w:lang w:val="zh-TW" w:eastAsia="zh-TW"/>
-        </w:rPr>
-        <w:t>次跳转信息，在敏感系统调用处对捕获的</w:t>
-      </w:r>
+        <w:t>Branch Trace Store</w:t>
+      </w:r>
+      <w:r>
+        <w:rPr>
+          <w:rFonts w:asciiTheme="minorEastAsia" w:hAnsiTheme="minorEastAsia" w:cs="Times New Roman" w:hint="eastAsia"/>
+          <w:color w:val="000000"/>
+          <w:sz w:val="18"/>
+          <w:szCs w:val="18"/>
+          <w:u w:color="000000"/>
+          <w:bdr w:val="nil"/>
+        </w:rPr>
+        <w:t>，</w:t>
+      </w:r>
+      <w:proofErr w:type="spellStart"/>
       <w:r>
         <w:rPr>
           <w:rFonts w:ascii="Times New Roman" w:eastAsia="Times New Roman" w:hAnsi="Times New Roman" w:cs="Times New Roman"/>
@@ -1110,329 +1339,9 @@
           <w:bdr w:val="nil"/>
           <w:lang w:eastAsia="zh-TW"/>
         </w:rPr>
-        <w:t>16</w:t>
-      </w:r>
-      <w:r>
-        <w:rPr>
-          <w:rFonts w:ascii="Times New Roman" w:eastAsia="宋体" w:hAnsi="Times New Roman" w:cs="Times New Roman" w:hint="eastAsia"/>
-          <w:color w:val="000000"/>
-          <w:sz w:val="18"/>
-          <w:szCs w:val="18"/>
-          <w:u w:color="000000"/>
-          <w:bdr w:val="nil"/>
-          <w:lang w:val="zh-TW" w:eastAsia="zh-TW"/>
-        </w:rPr>
-        <w:t>次跳转进行安全性判断。</w:t>
-      </w:r>
-      <w:r>
-        <w:rPr>
-          <w:rFonts w:ascii="Times New Roman" w:eastAsia="Times New Roman" w:hAnsi="Times New Roman" w:cs="Times New Roman"/>
-          <w:color w:val="000000"/>
-          <w:sz w:val="18"/>
-          <w:szCs w:val="18"/>
-          <w:u w:color="000000"/>
-          <w:bdr w:val="nil"/>
-          <w:lang w:eastAsia="zh-TW"/>
-        </w:rPr>
-        <w:t>Cheng</w:t>
-      </w:r>
-      <w:r>
-        <w:rPr>
-          <w:rFonts w:ascii="Times New Roman" w:eastAsia="宋体" w:hAnsi="Times New Roman" w:cs="Times New Roman" w:hint="eastAsia"/>
-          <w:color w:val="000000"/>
-          <w:sz w:val="18"/>
-          <w:szCs w:val="18"/>
-          <w:u w:color="000000"/>
-          <w:bdr w:val="nil"/>
-          <w:lang w:val="zh-TW" w:eastAsia="zh-TW"/>
-        </w:rPr>
-        <w:t>等提出</w:t>
-      </w:r>
-      <w:r>
-        <w:rPr>
-          <w:rFonts w:ascii="Times New Roman" w:eastAsia="Times New Roman" w:hAnsi="Times New Roman" w:cs="Times New Roman"/>
-          <w:color w:val="000000"/>
-          <w:sz w:val="18"/>
-          <w:szCs w:val="18"/>
-          <w:u w:color="000000"/>
-          <w:bdr w:val="nil"/>
-          <w:lang w:eastAsia="zh-TW"/>
-        </w:rPr>
-        <w:t>ROPecker</w:t>
-      </w:r>
-      <w:r>
-        <w:rPr>
-          <w:rFonts w:ascii="Times New Roman" w:eastAsia="宋体" w:hAnsi="Times New Roman" w:cs="Times New Roman" w:hint="eastAsia"/>
-          <w:color w:val="000000"/>
-          <w:sz w:val="18"/>
-          <w:szCs w:val="18"/>
-          <w:u w:color="000000"/>
-          <w:bdr w:val="nil"/>
-          <w:lang w:val="zh-TW" w:eastAsia="zh-TW"/>
-        </w:rPr>
-        <w:t>方法</w:t>
-      </w:r>
-      <w:r>
-        <w:rPr>
-          <w:rFonts w:ascii="Times New Roman" w:eastAsia="Times New Roman" w:hAnsi="Times New Roman" w:cs="Times New Roman"/>
-          <w:color w:val="000000"/>
-          <w:sz w:val="18"/>
-          <w:szCs w:val="18"/>
-          <w:u w:color="000000"/>
-          <w:bdr w:val="nil"/>
-          <w:lang w:eastAsia="zh-TW"/>
-        </w:rPr>
-        <w:t>[2]</w:t>
-      </w:r>
-      <w:r>
-        <w:rPr>
-          <w:rFonts w:ascii="Times New Roman" w:eastAsia="宋体" w:hAnsi="Times New Roman" w:cs="Times New Roman" w:hint="eastAsia"/>
-          <w:color w:val="000000"/>
-          <w:sz w:val="18"/>
-          <w:szCs w:val="18"/>
-          <w:u w:color="000000"/>
-          <w:bdr w:val="nil"/>
-          <w:lang w:val="zh-TW" w:eastAsia="zh-TW"/>
-        </w:rPr>
-        <w:t>，该方法也是利用最近</w:t>
-      </w:r>
-      <w:r>
-        <w:rPr>
-          <w:rFonts w:ascii="Times New Roman" w:eastAsia="宋体" w:hAnsi="Times New Roman" w:cs="Times New Roman"/>
-          <w:color w:val="000000"/>
-          <w:sz w:val="18"/>
-          <w:szCs w:val="18"/>
-          <w:u w:color="000000"/>
-          <w:bdr w:val="nil"/>
-          <w:lang w:val="zh-TW" w:eastAsia="zh-TW"/>
-        </w:rPr>
-        <w:t>分支记录</w:t>
-      </w:r>
-      <w:r>
-        <w:rPr>
-          <w:rFonts w:ascii="Times New Roman" w:eastAsia="宋体" w:hAnsi="Times New Roman" w:cs="Times New Roman" w:hint="eastAsia"/>
-          <w:color w:val="000000"/>
-          <w:sz w:val="18"/>
-          <w:szCs w:val="18"/>
-          <w:u w:color="000000"/>
-          <w:bdr w:val="nil"/>
-          <w:lang w:val="zh-TW" w:eastAsia="zh-TW"/>
-        </w:rPr>
-        <w:t>（</w:t>
-      </w:r>
-      <w:r>
-        <w:rPr>
-          <w:rFonts w:ascii="Times New Roman" w:eastAsia="宋体" w:hAnsi="Times New Roman" w:cs="Times New Roman" w:hint="eastAsia"/>
-          <w:color w:val="000000"/>
-          <w:sz w:val="18"/>
-          <w:szCs w:val="18"/>
-          <w:u w:color="000000"/>
-          <w:bdr w:val="nil"/>
-          <w:lang w:val="zh-TW" w:eastAsia="zh-TW"/>
-        </w:rPr>
-        <w:t>Last</w:t>
-      </w:r>
-      <w:r>
-        <w:rPr>
-          <w:rFonts w:ascii="Times New Roman" w:eastAsia="PMingLiU" w:hAnsi="Times New Roman" w:cs="Times New Roman"/>
-          <w:color w:val="000000"/>
-          <w:sz w:val="18"/>
-          <w:szCs w:val="18"/>
-          <w:u w:color="000000"/>
-          <w:bdr w:val="nil"/>
-          <w:lang w:val="zh-TW" w:eastAsia="zh-TW"/>
-        </w:rPr>
-        <w:t xml:space="preserve"> Branch Register</w:t>
-      </w:r>
-      <w:r>
-        <w:rPr>
-          <w:rFonts w:ascii="Times New Roman" w:eastAsia="宋体" w:hAnsi="Times New Roman" w:cs="Times New Roman"/>
-          <w:color w:val="000000"/>
-          <w:sz w:val="18"/>
-          <w:szCs w:val="18"/>
-          <w:u w:color="000000"/>
-          <w:bdr w:val="nil"/>
-          <w:lang w:val="zh-TW" w:eastAsia="zh-TW"/>
-        </w:rPr>
-        <w:t>）</w:t>
-      </w:r>
-      <w:r>
-        <w:rPr>
-          <w:rFonts w:ascii="Times New Roman" w:eastAsia="宋体" w:hAnsi="Times New Roman" w:cs="Times New Roman" w:hint="eastAsia"/>
-          <w:color w:val="000000"/>
-          <w:sz w:val="18"/>
-          <w:szCs w:val="18"/>
-          <w:u w:color="000000"/>
-          <w:bdr w:val="nil"/>
-          <w:lang w:val="zh-TW" w:eastAsia="zh-TW"/>
-        </w:rPr>
-        <w:t>捕获程序流的方式进行</w:t>
-      </w:r>
-      <w:r>
-        <w:rPr>
-          <w:rFonts w:ascii="Times New Roman" w:eastAsia="Times New Roman" w:hAnsi="Times New Roman" w:cs="Times New Roman"/>
-          <w:color w:val="000000"/>
-          <w:sz w:val="18"/>
-          <w:szCs w:val="18"/>
-          <w:u w:color="000000"/>
-          <w:bdr w:val="nil"/>
-          <w:lang w:eastAsia="zh-TW"/>
-        </w:rPr>
-        <w:t>ROP</w:t>
-      </w:r>
-      <w:r>
-        <w:rPr>
-          <w:rFonts w:ascii="Times New Roman" w:eastAsia="宋体" w:hAnsi="Times New Roman" w:cs="Times New Roman" w:hint="eastAsia"/>
-          <w:color w:val="000000"/>
-          <w:sz w:val="18"/>
-          <w:szCs w:val="18"/>
-          <w:u w:color="000000"/>
-          <w:bdr w:val="nil"/>
-          <w:lang w:val="zh-TW" w:eastAsia="zh-TW"/>
-        </w:rPr>
-        <w:t>攻击检测。该方法在运行时检测过去和未来的执行流中是否存在长</w:t>
-      </w:r>
-      <w:r>
-        <w:rPr>
-          <w:rFonts w:ascii="Times New Roman" w:eastAsia="宋体" w:hAnsi="Times New Roman" w:cs="Times New Roman" w:hint="eastAsia"/>
-          <w:color w:val="000000"/>
-          <w:sz w:val="18"/>
-          <w:szCs w:val="18"/>
-          <w:u w:color="000000"/>
-          <w:bdr w:val="nil"/>
-        </w:rPr>
-        <w:t>配件</w:t>
-      </w:r>
-      <w:r>
-        <w:rPr>
-          <w:rFonts w:ascii="Times New Roman" w:eastAsia="宋体" w:hAnsi="Times New Roman" w:cs="Times New Roman" w:hint="eastAsia"/>
-          <w:color w:val="000000"/>
-          <w:sz w:val="18"/>
-          <w:szCs w:val="18"/>
-          <w:u w:color="000000"/>
-          <w:bdr w:val="nil"/>
-          <w:lang w:val="zh-TW" w:eastAsia="zh-TW"/>
-        </w:rPr>
-        <w:t>链来进行攻击检测，还通过滑动窗口的机制来进一步提高准确性和高效性。但是，这两种方法都是一次性针对</w:t>
-      </w:r>
-      <w:r>
-        <w:rPr>
-          <w:rFonts w:ascii="Times New Roman" w:eastAsia="Times New Roman" w:hAnsi="Times New Roman" w:cs="Times New Roman"/>
-          <w:color w:val="000000"/>
-          <w:sz w:val="18"/>
-          <w:szCs w:val="18"/>
-          <w:u w:color="000000"/>
-          <w:bdr w:val="nil"/>
-        </w:rPr>
-        <w:t>16</w:t>
-      </w:r>
-      <w:r>
-        <w:rPr>
-          <w:rFonts w:ascii="Times New Roman" w:eastAsia="宋体" w:hAnsi="Times New Roman" w:cs="Times New Roman" w:hint="eastAsia"/>
-          <w:color w:val="000000"/>
-          <w:sz w:val="18"/>
-          <w:szCs w:val="18"/>
-          <w:u w:color="000000"/>
-          <w:bdr w:val="nil"/>
-          <w:lang w:val="zh-TW" w:eastAsia="zh-TW"/>
-        </w:rPr>
-        <w:t>个间接分支进行检查，会面临历史覆盖不足的问题，导致检测精度下降。</w:t>
-      </w:r>
-      <w:r>
-        <w:rPr>
-          <w:rFonts w:ascii="Times New Roman" w:eastAsia="Times New Roman" w:hAnsi="Times New Roman" w:cs="Times New Roman"/>
-          <w:color w:val="000000"/>
-          <w:sz w:val="18"/>
-          <w:szCs w:val="18"/>
-          <w:u w:color="000000"/>
-          <w:bdr w:val="nil"/>
-          <w:lang w:eastAsia="zh-TW"/>
-        </w:rPr>
-        <w:t>Xia</w:t>
-      </w:r>
-      <w:r>
-        <w:rPr>
-          <w:rFonts w:ascii="Times New Roman" w:eastAsia="宋体" w:hAnsi="Times New Roman" w:cs="Times New Roman" w:hint="eastAsia"/>
-          <w:color w:val="000000"/>
-          <w:sz w:val="18"/>
-          <w:szCs w:val="18"/>
-          <w:u w:color="000000"/>
-          <w:bdr w:val="nil"/>
-          <w:lang w:val="zh-TW" w:eastAsia="zh-TW"/>
-        </w:rPr>
-        <w:t>等提出了</w:t>
-      </w:r>
-      <w:r>
-        <w:rPr>
-          <w:rFonts w:ascii="Times New Roman" w:eastAsia="Times New Roman" w:hAnsi="Times New Roman" w:cs="Times New Roman"/>
-          <w:color w:val="000000"/>
-          <w:sz w:val="18"/>
-          <w:szCs w:val="18"/>
-          <w:u w:color="000000"/>
-          <w:bdr w:val="nil"/>
-          <w:lang w:eastAsia="zh-TW"/>
-        </w:rPr>
-        <w:t>CFIMon[11]</w:t>
-      </w:r>
-      <w:r>
-        <w:rPr>
-          <w:rFonts w:ascii="Times New Roman" w:eastAsia="宋体" w:hAnsi="Times New Roman" w:cs="Times New Roman" w:hint="eastAsia"/>
-          <w:color w:val="000000"/>
-          <w:sz w:val="18"/>
-          <w:szCs w:val="18"/>
-          <w:u w:color="000000"/>
-          <w:bdr w:val="nil"/>
-        </w:rPr>
-        <w:t>，</w:t>
-      </w:r>
-      <w:r>
-        <w:rPr>
-          <w:rFonts w:ascii="Times New Roman" w:eastAsia="宋体" w:hAnsi="Times New Roman" w:cs="Times New Roman" w:hint="eastAsia"/>
-          <w:color w:val="000000"/>
-          <w:sz w:val="18"/>
-          <w:szCs w:val="18"/>
-          <w:u w:color="000000"/>
-          <w:bdr w:val="nil"/>
-          <w:lang w:val="zh-TW" w:eastAsia="zh-TW"/>
-        </w:rPr>
-        <w:t>该方法采用</w:t>
-      </w:r>
-      <w:r>
-        <w:rPr>
-          <w:rFonts w:ascii="Times New Roman" w:eastAsia="宋体" w:hAnsi="Times New Roman" w:cs="Times New Roman" w:hint="eastAsia"/>
-          <w:color w:val="000000"/>
-          <w:sz w:val="18"/>
-          <w:szCs w:val="18"/>
-          <w:u w:color="000000"/>
-          <w:bdr w:val="nil"/>
-          <w:lang w:val="zh-TW"/>
-        </w:rPr>
-        <w:t>分支跟踪</w:t>
-      </w:r>
-      <w:r>
-        <w:rPr>
-          <w:rFonts w:ascii="Times New Roman" w:eastAsia="宋体" w:hAnsi="Times New Roman" w:cs="Times New Roman"/>
-          <w:color w:val="000000"/>
-          <w:sz w:val="18"/>
-          <w:szCs w:val="18"/>
-          <w:u w:color="000000"/>
-          <w:bdr w:val="nil"/>
-          <w:lang w:val="zh-TW"/>
-        </w:rPr>
-        <w:t>缓冲区（</w:t>
-      </w:r>
-      <w:r>
-        <w:rPr>
-          <w:rFonts w:ascii="Times New Roman" w:eastAsia="Times New Roman" w:hAnsi="Times New Roman" w:cs="Times New Roman"/>
-          <w:color w:val="000000"/>
-          <w:sz w:val="18"/>
-          <w:szCs w:val="18"/>
-          <w:u w:color="000000"/>
-          <w:bdr w:val="nil"/>
-          <w:lang w:eastAsia="zh-TW"/>
-        </w:rPr>
-        <w:t>Branch Trace Buffer</w:t>
-      </w:r>
+        <w:t>简称BTS</w:t>
+      </w:r>
+      <w:proofErr w:type="spellEnd"/>
       <w:r>
         <w:rPr>
           <w:rFonts w:ascii="Times New Roman" w:eastAsia="宋体" w:hAnsi="Times New Roman" w:cs="Times New Roman" w:hint="eastAsia"/>
@@ -1813,20 +1722,7 @@
           <w:bdr w:val="nil"/>
           <w:lang w:val="zh-TW" w:eastAsia="zh-TW"/>
         </w:rPr>
-        <w:t>因此，</w:t>
-      </w:r>
-      <w:commentRangeStart w:id="1"/>
-      <w:r>
-        <w:rPr>
-          <w:rFonts w:ascii="Times New Roman" w:eastAsia="宋体" w:hAnsi="Times New Roman" w:cs="Times New Roman" w:hint="eastAsia"/>
-          <w:color w:val="000000"/>
-          <w:sz w:val="18"/>
-          <w:szCs w:val="18"/>
-          <w:u w:color="000000"/>
-          <w:bdr w:val="nil"/>
-          <w:lang w:val="zh-TW" w:eastAsia="zh-TW"/>
-        </w:rPr>
-        <w:t>针对已有</w:t>
+        <w:t>因此，针对已有</w:t>
       </w:r>
       <w:r>
         <w:rPr>
@@ -2248,64 +2144,75 @@
         </w:rPr>
         <w:t>]</w:t>
       </w:r>
-      <w:commentRangeEnd w:id="1"/>
-      <w:r>
-        <w:rPr>
-          <w:rFonts w:ascii="Times New Roman" w:eastAsia="宋体" w:hAnsi="Times New Roman" w:cs="Times New Roman" w:hint="eastAsia"/>
-          <w:color w:val="000000"/>
-          <w:sz w:val="18"/>
-          <w:szCs w:val="18"/>
-          <w:u w:color="000000"/>
-          <w:bdr w:val="nil"/>
-          <w:lang w:val="zh-TW" w:eastAsia="zh-TW"/>
-        </w:rPr>
-        <w:t>，本文提出了一种基于硬件</w:t>
-      </w:r>
-      <w:r>
-        <w:rPr>
-          <w:rFonts w:ascii="Times New Roman" w:eastAsia="宋体" w:hAnsi="Times New Roman" w:cs="Times New Roman" w:hint="eastAsia"/>
-          <w:color w:val="000000"/>
-          <w:sz w:val="18"/>
-          <w:szCs w:val="18"/>
-          <w:u w:color="000000"/>
-          <w:bdr w:val="nil"/>
-          <w:lang w:val="zh-TW"/>
-        </w:rPr>
-        <w:t>分支处理</w:t>
-      </w:r>
-      <w:r>
-        <w:rPr>
-          <w:rFonts w:ascii="Times New Roman" w:eastAsia="宋体" w:hAnsi="Times New Roman" w:cs="Times New Roman" w:hint="eastAsia"/>
-          <w:color w:val="000000"/>
-          <w:sz w:val="18"/>
-          <w:szCs w:val="18"/>
-          <w:u w:color="000000"/>
-          <w:bdr w:val="nil"/>
-          <w:lang w:val="zh-TW" w:eastAsia="zh-TW"/>
-        </w:rPr>
-        <w:t>的</w:t>
-      </w:r>
-      <w:r>
-        <w:rPr>
-          <w:rFonts w:ascii="Times New Roman" w:eastAsia="宋体" w:hAnsi="Times New Roman" w:cs="Times New Roman" w:hint="eastAsia"/>
-          <w:color w:val="000000"/>
-          <w:sz w:val="18"/>
-          <w:szCs w:val="18"/>
-          <w:u w:color="000000"/>
-          <w:bdr w:val="nil"/>
-          <w:lang w:val="zh-TW"/>
-        </w:rPr>
-        <w:t>控制流劫持</w:t>
-      </w:r>
-      <w:r>
-        <w:rPr>
-          <w:rFonts w:ascii="Times New Roman" w:eastAsia="宋体" w:hAnsi="Times New Roman" w:cs="Times New Roman"/>
-          <w:color w:val="000000"/>
-          <w:sz w:val="18"/>
-          <w:szCs w:val="18"/>
-          <w:u w:color="000000"/>
-          <w:bdr w:val="nil"/>
-          <w:lang w:val="zh-TW"/>
+      <w:r>
+        <w:rPr>
+          <w:rFonts w:ascii="Times New Roman" w:eastAsia="宋体" w:hAnsi="Times New Roman" w:cs="Times New Roman" w:hint="eastAsia"/>
+          <w:color w:val="000000"/>
+          <w:sz w:val="18"/>
+          <w:szCs w:val="18"/>
+          <w:u w:color="000000"/>
+          <w:bdr w:val="nil"/>
+          <w:lang w:val="zh-TW" w:eastAsia="zh-TW"/>
+        </w:rPr>
+        <w:t>，本文提出了</w:t>
+      </w:r>
+      <w:r>
+        <w:rPr>
+          <w:rFonts w:ascii="Times New Roman" w:eastAsia="宋体" w:hAnsi="Times New Roman" w:cs="Times New Roman" w:hint="eastAsia"/>
+          <w:color w:val="000000"/>
+          <w:sz w:val="18"/>
+          <w:szCs w:val="18"/>
+          <w:u w:color="000000"/>
+          <w:bdr w:val="nil"/>
+          <w:lang w:val="zh-TW" w:eastAsia="zh-TW"/>
+        </w:rPr>
+        <w:t>PerfCFI</w:t>
+      </w:r>
+      <w:r>
+        <w:rPr>
+          <w:rFonts w:ascii="Times New Roman" w:eastAsia="宋体" w:hAnsi="Times New Roman" w:cs="Times New Roman" w:hint="eastAsia"/>
+          <w:color w:val="000000"/>
+          <w:sz w:val="18"/>
+          <w:szCs w:val="18"/>
+          <w:u w:color="000000"/>
+          <w:bdr w:val="nil"/>
+          <w:lang w:val="zh-TW" w:eastAsia="zh-TW"/>
+        </w:rPr>
+        <w:t>——一种</w:t>
+      </w:r>
+      <w:r>
+        <w:rPr>
+          <w:rFonts w:ascii="Times New Roman" w:eastAsia="宋体" w:hAnsi="Times New Roman" w:cs="Times New Roman" w:hint="eastAsia"/>
+          <w:color w:val="000000"/>
+          <w:sz w:val="18"/>
+          <w:szCs w:val="18"/>
+          <w:u w:color="000000"/>
+          <w:bdr w:val="nil"/>
+          <w:lang w:val="zh-TW" w:eastAsia="zh-TW"/>
+        </w:rPr>
+        <w:t>基于硬件分支处理的</w:t>
+      </w:r>
+      <w:r>
+        <w:rPr>
+          <w:rFonts w:ascii="Times New Roman" w:eastAsia="宋体" w:hAnsi="Times New Roman" w:cs="Times New Roman" w:hint="eastAsia"/>
+          <w:color w:val="000000"/>
+          <w:sz w:val="18"/>
+          <w:szCs w:val="18"/>
+          <w:u w:color="000000"/>
+          <w:bdr w:val="nil"/>
+          <w:lang w:val="zh-TW" w:eastAsia="zh-TW"/>
+        </w:rPr>
+        <w:t>ROP</w:t>
+      </w:r>
+      <w:r>
+        <w:rPr>
+          <w:rFonts w:ascii="Times New Roman" w:eastAsia="宋体" w:hAnsi="Times New Roman" w:cs="Times New Roman"/>
+          <w:color w:val="000000"/>
+          <w:sz w:val="18"/>
+          <w:szCs w:val="18"/>
+          <w:u w:color="000000"/>
+          <w:bdr w:val="nil"/>
+          <w:lang w:val="zh-TW" w:eastAsia="zh-TW"/>
         </w:rPr>
         <w:t>攻击防御</w:t>
       </w:r>
@@ -2317,7 +2224,7 @@
           <w:szCs w:val="18"/>
           <w:u w:color="000000"/>
           <w:bdr w:val="nil"/>
-          <w:lang w:val="zh-TW"/>
+          <w:lang w:val="zh-TW" w:eastAsia="zh-TW"/>
         </w:rPr>
         <w:t>方法，</w:t>
       </w:r>
@@ -2329,7 +2236,7 @@
           <w:szCs w:val="18"/>
           <w:u w:color="000000"/>
           <w:bdr w:val="nil"/>
-          <w:lang w:val="zh-TW"/>
+          <w:lang w:val="zh-TW" w:eastAsia="zh-TW"/>
         </w:rPr>
         <w:t>图</w:t>
       </w:r>
@@ -2341,7 +2248,7 @@
           <w:szCs w:val="18"/>
           <w:u w:color="000000"/>
           <w:bdr w:val="nil"/>
-          <w:lang w:val="zh-TW"/>
+          <w:lang w:val="zh-TW" w:eastAsia="zh-TW"/>
         </w:rPr>
         <w:t>1</w:t>
       </w:r>
@@ -2353,13 +2260,13 @@
           <w:szCs w:val="18"/>
           <w:u w:color="000000"/>
           <w:bdr w:val="nil"/>
-          <w:lang w:val="zh-TW"/>
+          <w:lang w:val="zh-TW" w:eastAsia="zh-TW"/>
         </w:rPr>
         <w:t>是</w:t>
       </w:r>
       <w:r>
         <w:rPr>
-          <w:rFonts w:ascii="Times New Roman" w:eastAsia="PMingLiU" w:hAnsi="Times New Roman" w:cs="Times New Roman"/>
+          <w:rFonts w:ascii="Times New Roman" w:eastAsia="宋体" w:hAnsi="Times New Roman" w:cs="Times New Roman"/>
           <w:color w:val="000000"/>
           <w:sz w:val="18"/>
           <w:szCs w:val="18"/>
@@ -2377,7 +2284,7 @@
           <w:szCs w:val="18"/>
           <w:u w:color="000000"/>
           <w:bdr w:val="nil"/>
-          <w:lang w:val="zh-TW"/>
+          <w:lang w:val="zh-TW" w:eastAsia="zh-TW"/>
         </w:rPr>
         <w:t>框架</w:t>
       </w:r>
@@ -2417,15 +2324,7 @@
         </w:rPr>
       </w:pPr>
       <w:r>
-        <w:rPr>
-          <w:rFonts w:ascii="Times New Roman" w:eastAsia="Times New Roman" w:hAnsi="Times New Roman" w:cs="Times New Roman"/>
-          <w:color w:val="000000"/>
-          <w:sz w:val="18"/>
-          <w:szCs w:val="18"/>
-          <w:u w:color="000000"/>
-          <w:bdr w:val="nil"/>
-        </w:rPr>
-        <w:object w:dxaOrig="6887" w:dyaOrig="5569" w14:anchorId="0F6A71CF">
+        <w:object w:dxaOrig="6887" w:dyaOrig="5570" w14:anchorId="79F1805B">
           <v:shapetype id="_x0000_t75" coordsize="21600,21600" o:spt="75" o:preferrelative="t" path="m@4@5l@4@11@9@11@9@5xe" filled="f" stroked="f">
             <v:stroke joinstyle="miter"/>
             <v:formulas>
@@ -2445,24 +2344,11 @@
             <v:path o:extrusionok="f" gradientshapeok="t" o:connecttype="rect"/>
             <o:lock v:ext="edit" aspectratio="t"/>
           </v:shapetype>
-          <v:shape id="_x0000_i1025" type="#_x0000_t75" style="width:302.15pt;height:244.9pt" o:ole="">
-            <v:imagedata r:id="rId7" o:title=""/>
+          <v:shape id="_x0000_i1025" type="#_x0000_t75" style="width:259.1pt;height:209.25pt" o:ole="">
+            <v:imagedata r:id="rId8" o:title=""/>
           </v:shape>
-          <o:OLEObject Type="Embed" ProgID="Visio.Drawing.11" ShapeID="_x0000_i1025" DrawAspect="Content" ObjectID="_1575877148" r:id="rId8"/>
+          <o:OLEObject Type="Embed" ProgID="Visio.Drawing.11" ShapeID="_x0000_i1025" DrawAspect="Content" ObjectID="_1575927245" r:id="rId9"/>
         </w:object>
-      </w:r>
-      <w:r>
-        <w:rPr>
-          <w:rFonts w:ascii="宋体" w:eastAsia="宋体" w:hAnsi="宋体" w:cs="宋体"/>
-          <w:noProof/>
-          <w:color w:val="000000"/>
-          <w:sz w:val="18"/>
-          <w:szCs w:val="18"/>
-          <w:u w:color="000000"/>
-          <w:bdr w:val="nil"/>
-          <w:lang w:eastAsia="zh-TW"/>
-        </w:rPr>
-        <w:t xml:space="preserve"> </w:t>
       </w:r>
     </w:p>
     <w:p>
@@ -2548,7 +2434,7 @@
           <w:bdr w:val="nil"/>
           <w:lang w:eastAsia="en-US"/>
         </w:rPr>
-        <w:commentReference w:id="2"/>
+        <w:commentReference w:id="0"/>
       </w:r>
       <w:r>
         <w:rPr>
@@ -2584,17 +2470,17 @@
           <w:lang w:val="zh-TW" w:eastAsia="zh-TW"/>
         </w:rPr>
       </w:pPr>
-      <w:commentRangeStart w:id="3"/>
-      <w:r>
-        <w:rPr>
-          <w:rFonts w:ascii="Times New Roman" w:eastAsia="宋体" w:hAnsi="Times New Roman" w:cs="Times New Roman" w:hint="eastAsia"/>
-          <w:color w:val="000000"/>
-          <w:sz w:val="18"/>
-          <w:szCs w:val="18"/>
-          <w:u w:color="000000"/>
-          <w:bdr w:val="nil"/>
-          <w:lang w:val="zh-TW" w:eastAsia="zh-TW"/>
-        </w:rPr>
+      <w:r>
+        <w:rPr>
+          <w:rFonts w:ascii="Times New Roman" w:eastAsia="宋体" w:hAnsi="Times New Roman" w:cs="Times New Roman" w:hint="eastAsia"/>
+          <w:color w:val="000000"/>
+          <w:sz w:val="18"/>
+          <w:szCs w:val="18"/>
+          <w:u w:color="000000"/>
+          <w:bdr w:val="nil"/>
+          <w:lang w:val="zh-TW" w:eastAsia="zh-TW"/>
+        </w:rPr>
+        <w:lastRenderedPageBreak/>
         <w:t>该方法</w:t>
       </w:r>
       <w:r>
@@ -2621,22 +2507,21 @@
           <w:bdr w:val="nil"/>
           <w:lang w:eastAsia="zh-TW"/>
         </w:rPr>
-        <w:t>Performance Monitoring Unit</w:t>
-      </w:r>
-      <w:r>
-        <w:rPr>
-          <w:rFonts w:ascii="Times New Roman" w:eastAsia="宋体" w:hAnsi="Times New Roman" w:cs="Times New Roman" w:hint="eastAsia"/>
+        <w:t>Performance Monitor</w:t>
+      </w:r>
+      <w:r>
+        <w:rPr>
+          <w:rFonts w:ascii="Times New Roman" w:eastAsia="Times New Roman" w:hAnsi="Times New Roman" w:cs="Times New Roman"/>
           <w:color w:val="000000"/>
           <w:sz w:val="18"/>
           <w:szCs w:val="18"/>
           <w:highlight w:val="yellow"/>
           <w:u w:color="000000"/>
           <w:bdr w:val="nil"/>
-          <w:lang w:val="zh-TW" w:eastAsia="zh-TW"/>
-        </w:rPr>
-        <w:t>）产生的间接分支预测失败事件为检测触发点</w:t>
-      </w:r>
-      <w:commentRangeStart w:id="4"/>
+          <w:lang w:eastAsia="zh-TW"/>
+        </w:rPr>
+        <w:t xml:space="preserve"> Unit</w:t>
+      </w:r>
       <w:r>
         <w:rPr>
           <w:rFonts w:ascii="Times New Roman" w:eastAsia="宋体" w:hAnsi="Times New Roman" w:cs="Times New Roman" w:hint="eastAsia"/>
@@ -2648,7 +2533,7 @@
           <w:bdr w:val="nil"/>
           <w:lang w:val="zh-TW" w:eastAsia="zh-TW"/>
         </w:rPr>
-        <w:t>，</w:t>
+        <w:t>）产生的间接分支预测失败事件为检测触发点，</w:t>
       </w:r>
       <w:r>
         <w:rPr>
@@ -2843,7 +2728,6 @@
         </w:rPr>
         <w:t>）</w:t>
       </w:r>
-      <w:commentRangeEnd w:id="4"/>
       <w:r>
         <w:rPr>
           <w:rFonts w:ascii="Times New Roman" w:eastAsia="宋体" w:hAnsi="Times New Roman" w:cs="Times New Roman" w:hint="eastAsia"/>
@@ -2858,7 +2742,6 @@
         <w:t>。</w:t>
       </w:r>
     </w:p>
-    <w:commentRangeEnd w:id="3"/>
     <w:p>
       <w:pPr>
         <w:pBdr>
@@ -2958,65 +2841,65 @@
           <w:bdr w:val="nil"/>
           <w:lang w:val="zh-TW" w:eastAsia="zh-TW"/>
         </w:rPr>
-        <w:t>）基于最近分支</w:t>
-      </w:r>
-      <w:r>
-        <w:rPr>
-          <w:rFonts w:ascii="Times New Roman" w:eastAsia="宋体" w:hAnsi="Times New Roman" w:cs="Times New Roman"/>
-          <w:color w:val="000000"/>
-          <w:sz w:val="18"/>
-          <w:szCs w:val="18"/>
-          <w:u w:color="000000"/>
-          <w:bdr w:val="nil"/>
-          <w:lang w:val="zh-TW" w:eastAsia="zh-TW"/>
-        </w:rPr>
-        <w:t>记录（</w:t>
-      </w:r>
-      <w:r>
-        <w:rPr>
-          <w:rFonts w:ascii="Times New Roman" w:eastAsia="宋体" w:hAnsi="Times New Roman" w:cs="Times New Roman" w:hint="eastAsia"/>
-          <w:color w:val="000000"/>
-          <w:sz w:val="18"/>
-          <w:szCs w:val="18"/>
-          <w:u w:color="000000"/>
-          <w:bdr w:val="nil"/>
-          <w:lang w:val="zh-TW" w:eastAsia="zh-TW"/>
-        </w:rPr>
-        <w:t>Last</w:t>
-      </w:r>
-      <w:r>
-        <w:rPr>
-          <w:rFonts w:ascii="Times New Roman" w:eastAsia="PMingLiU" w:hAnsi="Times New Roman" w:cs="Times New Roman"/>
-          <w:color w:val="000000"/>
-          <w:sz w:val="18"/>
-          <w:szCs w:val="18"/>
-          <w:u w:color="000000"/>
-          <w:bdr w:val="nil"/>
-          <w:lang w:val="zh-TW" w:eastAsia="zh-TW"/>
-        </w:rPr>
-        <w:t xml:space="preserve"> Branch Re</w:t>
-      </w:r>
-      <w:r>
-        <w:rPr>
-          <w:rFonts w:ascii="Times New Roman" w:eastAsia="宋体" w:hAnsi="Times New Roman" w:cs="Times New Roman" w:hint="eastAsia"/>
-          <w:color w:val="000000"/>
-          <w:sz w:val="18"/>
-          <w:szCs w:val="18"/>
-          <w:u w:color="000000"/>
-          <w:bdr w:val="nil"/>
-          <w:lang w:val="zh-TW" w:eastAsia="zh-TW"/>
-        </w:rPr>
-        <w:t>cord</w:t>
-      </w:r>
-      <w:r>
-        <w:rPr>
-          <w:rFonts w:ascii="Times New Roman" w:eastAsia="宋体" w:hAnsi="Times New Roman" w:cs="Times New Roman"/>
-          <w:color w:val="000000"/>
-          <w:sz w:val="18"/>
-          <w:szCs w:val="18"/>
-          <w:u w:color="000000"/>
-          <w:bdr w:val="nil"/>
-          <w:lang w:val="zh-TW" w:eastAsia="zh-TW"/>
+        <w:t>）基于</w:t>
+      </w:r>
+      <w:r>
+        <w:rPr>
+          <w:rFonts w:ascii="Times New Roman" w:eastAsia="宋体" w:hAnsi="Times New Roman" w:cs="Times New Roman" w:hint="eastAsia"/>
+          <w:color w:val="000000"/>
+          <w:sz w:val="18"/>
+          <w:szCs w:val="18"/>
+          <w:u w:color="000000"/>
+          <w:bdr w:val="nil"/>
+          <w:lang w:val="zh-TW" w:eastAsia="zh-TW"/>
+        </w:rPr>
+        <w:t>LBR</w:t>
+      </w:r>
+      <w:r>
+        <w:rPr>
+          <w:rFonts w:ascii="Times New Roman" w:eastAsia="宋体" w:hAnsi="Times New Roman" w:cs="Times New Roman" w:hint="eastAsia"/>
+          <w:color w:val="000000"/>
+          <w:sz w:val="18"/>
+          <w:szCs w:val="18"/>
+          <w:u w:color="000000"/>
+          <w:bdr w:val="nil"/>
+          <w:lang w:val="zh-TW" w:eastAsia="zh-TW"/>
+        </w:rPr>
+        <w:t>获取精确的分支信息，基于该信息结合内存指令信息检测疑似配件</w:t>
+      </w:r>
+      <w:r>
+        <w:rPr>
+          <w:rFonts w:ascii="Times New Roman" w:eastAsia="宋体" w:hAnsi="Times New Roman" w:cs="Times New Roman"/>
+          <w:color w:val="000000"/>
+          <w:sz w:val="18"/>
+          <w:szCs w:val="18"/>
+          <w:u w:color="000000"/>
+          <w:bdr w:val="nil"/>
+          <w:lang w:val="zh-TW" w:eastAsia="zh-TW"/>
+        </w:rPr>
+        <w:t>（</w:t>
+      </w:r>
+      <w:r>
+        <w:rPr>
+          <w:rFonts w:ascii="Times New Roman" w:eastAsia="Times New Roman" w:hAnsi="Times New Roman" w:cs="Times New Roman"/>
+          <w:color w:val="000000"/>
+          <w:sz w:val="18"/>
+          <w:szCs w:val="18"/>
+          <w:u w:color="000000"/>
+          <w:bdr w:val="nil"/>
+          <w:lang w:eastAsia="zh-TW"/>
+        </w:rPr>
+        <w:t>gadget</w:t>
+      </w:r>
+      <w:r>
+        <w:rPr>
+          <w:rFonts w:ascii="Times New Roman" w:eastAsia="宋体" w:hAnsi="Times New Roman" w:cs="Times New Roman" w:hint="eastAsia"/>
+          <w:color w:val="000000"/>
+          <w:sz w:val="18"/>
+          <w:szCs w:val="18"/>
+          <w:u w:color="000000"/>
+          <w:bdr w:val="nil"/>
+          <w:lang w:eastAsia="zh-TW"/>
         </w:rPr>
         <w:t>）</w:t>
       </w:r>
@@ -3030,128 +2913,7 @@
           <w:bdr w:val="nil"/>
           <w:lang w:val="zh-TW" w:eastAsia="zh-TW"/>
         </w:rPr>
-        <w:t>获取精确的分支信息，基于该信息结合内存指令信息检测疑似配件</w:t>
-      </w:r>
-      <w:r>
-        <w:rPr>
-          <w:rFonts w:ascii="Times New Roman" w:eastAsia="宋体" w:hAnsi="Times New Roman" w:cs="Times New Roman"/>
-          <w:color w:val="000000"/>
-          <w:sz w:val="18"/>
-          <w:szCs w:val="18"/>
-          <w:u w:color="000000"/>
-          <w:bdr w:val="nil"/>
-          <w:lang w:val="zh-TW" w:eastAsia="zh-TW"/>
-        </w:rPr>
-        <w:t>（</w:t>
-      </w:r>
-      <w:r>
-        <w:rPr>
-          <w:rFonts w:ascii="Times New Roman" w:eastAsia="Times New Roman" w:hAnsi="Times New Roman" w:cs="Times New Roman"/>
-          <w:color w:val="000000"/>
-          <w:sz w:val="18"/>
-          <w:szCs w:val="18"/>
-          <w:u w:color="000000"/>
-          <w:bdr w:val="nil"/>
-          <w:lang w:eastAsia="zh-TW"/>
-        </w:rPr>
-        <w:t>gadget</w:t>
-      </w:r>
-      <w:r>
-        <w:rPr>
-          <w:rFonts w:ascii="Times New Roman" w:eastAsia="宋体" w:hAnsi="Times New Roman" w:cs="Times New Roman" w:hint="eastAsia"/>
-          <w:color w:val="000000"/>
-          <w:sz w:val="18"/>
-          <w:szCs w:val="18"/>
-          <w:u w:color="000000"/>
-          <w:bdr w:val="nil"/>
-          <w:lang w:eastAsia="zh-TW"/>
-        </w:rPr>
-        <w:t>）</w:t>
-      </w:r>
-      <w:r>
-        <w:rPr>
-          <w:rFonts w:ascii="Times New Roman" w:eastAsia="宋体" w:hAnsi="Times New Roman" w:cs="Times New Roman" w:hint="eastAsia"/>
-          <w:color w:val="000000"/>
-          <w:sz w:val="18"/>
-          <w:szCs w:val="18"/>
-          <w:u w:color="000000"/>
-          <w:bdr w:val="nil"/>
-          <w:lang w:val="zh-TW" w:eastAsia="zh-TW"/>
-        </w:rPr>
-        <w:t>，不需要修改源码或者重写二进制码，能直接针对</w:t>
-      </w:r>
-      <w:commentRangeStart w:id="5"/>
-      <w:r>
-        <w:rPr>
-          <w:rFonts w:ascii="Times New Roman" w:eastAsia="Times New Roman" w:hAnsi="Times New Roman" w:cs="Times New Roman"/>
-          <w:color w:val="000000"/>
-          <w:sz w:val="18"/>
-          <w:szCs w:val="18"/>
-          <w:u w:color="000000"/>
-          <w:bdr w:val="nil"/>
-          <w:lang w:eastAsia="zh-TW"/>
-        </w:rPr>
-        <w:t>COTS</w:t>
-      </w:r>
-      <w:commentRangeEnd w:id="5"/>
-      <w:r>
-        <w:rPr>
-          <w:rFonts w:ascii="Times New Roman" w:eastAsia="Times New Roman" w:hAnsi="Times New Roman" w:cs="Times New Roman"/>
-          <w:color w:val="000000"/>
-          <w:sz w:val="18"/>
-          <w:szCs w:val="18"/>
-          <w:u w:color="000000"/>
-          <w:bdr w:val="nil"/>
-        </w:rPr>
-        <w:commentReference w:id="5"/>
-      </w:r>
-      <w:r>
-        <w:rPr>
-          <w:rFonts w:ascii="宋体" w:eastAsia="宋体" w:hAnsi="宋体" w:cs="Times New Roman" w:hint="eastAsia"/>
-          <w:color w:val="000000"/>
-          <w:sz w:val="18"/>
-          <w:szCs w:val="18"/>
-          <w:u w:color="000000"/>
-          <w:bdr w:val="nil"/>
-          <w:lang w:eastAsia="zh-TW"/>
-        </w:rPr>
-        <w:t>（</w:t>
-      </w:r>
-      <w:r>
-        <w:rPr>
-          <w:rFonts w:ascii="Arial" w:eastAsia="Times New Roman" w:hAnsi="Arial" w:cs="Arial"/>
-          <w:color w:val="333333"/>
-          <w:sz w:val="18"/>
-          <w:szCs w:val="18"/>
-          <w:u w:color="000000"/>
-          <w:bdr w:val="nil"/>
-          <w:lang w:eastAsia="zh-TW"/>
-        </w:rPr>
-        <w:t>Commercial Off-The-Shelf</w:t>
-      </w:r>
-      <w:r>
-        <w:rPr>
-          <w:rFonts w:ascii="宋体" w:eastAsia="宋体" w:hAnsi="宋体" w:cs="Times New Roman" w:hint="eastAsia"/>
-          <w:color w:val="000000"/>
-          <w:sz w:val="18"/>
-          <w:szCs w:val="18"/>
-          <w:u w:color="000000"/>
-          <w:bdr w:val="nil"/>
-          <w:lang w:eastAsia="zh-TW"/>
-        </w:rPr>
-        <w:t>）</w:t>
-      </w:r>
-      <w:r>
-        <w:rPr>
-          <w:rFonts w:ascii="Times New Roman" w:eastAsia="宋体" w:hAnsi="Times New Roman" w:cs="Times New Roman" w:hint="eastAsia"/>
-          <w:color w:val="000000"/>
-          <w:sz w:val="18"/>
-          <w:szCs w:val="18"/>
-          <w:u w:color="000000"/>
-          <w:bdr w:val="nil"/>
-          <w:lang w:val="zh-TW" w:eastAsia="zh-TW"/>
-        </w:rPr>
-        <w:t>二进制代码进行保护，</w:t>
+        <w:t>，不需要修改源码或者重写二进制码，能直接针对二进制代码进行保护，</w:t>
       </w:r>
       <w:r>
         <w:rPr>
@@ -3178,13 +2940,13 @@
         </w:pBdr>
         <w:ind w:firstLine="372"/>
         <w:rPr>
-          <w:rFonts w:ascii="宋体" w:eastAsia="宋体" w:hAnsi="宋体" w:cs="宋体"/>
-          <w:color w:val="000000"/>
-          <w:sz w:val="18"/>
-          <w:szCs w:val="18"/>
-          <w:u w:color="000000"/>
-          <w:bdr w:val="nil"/>
-          <w:lang w:val="zh-TW" w:eastAsia="zh-TW"/>
+          <w:rFonts w:ascii="宋体" w:eastAsia="宋体" w:hAnsi="宋体" w:cs="宋体" w:hint="eastAsia"/>
+          <w:color w:val="000000"/>
+          <w:sz w:val="18"/>
+          <w:szCs w:val="18"/>
+          <w:u w:color="000000"/>
+          <w:bdr w:val="nil"/>
+          <w:lang w:val="zh-TW"/>
         </w:rPr>
       </w:pPr>
       <w:r>
@@ -3253,7 +3015,30 @@
           <w:bdr w:val="nil"/>
           <w:lang w:eastAsia="zh-TW"/>
         </w:rPr>
-        <w:t>Performance Monitoring Unit</w:t>
+        <w:t>Performance Monitor</w:t>
+      </w:r>
+      <w:r>
+        <w:rPr>
+          <w:rFonts w:ascii="Times New Roman" w:hAnsi="Times New Roman" w:cs="Times New Roman" w:hint="eastAsia"/>
+          <w:color w:val="000000"/>
+          <w:sz w:val="18"/>
+          <w:szCs w:val="18"/>
+          <w:u w:color="000000"/>
+          <w:bdr w:val="nil"/>
+        </w:rPr>
+        <w:t xml:space="preserve"> </w:t>
+      </w:r>
+      <w:r>
+        <w:rPr>
+          <w:rFonts w:ascii="Times New Roman" w:eastAsia="Times New Roman" w:hAnsi="Times New Roman" w:cs="Times New Roman"/>
+          <w:color w:val="000000"/>
+          <w:sz w:val="18"/>
+          <w:szCs w:val="18"/>
+          <w:u w:color="000000"/>
+          <w:bdr w:val="nil"/>
+          <w:lang w:eastAsia="zh-TW"/>
+        </w:rPr>
+        <w:t>Unit</w:t>
       </w:r>
       <w:r>
         <w:rPr>
@@ -3276,9 +3061,57 @@
           <w:bdr w:val="nil"/>
           <w:lang w:val="zh-TW" w:eastAsia="zh-TW"/>
         </w:rPr>
-        <w:t>采样预测失败的间接分支，对每</w:t>
-      </w:r>
-      <w:commentRangeStart w:id="6"/>
+        <w:t>采样预测失败的间接分支</w:t>
+      </w:r>
+      <w:r>
+        <w:rPr>
+          <w:rFonts w:ascii="Times New Roman" w:eastAsia="宋体" w:hAnsi="Times New Roman" w:cs="Times New Roman" w:hint="eastAsia"/>
+          <w:color w:val="000000"/>
+          <w:sz w:val="18"/>
+          <w:szCs w:val="18"/>
+          <w:u w:color="000000"/>
+          <w:bdr w:val="nil"/>
+          <w:lang w:val="zh-TW" w:eastAsia="zh-TW"/>
+        </w:rPr>
+        <w:t>事件</w:t>
+      </w:r>
+      <w:r>
+        <w:rPr>
+          <w:rFonts w:ascii="Times New Roman" w:eastAsia="宋体" w:hAnsi="Times New Roman" w:cs="Times New Roman" w:hint="eastAsia"/>
+          <w:color w:val="000000"/>
+          <w:sz w:val="18"/>
+          <w:szCs w:val="18"/>
+          <w:u w:color="000000"/>
+          <w:bdr w:val="nil"/>
+          <w:lang w:val="zh-TW" w:eastAsia="zh-TW"/>
+        </w:rPr>
+        <w:t>，</w:t>
+      </w:r>
+      <w:r>
+        <w:rPr>
+          <w:rFonts w:ascii="Times New Roman" w:eastAsia="宋体" w:hAnsi="Times New Roman" w:cs="Times New Roman" w:hint="eastAsia"/>
+          <w:color w:val="000000"/>
+          <w:sz w:val="18"/>
+          <w:szCs w:val="18"/>
+          <w:u w:color="000000"/>
+          <w:bdr w:val="nil"/>
+          <w:lang w:val="zh-TW" w:eastAsia="zh-TW"/>
+        </w:rPr>
+        <w:t>针</w:t>
+      </w:r>
+      <w:r>
+        <w:rPr>
+          <w:rFonts w:ascii="Times New Roman" w:eastAsia="宋体" w:hAnsi="Times New Roman" w:cs="Times New Roman" w:hint="eastAsia"/>
+          <w:color w:val="000000"/>
+          <w:sz w:val="18"/>
+          <w:szCs w:val="18"/>
+          <w:u w:color="000000"/>
+          <w:bdr w:val="nil"/>
+          <w:lang w:val="zh-TW" w:eastAsia="zh-TW"/>
+        </w:rPr>
+        <w:t>对每</w:t>
+      </w:r>
+      <w:commentRangeStart w:id="1"/>
       <w:r>
         <w:rPr>
           <w:rFonts w:ascii="Times New Roman" w:eastAsia="宋体" w:hAnsi="Times New Roman" w:cs="Times New Roman" w:hint="eastAsia"/>
@@ -3291,7 +3124,7 @@
         </w:rPr>
         <w:t>个预测失败</w:t>
       </w:r>
-      <w:commentRangeEnd w:id="6"/>
+      <w:commentRangeEnd w:id="1"/>
       <w:r>
         <w:rPr>
           <w:rFonts w:ascii="Times New Roman" w:eastAsia="Times New Roman" w:hAnsi="Times New Roman" w:cs="Times New Roman"/>
@@ -3301,19 +3134,112 @@
           <w:u w:color="000000"/>
           <w:bdr w:val="nil"/>
         </w:rPr>
-        <w:commentReference w:id="6"/>
-      </w:r>
-      <w:r>
-        <w:rPr>
-          <w:rFonts w:ascii="Times New Roman" w:eastAsia="宋体" w:hAnsi="Times New Roman" w:cs="Times New Roman" w:hint="eastAsia"/>
-          <w:color w:val="000000"/>
-          <w:sz w:val="18"/>
-          <w:szCs w:val="18"/>
-          <w:u w:color="000000"/>
-          <w:bdr w:val="nil"/>
-          <w:lang w:val="zh-TW" w:eastAsia="zh-TW"/>
-        </w:rPr>
-        <w:t>的间接分支处进行</w:t>
+        <w:commentReference w:id="1"/>
+      </w:r>
+      <w:r>
+        <w:rPr>
+          <w:rFonts w:ascii="Times New Roman" w:eastAsia="宋体" w:hAnsi="Times New Roman" w:cs="Times New Roman" w:hint="eastAsia"/>
+          <w:color w:val="000000"/>
+          <w:sz w:val="18"/>
+          <w:szCs w:val="18"/>
+          <w:u w:color="000000"/>
+          <w:bdr w:val="nil"/>
+          <w:lang w:val="zh-TW" w:eastAsia="zh-TW"/>
+        </w:rPr>
+        <w:t>的间接分支处</w:t>
+      </w:r>
+      <w:r>
+        <w:rPr>
+          <w:rFonts w:ascii="Times New Roman" w:eastAsia="宋体" w:hAnsi="Times New Roman" w:cs="Times New Roman" w:hint="eastAsia"/>
+          <w:color w:val="000000"/>
+          <w:sz w:val="18"/>
+          <w:szCs w:val="18"/>
+          <w:u w:color="000000"/>
+          <w:bdr w:val="nil"/>
+          <w:lang w:val="zh-TW" w:eastAsia="zh-TW"/>
+        </w:rPr>
+        <w:t>触发性能监控中断</w:t>
+      </w:r>
+      <w:r>
+        <w:rPr>
+          <w:rFonts w:ascii="Times New Roman" w:eastAsia="宋体" w:hAnsi="Times New Roman" w:cs="Times New Roman" w:hint="eastAsia"/>
+          <w:color w:val="000000"/>
+          <w:sz w:val="18"/>
+          <w:szCs w:val="18"/>
+          <w:u w:color="000000"/>
+          <w:bdr w:val="nil"/>
+          <w:lang w:val="zh-TW"/>
+        </w:rPr>
+        <w:t>（</w:t>
+      </w:r>
+      <w:r>
+        <w:rPr>
+          <w:rFonts w:ascii="Times New Roman" w:eastAsia="Times New Roman" w:hAnsi="Times New Roman" w:cs="Times New Roman"/>
+          <w:color w:val="000000"/>
+          <w:sz w:val="18"/>
+          <w:szCs w:val="18"/>
+          <w:u w:color="000000"/>
+          <w:bdr w:val="nil"/>
+          <w:lang w:eastAsia="zh-TW"/>
+        </w:rPr>
+        <w:t>Performance Monitor</w:t>
+      </w:r>
+      <w:r>
+        <w:rPr>
+          <w:rFonts w:ascii="Times New Roman" w:hAnsi="Times New Roman" w:cs="Times New Roman" w:hint="eastAsia"/>
+          <w:color w:val="000000"/>
+          <w:sz w:val="18"/>
+          <w:szCs w:val="18"/>
+          <w:u w:color="000000"/>
+          <w:bdr w:val="nil"/>
+        </w:rPr>
+        <w:t xml:space="preserve"> Interrupt</w:t>
+      </w:r>
+      <w:r>
+        <w:rPr>
+          <w:rFonts w:ascii="Times New Roman" w:hAnsi="Times New Roman" w:cs="Times New Roman" w:hint="eastAsia"/>
+          <w:color w:val="000000"/>
+          <w:sz w:val="18"/>
+          <w:szCs w:val="18"/>
+          <w:u w:color="000000"/>
+          <w:bdr w:val="nil"/>
+        </w:rPr>
+        <w:t>，简称</w:t>
+      </w:r>
+      <w:r>
+        <w:rPr>
+          <w:rFonts w:ascii="Times New Roman" w:hAnsi="Times New Roman" w:cs="Times New Roman" w:hint="eastAsia"/>
+          <w:color w:val="000000"/>
+          <w:sz w:val="18"/>
+          <w:szCs w:val="18"/>
+          <w:u w:color="000000"/>
+          <w:bdr w:val="nil"/>
+        </w:rPr>
+        <w:t>PMI</w:t>
+      </w:r>
+      <w:r>
+        <w:rPr>
+          <w:rFonts w:ascii="Times New Roman" w:eastAsia="宋体" w:hAnsi="Times New Roman" w:cs="Times New Roman" w:hint="eastAsia"/>
+          <w:color w:val="000000"/>
+          <w:sz w:val="18"/>
+          <w:szCs w:val="18"/>
+          <w:u w:color="000000"/>
+          <w:bdr w:val="nil"/>
+          <w:lang w:val="zh-TW"/>
+        </w:rPr>
+        <w:t>）</w:t>
+      </w:r>
+      <w:r>
+        <w:rPr>
+          <w:rFonts w:ascii="Times New Roman" w:eastAsia="宋体" w:hAnsi="Times New Roman" w:cs="Times New Roman" w:hint="eastAsia"/>
+          <w:color w:val="000000"/>
+          <w:sz w:val="18"/>
+          <w:szCs w:val="18"/>
+          <w:u w:color="000000"/>
+          <w:bdr w:val="nil"/>
+          <w:lang w:val="zh-TW" w:eastAsia="zh-TW"/>
+        </w:rPr>
+        <w:t>进行</w:t>
       </w:r>
       <w:r>
         <w:rPr>
@@ -3398,13 +3324,13 @@
       </w:pPr>
       <w:r>
         <w:rPr>
-          <w:rFonts w:ascii="Times New Roman" w:eastAsia="Times New Roman" w:hAnsi="Times New Roman" w:cs="Times New Roman"/>
-          <w:color w:val="000000"/>
-          <w:sz w:val="18"/>
-          <w:szCs w:val="18"/>
-          <w:u w:color="000000"/>
-          <w:bdr w:val="nil"/>
-          <w:lang w:eastAsia="zh-TW"/>
+          <w:rFonts w:ascii="Times New Roman" w:eastAsia="PMingLiU" w:hAnsi="Times New Roman" w:cs="Times New Roman"/>
+          <w:color w:val="000000"/>
+          <w:sz w:val="18"/>
+          <w:szCs w:val="18"/>
+          <w:u w:color="000000"/>
+          <w:bdr w:val="nil"/>
+          <w:lang w:val="zh-TW" w:eastAsia="zh-TW"/>
         </w:rPr>
         <w:t>3</w:t>
       </w:r>
@@ -3416,51 +3342,6 @@
           <w:szCs w:val="18"/>
           <w:u w:color="000000"/>
           <w:bdr w:val="nil"/>
-        </w:rPr>
-        <w:t>）</w:t>
-      </w:r>
-    </w:p>
-    <w:p>
-      <w:pPr>
-        <w:pBdr>
-          <w:top w:val="nil"/>
-          <w:left w:val="nil"/>
-          <w:bottom w:val="nil"/>
-          <w:right w:val="nil"/>
-          <w:between w:val="nil"/>
-          <w:bar w:val="nil"/>
-        </w:pBdr>
-        <w:ind w:firstLine="372"/>
-        <w:rPr>
-          <w:rFonts w:ascii="宋体" w:eastAsia="宋体" w:hAnsi="宋体" w:cs="宋体"/>
-          <w:color w:val="000000"/>
-          <w:sz w:val="18"/>
-          <w:szCs w:val="18"/>
-          <w:u w:color="000000"/>
-          <w:bdr w:val="nil"/>
-          <w:lang w:val="zh-TW" w:eastAsia="zh-TW"/>
-        </w:rPr>
-      </w:pPr>
-      <w:r>
-        <w:rPr>
-          <w:rFonts w:ascii="Times New Roman" w:eastAsia="PMingLiU" w:hAnsi="Times New Roman" w:cs="Times New Roman"/>
-          <w:color w:val="000000"/>
-          <w:sz w:val="18"/>
-          <w:szCs w:val="18"/>
-          <w:u w:color="000000"/>
-          <w:bdr w:val="nil"/>
-          <w:lang w:val="zh-TW" w:eastAsia="zh-TW"/>
-        </w:rPr>
-        <w:t>3</w:t>
-      </w:r>
-      <w:r>
-        <w:rPr>
-          <w:rFonts w:ascii="Times New Roman" w:eastAsia="宋体" w:hAnsi="Times New Roman" w:cs="Times New Roman" w:hint="eastAsia"/>
-          <w:color w:val="000000"/>
-          <w:sz w:val="18"/>
-          <w:szCs w:val="18"/>
-          <w:u w:color="000000"/>
-          <w:bdr w:val="nil"/>
           <w:lang w:val="zh-TW"/>
         </w:rPr>
         <w:t>）针对</w:t>
@@ -3537,7 +3418,7 @@
         </w:rPr>
         <w:t>针</w:t>
       </w:r>
-      <w:ins w:id="7" w:author="wang" w:date="2017-12-25T11:40:00Z">
+      <w:ins w:id="2" w:author="wang" w:date="2017-12-25T11:40:00Z">
         <w:r>
           <w:rPr>
             <w:rFonts w:ascii="Times New Roman" w:eastAsia="宋体" w:hAnsi="Times New Roman" w:cs="Times New Roman" w:hint="eastAsia"/>
@@ -3559,47 +3440,11 @@
           <w:szCs w:val="18"/>
           <w:u w:color="000000"/>
           <w:bdr w:val="nil"/>
-          <w:lang w:val="zh-TW" w:eastAsia="zh-TW"/>
-        </w:rPr>
-        <w:t>配件</w:t>
-      </w:r>
-      <w:r>
-        <w:rPr>
-          <w:rFonts w:ascii="Times New Roman" w:eastAsia="宋体" w:hAnsi="Times New Roman" w:cs="Times New Roman" w:hint="eastAsia"/>
-          <w:color w:val="000000"/>
-          <w:sz w:val="18"/>
-          <w:szCs w:val="18"/>
-          <w:u w:color="000000"/>
-          <w:bdr w:val="nil"/>
-          <w:lang w:val="zh-TW"/>
-        </w:rPr>
-        <w:t>（</w:t>
-      </w:r>
-      <w:r>
-        <w:rPr>
-          <w:rFonts w:ascii="Times New Roman" w:eastAsia="宋体" w:hAnsi="Times New Roman" w:cs="Times New Roman" w:hint="eastAsia"/>
-          <w:color w:val="000000"/>
-          <w:sz w:val="18"/>
-          <w:szCs w:val="18"/>
-          <w:u w:color="000000"/>
-          <w:bdr w:val="nil"/>
           <w:lang w:val="zh-TW"/>
         </w:rPr>
         <w:t>gadget</w:t>
       </w:r>
-      <w:r>
-        <w:rPr>
-          <w:rFonts w:ascii="Times New Roman" w:eastAsia="宋体" w:hAnsi="Times New Roman" w:cs="Times New Roman" w:hint="eastAsia"/>
-          <w:color w:val="000000"/>
-          <w:sz w:val="18"/>
-          <w:szCs w:val="18"/>
-          <w:u w:color="000000"/>
-          <w:bdr w:val="nil"/>
-          <w:lang w:val="zh-TW"/>
-        </w:rPr>
-        <w:t>）</w:t>
-      </w:r>
-      <w:ins w:id="8" w:author="wang" w:date="2017-12-25T11:40:00Z">
+      <w:ins w:id="3" w:author="wang" w:date="2017-12-25T11:40:00Z">
         <w:r>
           <w:rPr>
             <w:rFonts w:ascii="Times New Roman" w:eastAsia="宋体" w:hAnsi="Times New Roman" w:cs="Times New Roman" w:hint="eastAsia"/>
@@ -3635,17 +3480,136 @@
           <w:bdr w:val="nil"/>
           <w:lang w:val="zh-TW" w:eastAsia="zh-TW"/>
         </w:rPr>
-        <w:t>针对配件链</w:t>
-      </w:r>
-      <w:r>
-        <w:rPr>
-          <w:rFonts w:ascii="Times New Roman" w:eastAsia="宋体" w:hAnsi="Times New Roman" w:cs="Times New Roman" w:hint="eastAsia"/>
-          <w:color w:val="000000"/>
-          <w:sz w:val="18"/>
-          <w:szCs w:val="18"/>
-          <w:u w:color="000000"/>
-          <w:bdr w:val="nil"/>
-          <w:lang w:val="zh-TW"/>
+        <w:t>针对</w:t>
+      </w:r>
+      <w:r>
+        <w:rPr>
+          <w:rFonts w:ascii="Times New Roman" w:eastAsia="宋体" w:hAnsi="Times New Roman" w:cs="Times New Roman" w:hint="eastAsia"/>
+          <w:color w:val="000000"/>
+          <w:sz w:val="18"/>
+          <w:szCs w:val="18"/>
+          <w:u w:color="000000"/>
+          <w:bdr w:val="nil"/>
+          <w:lang w:val="zh-TW" w:eastAsia="zh-TW"/>
+        </w:rPr>
+        <w:t>gadgets</w:t>
+      </w:r>
+      <w:r>
+        <w:rPr>
+          <w:rFonts w:ascii="Times New Roman" w:eastAsia="宋体" w:hAnsi="Times New Roman" w:cs="Times New Roman" w:hint="eastAsia"/>
+          <w:color w:val="000000"/>
+          <w:sz w:val="18"/>
+          <w:szCs w:val="18"/>
+          <w:u w:color="000000"/>
+          <w:bdr w:val="nil"/>
+          <w:lang w:val="zh-TW" w:eastAsia="zh-TW"/>
+        </w:rPr>
+        <w:t>链检测</w:t>
+      </w:r>
+      <w:r>
+        <w:rPr>
+          <w:rFonts w:ascii="Times New Roman" w:eastAsia="宋体" w:hAnsi="Times New Roman" w:cs="Times New Roman" w:hint="eastAsia"/>
+          <w:color w:val="000000"/>
+          <w:sz w:val="18"/>
+          <w:szCs w:val="18"/>
+          <w:u w:color="000000"/>
+          <w:bdr w:val="nil"/>
+          <w:lang w:val="zh-TW"/>
+        </w:rPr>
+        <w:t>，</w:t>
+      </w:r>
+      <w:r>
+        <w:rPr>
+          <w:rFonts w:ascii="Times New Roman" w:eastAsia="宋体" w:hAnsi="Times New Roman" w:cs="Times New Roman" w:hint="eastAsia"/>
+          <w:color w:val="000000"/>
+          <w:sz w:val="18"/>
+          <w:szCs w:val="18"/>
+          <w:u w:color="000000"/>
+          <w:bdr w:val="nil"/>
+          <w:lang w:val="zh-TW" w:eastAsia="zh-TW"/>
+        </w:rPr>
+        <w:t>本</w:t>
+      </w:r>
+      <w:r>
+        <w:rPr>
+          <w:rFonts w:ascii="Times New Roman" w:eastAsia="宋体" w:hAnsi="Times New Roman" w:cs="Times New Roman" w:hint="eastAsia"/>
+          <w:color w:val="000000"/>
+          <w:sz w:val="18"/>
+          <w:szCs w:val="18"/>
+          <w:u w:color="000000"/>
+          <w:bdr w:val="nil"/>
+          <w:lang w:val="zh-TW"/>
+        </w:rPr>
+        <w:t>方法</w:t>
+      </w:r>
+      <w:r>
+        <w:rPr>
+          <w:rFonts w:ascii="Times New Roman" w:eastAsia="宋体" w:hAnsi="Times New Roman" w:cs="Times New Roman" w:hint="eastAsia"/>
+          <w:color w:val="000000"/>
+          <w:sz w:val="18"/>
+          <w:szCs w:val="18"/>
+          <w:u w:color="000000"/>
+          <w:bdr w:val="nil"/>
+          <w:lang w:val="zh-TW" w:eastAsia="zh-TW"/>
+        </w:rPr>
+        <w:t>会识别</w:t>
+      </w:r>
+      <w:r>
+        <w:rPr>
+          <w:rFonts w:ascii="Times New Roman" w:eastAsia="宋体" w:hAnsi="Times New Roman" w:cs="Times New Roman" w:hint="eastAsia"/>
+          <w:color w:val="000000"/>
+          <w:sz w:val="18"/>
+          <w:szCs w:val="18"/>
+          <w:u w:color="000000"/>
+          <w:bdr w:val="nil"/>
+          <w:lang w:val="zh-TW"/>
+        </w:rPr>
+        <w:t>“</w:t>
+      </w:r>
+      <w:r>
+        <w:rPr>
+          <w:rFonts w:ascii="Times New Roman" w:eastAsia="宋体" w:hAnsi="Times New Roman" w:cs="Times New Roman" w:hint="eastAsia"/>
+          <w:color w:val="000000"/>
+          <w:sz w:val="18"/>
+          <w:szCs w:val="18"/>
+          <w:u w:color="000000"/>
+          <w:bdr w:val="nil"/>
+          <w:lang w:val="zh-TW" w:eastAsia="zh-TW"/>
+        </w:rPr>
+        <w:t>长空</w:t>
+      </w:r>
+      <w:r>
+        <w:rPr>
+          <w:rFonts w:ascii="Times New Roman" w:eastAsia="宋体" w:hAnsi="Times New Roman" w:cs="Times New Roman" w:hint="eastAsia"/>
+          <w:color w:val="000000"/>
+          <w:sz w:val="18"/>
+          <w:szCs w:val="18"/>
+          <w:u w:color="000000"/>
+          <w:bdr w:val="nil"/>
+          <w:lang w:eastAsia="zh-TW"/>
+        </w:rPr>
+        <w:t>gadget</w:t>
+      </w:r>
+      <w:r>
+        <w:rPr>
+          <w:rFonts w:ascii="Times New Roman" w:eastAsia="宋体" w:hAnsi="Times New Roman" w:cs="Times New Roman" w:hint="eastAsia"/>
+          <w:color w:val="000000"/>
+          <w:sz w:val="18"/>
+          <w:szCs w:val="18"/>
+          <w:u w:color="000000"/>
+          <w:bdr w:val="nil"/>
+        </w:rPr>
+        <w:t>”</w:t>
+      </w:r>
+      <w:r>
+        <w:rPr>
+          <w:rFonts w:ascii="Times New Roman" w:eastAsia="宋体" w:hAnsi="Times New Roman" w:cs="Times New Roman" w:hint="eastAsia"/>
+          <w:color w:val="000000"/>
+          <w:sz w:val="18"/>
+          <w:szCs w:val="18"/>
+          <w:u w:color="000000"/>
+          <w:bdr w:val="nil"/>
+          <w:lang w:val="zh-TW" w:eastAsia="zh-TW"/>
         </w:rPr>
         <w:t>（</w:t>
       </w:r>
@@ -3657,19 +3621,53 @@
           <w:szCs w:val="18"/>
           <w:u w:color="000000"/>
           <w:bdr w:val="nil"/>
-          <w:lang w:val="zh-TW"/>
-        </w:rPr>
-        <w:t>gadget chain</w:t>
-      </w:r>
-      <w:r>
-        <w:rPr>
-          <w:rFonts w:ascii="Times New Roman" w:eastAsia="宋体" w:hAnsi="Times New Roman" w:cs="Times New Roman" w:hint="eastAsia"/>
-          <w:color w:val="000000"/>
-          <w:sz w:val="18"/>
-          <w:szCs w:val="18"/>
-          <w:u w:color="000000"/>
-          <w:bdr w:val="nil"/>
-          <w:lang w:val="zh-TW"/>
+          <w:lang w:val="zh-TW" w:eastAsia="zh-TW"/>
+        </w:rPr>
+        <w:t>long</w:t>
+      </w:r>
+      <w:r>
+        <w:rPr>
+          <w:rFonts w:ascii="Times New Roman" w:eastAsia="宋体" w:hAnsi="Times New Roman" w:cs="Times New Roman" w:hint="eastAsia"/>
+          <w:color w:val="000000"/>
+          <w:sz w:val="18"/>
+          <w:szCs w:val="18"/>
+          <w:u w:color="000000"/>
+          <w:bdr w:val="nil"/>
+          <w:lang w:val="zh-TW"/>
+        </w:rPr>
+        <w:t xml:space="preserve"> </w:t>
+      </w:r>
+      <w:r>
+        <w:rPr>
+          <w:rFonts w:ascii="Times New Roman" w:eastAsia="Times New Roman" w:hAnsi="Times New Roman" w:cs="Times New Roman"/>
+          <w:color w:val="000000"/>
+          <w:sz w:val="18"/>
+          <w:szCs w:val="18"/>
+          <w:u w:color="000000"/>
+          <w:bdr w:val="nil"/>
+        </w:rPr>
+        <w:t>NOP</w:t>
+      </w:r>
+      <w:r>
+        <w:rPr>
+          <w:rFonts w:ascii="Times New Roman" w:eastAsia="宋体" w:hAnsi="Times New Roman" w:cs="Times New Roman" w:hint="eastAsia"/>
+          <w:color w:val="000000"/>
+          <w:sz w:val="18"/>
+          <w:szCs w:val="18"/>
+          <w:u w:color="000000"/>
+          <w:bdr w:val="nil"/>
+        </w:rPr>
+        <w:t xml:space="preserve"> gadget</w:t>
+      </w:r>
+      <w:r>
+        <w:rPr>
+          <w:rFonts w:ascii="Times New Roman" w:eastAsia="宋体" w:hAnsi="Times New Roman" w:cs="Times New Roman" w:hint="eastAsia"/>
+          <w:color w:val="000000"/>
+          <w:sz w:val="18"/>
+          <w:szCs w:val="18"/>
+          <w:u w:color="000000"/>
+          <w:bdr w:val="nil"/>
+          <w:lang w:val="zh-TW" w:eastAsia="zh-TW"/>
         </w:rPr>
         <w:t>）</w:t>
       </w:r>
@@ -3681,19 +3679,78 @@
           <w:szCs w:val="18"/>
           <w:u w:color="000000"/>
           <w:bdr w:val="nil"/>
-          <w:lang w:val="zh-TW" w:eastAsia="zh-TW"/>
-        </w:rPr>
-        <w:t>检测</w:t>
-      </w:r>
-      <w:r>
-        <w:rPr>
-          <w:rFonts w:ascii="Times New Roman" w:eastAsia="宋体" w:hAnsi="Times New Roman" w:cs="Times New Roman" w:hint="eastAsia"/>
-          <w:color w:val="000000"/>
-          <w:sz w:val="18"/>
-          <w:szCs w:val="18"/>
-          <w:u w:color="000000"/>
-          <w:bdr w:val="nil"/>
-          <w:lang w:val="zh-TW"/>
+          <w:lang w:val="zh-TW"/>
+        </w:rPr>
+        <w:t xml:space="preserve"> </w:t>
+      </w:r>
+      <w:r>
+        <w:rPr>
+          <w:rFonts w:ascii="Times New Roman" w:eastAsia="宋体" w:hAnsi="Times New Roman" w:cs="Times New Roman" w:hint="eastAsia"/>
+          <w:color w:val="000000"/>
+          <w:sz w:val="18"/>
+          <w:szCs w:val="18"/>
+          <w:u w:color="000000"/>
+          <w:bdr w:val="nil"/>
+          <w:lang w:val="zh-TW" w:eastAsia="zh-TW"/>
+        </w:rPr>
+        <w:t>，避免了长空</w:t>
+      </w:r>
+      <w:r>
+        <w:rPr>
+          <w:rFonts w:ascii="Times New Roman" w:eastAsia="宋体" w:hAnsi="Times New Roman" w:cs="Times New Roman" w:hint="eastAsia"/>
+          <w:color w:val="000000"/>
+          <w:sz w:val="18"/>
+          <w:szCs w:val="18"/>
+          <w:u w:color="000000"/>
+          <w:bdr w:val="nil"/>
+          <w:lang w:val="zh-TW" w:eastAsia="zh-TW"/>
+        </w:rPr>
+        <w:t>gadget</w:t>
+      </w:r>
+      <w:r>
+        <w:rPr>
+          <w:rFonts w:ascii="Times New Roman" w:eastAsia="宋体" w:hAnsi="Times New Roman" w:cs="Times New Roman" w:hint="eastAsia"/>
+          <w:color w:val="000000"/>
+          <w:sz w:val="18"/>
+          <w:szCs w:val="18"/>
+          <w:u w:color="000000"/>
+          <w:bdr w:val="nil"/>
+          <w:lang w:eastAsia="zh-TW"/>
+        </w:rPr>
+        <w:t>引起</w:t>
+      </w:r>
+      <w:r>
+        <w:rPr>
+          <w:rFonts w:ascii="Times New Roman" w:eastAsia="宋体" w:hAnsi="Times New Roman" w:cs="Times New Roman" w:hint="eastAsia"/>
+          <w:color w:val="000000"/>
+          <w:sz w:val="18"/>
+          <w:szCs w:val="18"/>
+          <w:u w:color="000000"/>
+          <w:bdr w:val="nil"/>
+          <w:lang w:eastAsia="zh-TW"/>
+        </w:rPr>
+        <w:t>gadgets</w:t>
+      </w:r>
+      <w:r>
+        <w:rPr>
+          <w:rFonts w:ascii="Times New Roman" w:eastAsia="宋体" w:hAnsi="Times New Roman" w:cs="Times New Roman" w:hint="eastAsia"/>
+          <w:color w:val="000000"/>
+          <w:sz w:val="18"/>
+          <w:szCs w:val="18"/>
+          <w:u w:color="000000"/>
+          <w:bdr w:val="nil"/>
+          <w:lang w:eastAsia="zh-TW"/>
+        </w:rPr>
+        <w:t>链检测中断</w:t>
+      </w:r>
+      <w:r>
+        <w:rPr>
+          <w:rFonts w:ascii="Times New Roman" w:eastAsia="宋体" w:hAnsi="Times New Roman" w:cs="Times New Roman" w:hint="eastAsia"/>
+          <w:color w:val="000000"/>
+          <w:sz w:val="18"/>
+          <w:szCs w:val="18"/>
+          <w:u w:color="000000"/>
+          <w:bdr w:val="nil"/>
         </w:rPr>
         <w:t>，</w:t>
       </w:r>
@@ -3707,171 +3764,6 @@
           <w:bdr w:val="nil"/>
           <w:lang w:val="zh-TW" w:eastAsia="zh-TW"/>
         </w:rPr>
-        <w:t>本</w:t>
-      </w:r>
-      <w:r>
-        <w:rPr>
-          <w:rFonts w:ascii="Times New Roman" w:eastAsia="宋体" w:hAnsi="Times New Roman" w:cs="Times New Roman" w:hint="eastAsia"/>
-          <w:color w:val="000000"/>
-          <w:sz w:val="18"/>
-          <w:szCs w:val="18"/>
-          <w:u w:color="000000"/>
-          <w:bdr w:val="nil"/>
-          <w:lang w:val="zh-TW"/>
-        </w:rPr>
-        <w:t>方法</w:t>
-      </w:r>
-      <w:r>
-        <w:rPr>
-          <w:rFonts w:ascii="Times New Roman" w:eastAsia="宋体" w:hAnsi="Times New Roman" w:cs="Times New Roman" w:hint="eastAsia"/>
-          <w:color w:val="000000"/>
-          <w:sz w:val="18"/>
-          <w:szCs w:val="18"/>
-          <w:u w:color="000000"/>
-          <w:bdr w:val="nil"/>
-          <w:lang w:val="zh-TW" w:eastAsia="zh-TW"/>
-        </w:rPr>
-        <w:t>会识别长空</w:t>
-      </w:r>
-      <w:r>
-        <w:rPr>
-          <w:rFonts w:ascii="Times New Roman" w:eastAsia="宋体" w:hAnsi="Times New Roman" w:cs="Times New Roman" w:hint="eastAsia"/>
-          <w:color w:val="000000"/>
-          <w:sz w:val="18"/>
-          <w:szCs w:val="18"/>
-          <w:u w:color="000000"/>
-          <w:bdr w:val="nil"/>
-          <w:lang w:eastAsia="zh-TW"/>
-        </w:rPr>
-        <w:t>配件</w:t>
-      </w:r>
-      <w:r>
-        <w:rPr>
-          <w:rFonts w:ascii="Times New Roman" w:eastAsia="宋体" w:hAnsi="Times New Roman" w:cs="Times New Roman" w:hint="eastAsia"/>
-          <w:color w:val="000000"/>
-          <w:sz w:val="18"/>
-          <w:szCs w:val="18"/>
-          <w:u w:color="000000"/>
-          <w:bdr w:val="nil"/>
-          <w:lang w:val="zh-TW" w:eastAsia="zh-TW"/>
-        </w:rPr>
-        <w:t>（</w:t>
-      </w:r>
-      <w:r>
-        <w:rPr>
-          <w:rFonts w:ascii="Times New Roman" w:eastAsia="宋体" w:hAnsi="Times New Roman" w:cs="Times New Roman" w:hint="eastAsia"/>
-          <w:color w:val="000000"/>
-          <w:sz w:val="18"/>
-          <w:szCs w:val="18"/>
-          <w:u w:color="000000"/>
-          <w:bdr w:val="nil"/>
-          <w:lang w:val="zh-TW" w:eastAsia="zh-TW"/>
-        </w:rPr>
-        <w:t>long</w:t>
-      </w:r>
-      <w:r>
-        <w:rPr>
-          <w:rFonts w:ascii="Times New Roman" w:eastAsia="宋体" w:hAnsi="Times New Roman" w:cs="Times New Roman" w:hint="eastAsia"/>
-          <w:color w:val="000000"/>
-          <w:sz w:val="18"/>
-          <w:szCs w:val="18"/>
-          <w:u w:color="000000"/>
-          <w:bdr w:val="nil"/>
-          <w:lang w:val="zh-TW"/>
-        </w:rPr>
-        <w:t xml:space="preserve"> </w:t>
-      </w:r>
-      <w:r>
-        <w:rPr>
-          <w:rFonts w:ascii="Times New Roman" w:eastAsia="Times New Roman" w:hAnsi="Times New Roman" w:cs="Times New Roman"/>
-          <w:color w:val="000000"/>
-          <w:sz w:val="18"/>
-          <w:szCs w:val="18"/>
-          <w:u w:color="000000"/>
-          <w:bdr w:val="nil"/>
-        </w:rPr>
-        <w:t>NOP</w:t>
-      </w:r>
-      <w:r>
-        <w:rPr>
-          <w:rFonts w:ascii="Times New Roman" w:eastAsia="宋体" w:hAnsi="Times New Roman" w:cs="Times New Roman" w:hint="eastAsia"/>
-          <w:color w:val="000000"/>
-          <w:sz w:val="18"/>
-          <w:szCs w:val="18"/>
-          <w:u w:color="000000"/>
-          <w:bdr w:val="nil"/>
-        </w:rPr>
-        <w:t xml:space="preserve"> gadget</w:t>
-      </w:r>
-      <w:r>
-        <w:rPr>
-          <w:rFonts w:ascii="Times New Roman" w:eastAsia="宋体" w:hAnsi="Times New Roman" w:cs="Times New Roman" w:hint="eastAsia"/>
-          <w:color w:val="000000"/>
-          <w:sz w:val="18"/>
-          <w:szCs w:val="18"/>
-          <w:u w:color="000000"/>
-          <w:bdr w:val="nil"/>
-          <w:lang w:val="zh-TW" w:eastAsia="zh-TW"/>
-        </w:rPr>
-        <w:t>）</w:t>
-      </w:r>
-      <w:r>
-        <w:rPr>
-          <w:rFonts w:ascii="Times New Roman" w:eastAsia="宋体" w:hAnsi="Times New Roman" w:cs="Times New Roman" w:hint="eastAsia"/>
-          <w:color w:val="000000"/>
-          <w:sz w:val="18"/>
-          <w:szCs w:val="18"/>
-          <w:u w:color="000000"/>
-          <w:bdr w:val="nil"/>
-          <w:lang w:val="zh-TW"/>
-        </w:rPr>
-        <w:t xml:space="preserve"> </w:t>
-      </w:r>
-      <w:r>
-        <w:rPr>
-          <w:rFonts w:ascii="Times New Roman" w:eastAsia="宋体" w:hAnsi="Times New Roman" w:cs="Times New Roman" w:hint="eastAsia"/>
-          <w:color w:val="000000"/>
-          <w:sz w:val="18"/>
-          <w:szCs w:val="18"/>
-          <w:u w:color="000000"/>
-          <w:bdr w:val="nil"/>
-          <w:lang w:val="zh-TW" w:eastAsia="zh-TW"/>
-        </w:rPr>
-        <w:t>，避免了长空配件</w:t>
-      </w:r>
-      <w:r>
-        <w:rPr>
-          <w:rFonts w:ascii="Times New Roman" w:eastAsia="宋体" w:hAnsi="Times New Roman" w:cs="Times New Roman" w:hint="eastAsia"/>
-          <w:color w:val="000000"/>
-          <w:sz w:val="18"/>
-          <w:szCs w:val="18"/>
-          <w:u w:color="000000"/>
-          <w:bdr w:val="nil"/>
-          <w:lang w:eastAsia="zh-TW"/>
-        </w:rPr>
-        <w:t>引起配件链检测中断</w:t>
-      </w:r>
-      <w:r>
-        <w:rPr>
-          <w:rFonts w:ascii="Times New Roman" w:eastAsia="宋体" w:hAnsi="Times New Roman" w:cs="Times New Roman" w:hint="eastAsia"/>
-          <w:color w:val="000000"/>
-          <w:sz w:val="18"/>
-          <w:szCs w:val="18"/>
-          <w:u w:color="000000"/>
-          <w:bdr w:val="nil"/>
-        </w:rPr>
-        <w:t>，</w:t>
-      </w:r>
-      <w:r>
-        <w:rPr>
-          <w:rFonts w:ascii="Times New Roman" w:eastAsia="宋体" w:hAnsi="Times New Roman" w:cs="Times New Roman" w:hint="eastAsia"/>
-          <w:color w:val="000000"/>
-          <w:sz w:val="18"/>
-          <w:szCs w:val="18"/>
-          <w:u w:color="000000"/>
-          <w:bdr w:val="nil"/>
-          <w:lang w:val="zh-TW" w:eastAsia="zh-TW"/>
-        </w:rPr>
         <w:t>覆盖</w:t>
       </w:r>
       <w:r>
@@ -3884,7 +3776,43 @@
           <w:bdr w:val="nil"/>
           <w:lang w:val="zh-TW"/>
         </w:rPr>
-        <w:t>配件链历史信息</w:t>
+        <w:t>gadgets</w:t>
+      </w:r>
+      <w:r>
+        <w:rPr>
+          <w:rFonts w:ascii="Times New Roman" w:eastAsia="宋体" w:hAnsi="Times New Roman" w:cs="Times New Roman" w:hint="eastAsia"/>
+          <w:color w:val="000000"/>
+          <w:sz w:val="18"/>
+          <w:szCs w:val="18"/>
+          <w:u w:color="000000"/>
+          <w:bdr w:val="nil"/>
+          <w:lang w:val="zh-TW"/>
+        </w:rPr>
+        <w:t>链</w:t>
+      </w:r>
+      <w:r>
+        <w:rPr>
+          <w:rFonts w:ascii="Times New Roman" w:eastAsia="宋体" w:hAnsi="Times New Roman" w:cs="Times New Roman" w:hint="eastAsia"/>
+          <w:color w:val="000000"/>
+          <w:sz w:val="18"/>
+          <w:szCs w:val="18"/>
+          <w:u w:color="000000"/>
+          <w:bdr w:val="nil"/>
+          <w:lang w:val="zh-TW"/>
+        </w:rPr>
+        <w:t>检测的</w:t>
+      </w:r>
+      <w:r>
+        <w:rPr>
+          <w:rFonts w:ascii="Times New Roman" w:eastAsia="宋体" w:hAnsi="Times New Roman" w:cs="Times New Roman" w:hint="eastAsia"/>
+          <w:color w:val="000000"/>
+          <w:sz w:val="18"/>
+          <w:szCs w:val="18"/>
+          <w:u w:color="000000"/>
+          <w:bdr w:val="nil"/>
+          <w:lang w:val="zh-TW"/>
+        </w:rPr>
+        <w:t>历史信息</w:t>
       </w:r>
       <w:r>
         <w:rPr>
@@ -4162,9 +4090,8 @@
           <w:bdr w:val="nil"/>
           <w:lang w:eastAsia="zh-TW"/>
         </w:rPr>
-        <w:t>首先，</w:t>
-      </w:r>
-      <w:commentRangeStart w:id="9"/>
+        <w:t>首先，介</w:t>
+      </w:r>
       <w:r>
         <w:rPr>
           <w:rFonts w:ascii="Times New Roman" w:eastAsia="宋体" w:hAnsi="Times New Roman" w:cs="Times New Roman" w:hint="eastAsia"/>
@@ -4175,18 +4102,18 @@
           <w:bdr w:val="nil"/>
           <w:lang w:eastAsia="zh-TW"/>
         </w:rPr>
-        <w:t>介绍和本文方法</w:t>
-      </w:r>
-      <w:r>
-        <w:rPr>
-          <w:rFonts w:ascii="Times New Roman" w:eastAsia="宋体" w:hAnsi="Times New Roman" w:cs="Times New Roman" w:hint="eastAsia"/>
-          <w:color w:val="000000"/>
-          <w:sz w:val="18"/>
-          <w:szCs w:val="18"/>
-          <w:u w:color="000000"/>
-          <w:bdr w:val="nil"/>
-        </w:rPr>
-        <w:t>的研究</w:t>
+        <w:t>绍本文的</w:t>
+      </w:r>
+      <w:r>
+        <w:rPr>
+          <w:rFonts w:ascii="Times New Roman" w:eastAsia="宋体" w:hAnsi="Times New Roman" w:cs="Times New Roman" w:hint="eastAsia"/>
+          <w:color w:val="000000"/>
+          <w:sz w:val="18"/>
+          <w:szCs w:val="18"/>
+          <w:u w:color="000000"/>
+          <w:bdr w:val="nil"/>
+        </w:rPr>
+        <w:t>研究</w:t>
       </w:r>
       <w:r>
         <w:rPr>
@@ -4207,22 +4134,11 @@
           <w:szCs w:val="18"/>
           <w:u w:color="000000"/>
           <w:bdr w:val="nil"/>
-          <w:lang w:eastAsia="zh-TW"/>
-        </w:rPr>
-        <w:t>。</w:t>
-      </w:r>
-      <w:commentRangeEnd w:id="9"/>
-      <w:r>
-        <w:rPr>
-          <w:rFonts w:ascii="Times New Roman" w:eastAsia="Times New Roman" w:hAnsi="Times New Roman" w:cs="Times New Roman"/>
-          <w:color w:val="000000"/>
-          <w:sz w:val="18"/>
-          <w:szCs w:val="18"/>
-          <w:u w:color="000000"/>
-          <w:bdr w:val="nil"/>
-        </w:rPr>
-        <w:commentReference w:id="9"/>
-      </w:r>
+        </w:rPr>
+        <w:t>；</w:t>
+      </w:r>
+      <w:bookmarkStart w:id="4" w:name="_GoBack"/>
+      <w:bookmarkEnd w:id="4"/>
     </w:p>
     <w:p>
       <w:pPr>
@@ -4330,6 +4246,7 @@
         </w:rPr>
         <w:t>其次，对</w:t>
       </w:r>
+      <w:proofErr w:type="spellStart"/>
       <w:r>
         <w:rPr>
           <w:rFonts w:ascii="Times New Roman" w:eastAsia="宋体" w:hAnsi="Times New Roman" w:cs="Times New Roman" w:hint="eastAsia"/>
@@ -4341,6 +4258,18 @@
         </w:rPr>
         <w:t>PerfCFI</w:t>
       </w:r>
+      <w:proofErr w:type="spellEnd"/>
+      <w:r>
+        <w:rPr>
+          <w:rFonts w:ascii="Times New Roman" w:eastAsia="宋体" w:hAnsi="Times New Roman" w:cs="Times New Roman" w:hint="eastAsia"/>
+          <w:color w:val="000000"/>
+          <w:sz w:val="18"/>
+          <w:szCs w:val="18"/>
+          <w:u w:color="000000"/>
+          <w:bdr w:val="nil"/>
+        </w:rPr>
+        <w:t>的</w:t>
+      </w:r>
       <w:r>
         <w:rPr>
           <w:rFonts w:ascii="Times New Roman" w:eastAsia="宋体" w:hAnsi="Times New Roman" w:cs="Times New Roman" w:hint="eastAsia"/>
@@ -4351,7 +4280,31 @@
           <w:bdr w:val="nil"/>
           <w:lang w:eastAsia="zh-TW"/>
         </w:rPr>
-        <w:t>系统实现方式进行详细的描述；</w:t>
+        <w:t>系统</w:t>
+      </w:r>
+      <w:r>
+        <w:rPr>
+          <w:rFonts w:ascii="Times New Roman" w:eastAsia="宋体" w:hAnsi="Times New Roman" w:cs="Times New Roman" w:hint="eastAsia"/>
+          <w:color w:val="000000"/>
+          <w:sz w:val="18"/>
+          <w:szCs w:val="18"/>
+          <w:u w:color="000000"/>
+          <w:bdr w:val="nil"/>
+          <w:lang w:eastAsia="zh-TW"/>
+        </w:rPr>
+        <w:t>实现</w:t>
+      </w:r>
+      <w:r>
+        <w:rPr>
+          <w:rFonts w:ascii="Times New Roman" w:eastAsia="宋体" w:hAnsi="Times New Roman" w:cs="Times New Roman" w:hint="eastAsia"/>
+          <w:color w:val="000000"/>
+          <w:sz w:val="18"/>
+          <w:szCs w:val="18"/>
+          <w:u w:color="000000"/>
+          <w:bdr w:val="nil"/>
+          <w:lang w:eastAsia="zh-TW"/>
+        </w:rPr>
+        <w:t>进行详细的描述；</w:t>
       </w:r>
     </w:p>
     <w:p>
@@ -4395,6 +4348,7 @@
         </w:rPr>
         <w:t>接着，对</w:t>
       </w:r>
+      <w:proofErr w:type="spellStart"/>
       <w:r>
         <w:rPr>
           <w:rFonts w:ascii="Times New Roman" w:eastAsia="宋体" w:hAnsi="Times New Roman" w:cs="Times New Roman" w:hint="eastAsia"/>
@@ -4406,16 +4360,17 @@
         </w:rPr>
         <w:t>PerfCFI</w:t>
       </w:r>
-      <w:r>
-        <w:rPr>
-          <w:rFonts w:ascii="Times New Roman" w:eastAsia="宋体" w:hAnsi="Times New Roman" w:cs="Times New Roman" w:hint="eastAsia"/>
-          <w:color w:val="000000"/>
-          <w:sz w:val="18"/>
-          <w:szCs w:val="18"/>
-          <w:u w:color="000000"/>
-          <w:bdr w:val="nil"/>
-        </w:rPr>
-        <w:t>系统实现</w:t>
+      <w:proofErr w:type="spellEnd"/>
+      <w:r>
+        <w:rPr>
+          <w:rFonts w:ascii="Times New Roman" w:eastAsia="宋体" w:hAnsi="Times New Roman" w:cs="Times New Roman" w:hint="eastAsia"/>
+          <w:color w:val="000000"/>
+          <w:sz w:val="18"/>
+          <w:szCs w:val="18"/>
+          <w:u w:color="000000"/>
+          <w:bdr w:val="nil"/>
+        </w:rPr>
+        <w:t>系统</w:t>
       </w:r>
       <w:r>
         <w:rPr>
@@ -4544,8 +4499,6 @@
           <w:lang w:eastAsia="zh-TW"/>
         </w:rPr>
       </w:pPr>
-      <w:bookmarkStart w:id="10" w:name="_GoBack"/>
-      <w:bookmarkEnd w:id="10"/>
     </w:p>
     <w:sectPr>
       <w:pgSz w:w="11906" w:h="16838"/>
@@ -4558,8 +4511,8 @@
 </file>
 
 <file path=word/comments.xml><?xml version="1.0" encoding="utf-8"?>
-<w:comments xmlns:wpc="http://schemas.microsoft.com/office/word/2010/wordprocessingCanvas" xmlns:mc="http://schemas.openxmlformats.org/markup-compatibility/2006" xmlns:o="urn:schemas-microsoft-com:office:office" xmlns:r="http://schemas.openxmlformats.org/officeDocument/2006/relationships" xmlns:m="http://schemas.openxmlformats.org/officeDocument/2006/math" xmlns:v="urn:schemas-microsoft-com:vml" xmlns:wp14="http://schemas.microsoft.com/office/word/2010/wordprocessingDrawing" xmlns:wp="http://schemas.openxmlformats.org/drawingml/2006/wordprocessingDrawing" xmlns:w10="urn:schemas-microsoft-com:office:word" xmlns:w="http://schemas.openxmlformats.org/wordprocessingml/2006/main" xmlns:w14="http://schemas.microsoft.com/office/word/2010/wordml" xmlns:w15="http://schemas.microsoft.com/office/word/2012/wordml" xmlns:wpg="http://schemas.microsoft.com/office/word/2010/wordprocessingGroup" xmlns:wpi="http://schemas.microsoft.com/office/word/2010/wordprocessingInk" xmlns:wne="http://schemas.microsoft.com/office/word/2006/wordml" xmlns:wps="http://schemas.microsoft.com/office/word/2010/wordprocessingShape" mc:Ignorable="w14 w15 wp14">
-  <w:comment w:id="2" w:author="wang" w:date="2017-12-25T11:12:00Z" w:initials="w">
+<w:comments xmlns:wpc="http://schemas.microsoft.com/office/word/2010/wordprocessingCanvas" xmlns:mc="http://schemas.openxmlformats.org/markup-compatibility/2006" xmlns:o="urn:schemas-microsoft-com:office:office" xmlns:r="http://schemas.openxmlformats.org/officeDocument/2006/relationships" xmlns:m="http://schemas.openxmlformats.org/officeDocument/2006/math" xmlns:v="urn:schemas-microsoft-com:vml" xmlns:wp14="http://schemas.microsoft.com/office/word/2010/wordprocessingDrawing" xmlns:wp="http://schemas.openxmlformats.org/drawingml/2006/wordprocessingDrawing" xmlns:w10="urn:schemas-microsoft-com:office:word" xmlns:w="http://schemas.openxmlformats.org/wordprocessingml/2006/main" xmlns:w14="http://schemas.microsoft.com/office/word/2010/wordml" xmlns:wpg="http://schemas.microsoft.com/office/word/2010/wordprocessingGroup" xmlns:wpi="http://schemas.microsoft.com/office/word/2010/wordprocessingInk" xmlns:wne="http://schemas.microsoft.com/office/word/2006/wordml" xmlns:wps="http://schemas.microsoft.com/office/word/2010/wordprocessingShape" mc:Ignorable="w14 wp14">
+  <w:comment w:id="0" w:author="wang" w:date="2017-12-25T11:12:00Z" w:initials="w">
     <w:p>
       <w:pPr>
         <w:pStyle w:val="a6"/>
@@ -4674,10 +4627,13 @@
       </w:r>
     </w:p>
   </w:comment>
-  <w:comment w:id="5" w:author="作者" w:date="2017-12-25T20:10:00Z" w:initials="">
+  <w:comment w:id="1" w:author="作者" w:date="2017-12-25T20:09:00Z" w:initials="">
     <w:p>
       <w:pPr>
         <w:pStyle w:val="a5"/>
+        <w:rPr>
+          <w:rFonts w:eastAsia="宋体"/>
+        </w:rPr>
       </w:pPr>
     </w:p>
     <w:p>
@@ -4693,254 +4649,66 @@
           <w:rFonts w:ascii="Arial Unicode MS" w:hAnsi="Arial Unicode MS" w:cs="Arial Unicode MS" w:hint="eastAsia"/>
           <w:highlight w:val="yellow"/>
         </w:rPr>
-        <w:t>还是给出英文全称</w:t>
-      </w:r>
-      <w:r>
-        <w:rPr>
-          <w:rFonts w:eastAsia="Arial Unicode MS" w:hAnsi="Arial Unicode MS" w:cs="Arial Unicode MS"/>
-          <w:highlight w:val="yellow"/>
-        </w:rPr>
-        <w:t>,</w:t>
-      </w:r>
-      <w:r>
-        <w:rPr>
-          <w:rFonts w:ascii="Arial Unicode MS" w:hAnsi="Arial Unicode MS" w:cs="Arial Unicode MS" w:hint="eastAsia"/>
-          <w:highlight w:val="yellow"/>
-        </w:rPr>
-        <w:t>再给缩写。</w:t>
+        <w:t>为啥预测正确的分支不用进行检测？</w:t>
       </w:r>
     </w:p>
     <w:p>
       <w:pPr>
         <w:pStyle w:val="a5"/>
         <w:rPr>
-          <w:rFonts w:eastAsia="宋体"/>
-        </w:rPr>
-      </w:pPr>
-      <w:r>
-        <w:rPr>
           <w:rFonts w:ascii="Arial Unicode MS" w:eastAsia="宋体" w:hAnsi="Arial Unicode MS" w:cs="Arial Unicode MS"/>
           <w:highlight w:val="yellow"/>
         </w:rPr>
-        <w:t>J</w:t>
-      </w:r>
+      </w:pPr>
       <w:r>
         <w:rPr>
           <w:rFonts w:ascii="Arial Unicode MS" w:eastAsia="宋体" w:hAnsi="Arial Unicode MS" w:cs="Arial Unicode MS" w:hint="eastAsia"/>
           <w:highlight w:val="yellow"/>
         </w:rPr>
-        <w:t>unjie</w:t>
+        <w:t>这里我不知道</w:t>
       </w:r>
       <w:r>
         <w:rPr>
           <w:rFonts w:ascii="Arial Unicode MS" w:eastAsia="宋体" w:hAnsi="Arial Unicode MS" w:cs="Arial Unicode MS"/>
           <w:highlight w:val="yellow"/>
         </w:rPr>
-        <w:t>：</w:t>
-      </w:r>
-      <w:r>
-        <w:rPr>
-          <w:rFonts w:ascii="Arial Unicode MS" w:eastAsia="宋体" w:hAnsi="Arial Unicode MS" w:cs="Arial Unicode MS" w:hint="eastAsia"/>
-          <w:highlight w:val="yellow"/>
-        </w:rPr>
-        <w:t>这里</w:t>
-      </w:r>
-      <w:r>
-        <w:rPr>
-          <w:rFonts w:ascii="Arial Unicode MS" w:eastAsia="宋体" w:hAnsi="Arial Unicode MS" w:cs="Arial Unicode MS"/>
-          <w:highlight w:val="yellow"/>
-        </w:rPr>
-        <w:t>我不清楚</w:t>
-      </w:r>
-      <w:r>
-        <w:rPr>
-          <w:rFonts w:ascii="Arial Unicode MS" w:eastAsia="宋体" w:hAnsi="Arial Unicode MS" w:cs="Arial Unicode MS" w:hint="eastAsia"/>
-          <w:highlight w:val="yellow"/>
-        </w:rPr>
-        <w:t>怎么</w:t>
-      </w:r>
-      <w:r>
-        <w:rPr>
-          <w:rFonts w:ascii="Arial Unicode MS" w:eastAsia="宋体" w:hAnsi="Arial Unicode MS" w:cs="Arial Unicode MS"/>
-          <w:highlight w:val="yellow"/>
-        </w:rPr>
-        <w:t>修改</w:t>
-      </w:r>
-    </w:p>
-  </w:comment>
-  <w:comment w:id="6" w:author="作者" w:date="2017-12-25T20:09:00Z" w:initials="">
-    <w:p>
-      <w:pPr>
-        <w:pStyle w:val="a5"/>
-        <w:rPr>
-          <w:rFonts w:eastAsia="宋体"/>
-        </w:rPr>
-      </w:pPr>
+        <w:t>怎么回答。</w:t>
+      </w:r>
     </w:p>
     <w:p>
       <w:pPr>
         <w:pStyle w:val="a5"/>
         <w:rPr>
+          <w:rFonts w:eastAsia="宋体"/>
+        </w:rPr>
+      </w:pPr>
+      <w:r>
+        <w:rPr>
+          <w:rFonts w:ascii="Arial Unicode MS" w:eastAsia="宋体" w:hAnsi="Arial Unicode MS" w:cs="Arial Unicode MS" w:hint="eastAsia"/>
+          <w:highlight w:val="yellow"/>
+        </w:rPr>
+        <w:t>我</w:t>
+      </w:r>
+      <w:r>
+        <w:rPr>
           <w:rFonts w:ascii="Arial Unicode MS" w:eastAsia="宋体" w:hAnsi="Arial Unicode MS" w:cs="Arial Unicode MS"/>
           <w:highlight w:val="yellow"/>
         </w:rPr>
-      </w:pPr>
-      <w:r>
-        <w:rPr>
-          <w:rFonts w:ascii="Arial Unicode MS" w:hAnsi="Arial Unicode MS" w:cs="Arial Unicode MS" w:hint="eastAsia"/>
+        <w:t>感觉</w:t>
+      </w:r>
+      <w:r>
+        <w:rPr>
+          <w:rFonts w:ascii="Arial Unicode MS" w:eastAsia="宋体" w:hAnsi="Arial Unicode MS" w:cs="Arial Unicode MS" w:hint="eastAsia"/>
           <w:highlight w:val="yellow"/>
         </w:rPr>
-        <w:t>为啥预测正确的分支不用进行检测？</w:t>
-      </w:r>
-    </w:p>
-    <w:p>
-      <w:pPr>
-        <w:pStyle w:val="a5"/>
+        <w:t>好像</w:t>
+      </w:r>
+      <w:r>
         <w:rPr>
           <w:rFonts w:ascii="Arial Unicode MS" w:eastAsia="宋体" w:hAnsi="Arial Unicode MS" w:cs="Arial Unicode MS"/>
           <w:highlight w:val="yellow"/>
         </w:rPr>
-      </w:pPr>
-      <w:r>
-        <w:rPr>
-          <w:rFonts w:ascii="Arial Unicode MS" w:eastAsia="宋体" w:hAnsi="Arial Unicode MS" w:cs="Arial Unicode MS" w:hint="eastAsia"/>
-          <w:highlight w:val="yellow"/>
-        </w:rPr>
-        <w:t>这里我不知道</w:t>
-      </w:r>
-      <w:r>
-        <w:rPr>
-          <w:rFonts w:ascii="Arial Unicode MS" w:eastAsia="宋体" w:hAnsi="Arial Unicode MS" w:cs="Arial Unicode MS"/>
-          <w:highlight w:val="yellow"/>
-        </w:rPr>
-        <w:t>怎么回答。</w:t>
-      </w:r>
-    </w:p>
-    <w:p>
-      <w:pPr>
-        <w:pStyle w:val="a5"/>
-        <w:rPr>
-          <w:rFonts w:eastAsia="宋体"/>
-        </w:rPr>
-      </w:pPr>
-      <w:r>
-        <w:rPr>
-          <w:rFonts w:ascii="Arial Unicode MS" w:eastAsia="宋体" w:hAnsi="Arial Unicode MS" w:cs="Arial Unicode MS" w:hint="eastAsia"/>
-          <w:highlight w:val="yellow"/>
-        </w:rPr>
-        <w:t>我</w:t>
-      </w:r>
-      <w:r>
-        <w:rPr>
-          <w:rFonts w:ascii="Arial Unicode MS" w:eastAsia="宋体" w:hAnsi="Arial Unicode MS" w:cs="Arial Unicode MS"/>
-          <w:highlight w:val="yellow"/>
-        </w:rPr>
-        <w:t>感觉</w:t>
-      </w:r>
-      <w:r>
-        <w:rPr>
-          <w:rFonts w:ascii="Arial Unicode MS" w:eastAsia="宋体" w:hAnsi="Arial Unicode MS" w:cs="Arial Unicode MS" w:hint="eastAsia"/>
-          <w:highlight w:val="yellow"/>
-        </w:rPr>
-        <w:t>好像</w:t>
-      </w:r>
-      <w:r>
-        <w:rPr>
-          <w:rFonts w:ascii="Arial Unicode MS" w:eastAsia="宋体" w:hAnsi="Arial Unicode MS" w:cs="Arial Unicode MS"/>
-          <w:highlight w:val="yellow"/>
-        </w:rPr>
         <w:t>不用这么细的解释把。</w:t>
-      </w:r>
-    </w:p>
-  </w:comment>
-  <w:comment w:id="9" w:author="作者" w:date="2017-12-25T20:13:00Z" w:initials="">
-    <w:p>
-      <w:pPr>
-        <w:pStyle w:val="a5"/>
-      </w:pPr>
-      <w:r>
-        <w:rPr>
-          <w:rFonts w:ascii="Arial Unicode MS" w:hAnsi="Arial Unicode MS" w:cs="Arial Unicode MS" w:hint="eastAsia"/>
-        </w:rPr>
-        <w:t>第一部分没有看到</w:t>
-      </w:r>
-      <w:r>
-        <w:rPr>
-          <w:rFonts w:ascii="Arial Unicode MS" w:eastAsia="Arial Unicode MS" w:cs="Arial Unicode MS"/>
-        </w:rPr>
-        <w:t>“</w:t>
-      </w:r>
-      <w:r>
-        <w:rPr>
-          <w:rFonts w:ascii="Arial Unicode MS" w:hAnsi="Arial Unicode MS" w:cs="Arial Unicode MS" w:hint="eastAsia"/>
-        </w:rPr>
-        <w:t>相关的研究</w:t>
-      </w:r>
-      <w:r>
-        <w:rPr>
-          <w:rFonts w:ascii="Arial Unicode MS" w:eastAsia="Arial Unicode MS" w:cs="Arial Unicode MS"/>
-        </w:rPr>
-        <w:t>”</w:t>
-      </w:r>
-      <w:r>
-        <w:rPr>
-          <w:rFonts w:ascii="Arial Unicode MS" w:hAnsi="Arial Unicode MS" w:cs="Arial Unicode MS" w:hint="eastAsia"/>
-        </w:rPr>
-        <w:t>，主要是术语，一般学术论文很少看到有</w:t>
-      </w:r>
-      <w:r>
-        <w:rPr>
-          <w:rFonts w:ascii="Arial Unicode MS" w:eastAsia="Arial Unicode MS" w:cs="Arial Unicode MS"/>
-        </w:rPr>
-        <w:t>“</w:t>
-      </w:r>
-      <w:r>
-        <w:rPr>
-          <w:rFonts w:ascii="Arial Unicode MS" w:hAnsi="Arial Unicode MS" w:cs="Arial Unicode MS" w:hint="eastAsia"/>
-        </w:rPr>
-        <w:t>术语</w:t>
-      </w:r>
-      <w:r>
-        <w:rPr>
-          <w:rFonts w:ascii="Arial Unicode MS" w:eastAsia="Arial Unicode MS" w:cs="Arial Unicode MS"/>
-        </w:rPr>
-        <w:t>”</w:t>
-      </w:r>
-      <w:r>
-        <w:rPr>
-          <w:rFonts w:ascii="Arial Unicode MS" w:hAnsi="Arial Unicode MS" w:cs="Arial Unicode MS" w:hint="eastAsia"/>
-        </w:rPr>
-        <w:t>解释的。研究背景部分，可以把</w:t>
-      </w:r>
-      <w:r>
-        <w:rPr>
-          <w:rFonts w:eastAsia="Arial Unicode MS" w:hAnsi="Arial Unicode MS" w:cs="Arial Unicode MS"/>
-        </w:rPr>
-        <w:t>ROP</w:t>
-      </w:r>
-      <w:r>
-        <w:rPr>
-          <w:rFonts w:ascii="Arial Unicode MS" w:hAnsi="Arial Unicode MS" w:cs="Arial Unicode MS" w:hint="eastAsia"/>
-        </w:rPr>
-        <w:t>、</w:t>
-      </w:r>
-      <w:r>
-        <w:rPr>
-          <w:rFonts w:eastAsia="Arial Unicode MS" w:hAnsi="Arial Unicode MS" w:cs="Arial Unicode MS"/>
-        </w:rPr>
-        <w:t>CFI</w:t>
-      </w:r>
-      <w:r>
-        <w:rPr>
-          <w:rFonts w:ascii="Arial Unicode MS" w:hAnsi="Arial Unicode MS" w:cs="Arial Unicode MS" w:hint="eastAsia"/>
-        </w:rPr>
-        <w:t>等基本研究背景讲清楚，可以看看软件学报论文大家一般怎么写的就清楚了。</w:t>
-      </w:r>
-      <w:r>
-        <w:rPr>
-          <w:rFonts w:ascii="Arial Unicode MS" w:hAnsi="Arial Unicode MS" w:cs="Arial Unicode MS" w:hint="eastAsia"/>
-        </w:rPr>
-        <w:t xml:space="preserve"> </w:t>
       </w:r>
     </w:p>
   </w:comment>
@@ -4957,7 +4725,7 @@
 </file>
 
 <file path=word/endnotes.xml><?xml version="1.0" encoding="utf-8"?>
-<w:endnotes xmlns:wpc="http://schemas.microsoft.com/office/word/2010/wordprocessingCanvas" xmlns:mc="http://schemas.openxmlformats.org/markup-compatibility/2006" xmlns:o="urn:schemas-microsoft-com:office:office" xmlns:r="http://schemas.openxmlformats.org/officeDocument/2006/relationships" xmlns:m="http://schemas.openxmlformats.org/officeDocument/2006/math" xmlns:v="urn:schemas-microsoft-com:vml" xmlns:wp14="http://schemas.microsoft.com/office/word/2010/wordprocessingDrawing" xmlns:wp="http://schemas.openxmlformats.org/drawingml/2006/wordprocessingDrawing" xmlns:w10="urn:schemas-microsoft-com:office:word" xmlns:w="http://schemas.openxmlformats.org/wordprocessingml/2006/main" xmlns:w14="http://schemas.microsoft.com/office/word/2010/wordml" xmlns:w15="http://schemas.microsoft.com/office/word/2012/wordml" xmlns:wpg="http://schemas.microsoft.com/office/word/2010/wordprocessingGroup" xmlns:wpi="http://schemas.microsoft.com/office/word/2010/wordprocessingInk" xmlns:wne="http://schemas.microsoft.com/office/word/2006/wordml" xmlns:wps="http://schemas.microsoft.com/office/word/2010/wordprocessingShape" mc:Ignorable="w14 w15 wp14">
+<w:endnotes xmlns:wpc="http://schemas.microsoft.com/office/word/2010/wordprocessingCanvas" xmlns:mc="http://schemas.openxmlformats.org/markup-compatibility/2006" xmlns:o="urn:schemas-microsoft-com:office:office" xmlns:r="http://schemas.openxmlformats.org/officeDocument/2006/relationships" xmlns:m="http://schemas.openxmlformats.org/officeDocument/2006/math" xmlns:v="urn:schemas-microsoft-com:vml" xmlns:wp14="http://schemas.microsoft.com/office/word/2010/wordprocessingDrawing" xmlns:wp="http://schemas.openxmlformats.org/drawingml/2006/wordprocessingDrawing" xmlns:w10="urn:schemas-microsoft-com:office:word" xmlns:w="http://schemas.openxmlformats.org/wordprocessingml/2006/main" xmlns:w14="http://schemas.microsoft.com/office/word/2010/wordml" xmlns:wpg="http://schemas.microsoft.com/office/word/2010/wordprocessingGroup" xmlns:wpi="http://schemas.microsoft.com/office/word/2010/wordprocessingInk" xmlns:wne="http://schemas.microsoft.com/office/word/2006/wordml" xmlns:wps="http://schemas.microsoft.com/office/word/2010/wordprocessingShape" mc:Ignorable="w14 wp14">
   <w:endnote w:type="separator" w:id="-1">
     <w:p>
       <w:r>
@@ -4976,7 +4744,7 @@
 </file>
 
 <file path=word/footnotes.xml><?xml version="1.0" encoding="utf-8"?>
-<w:footnotes xmlns:wpc="http://schemas.microsoft.com/office/word/2010/wordprocessingCanvas" xmlns:mc="http://schemas.openxmlformats.org/markup-compatibility/2006" xmlns:o="urn:schemas-microsoft-com:office:office" xmlns:r="http://schemas.openxmlformats.org/officeDocument/2006/relationships" xmlns:m="http://schemas.openxmlformats.org/officeDocument/2006/math" xmlns:v="urn:schemas-microsoft-com:vml" xmlns:wp14="http://schemas.microsoft.com/office/word/2010/wordprocessingDrawing" xmlns:wp="http://schemas.openxmlformats.org/drawingml/2006/wordprocessingDrawing" xmlns:w10="urn:schemas-microsoft-com:office:word" xmlns:w="http://schemas.openxmlformats.org/wordprocessingml/2006/main" xmlns:w14="http://schemas.microsoft.com/office/word/2010/wordml" xmlns:w15="http://schemas.microsoft.com/office/word/2012/wordml" xmlns:wpg="http://schemas.microsoft.com/office/word/2010/wordprocessingGroup" xmlns:wpi="http://schemas.microsoft.com/office/word/2010/wordprocessingInk" xmlns:wne="http://schemas.microsoft.com/office/word/2006/wordml" xmlns:wps="http://schemas.microsoft.com/office/word/2010/wordprocessingShape" mc:Ignorable="w14 w15 wp14">
+<w:footnotes xmlns:wpc="http://schemas.microsoft.com/office/word/2010/wordprocessingCanvas" xmlns:mc="http://schemas.openxmlformats.org/markup-compatibility/2006" xmlns:o="urn:schemas-microsoft-com:office:office" xmlns:r="http://schemas.openxmlformats.org/officeDocument/2006/relationships" xmlns:m="http://schemas.openxmlformats.org/officeDocument/2006/math" xmlns:v="urn:schemas-microsoft-com:vml" xmlns:wp14="http://schemas.microsoft.com/office/word/2010/wordprocessingDrawing" xmlns:wp="http://schemas.openxmlformats.org/drawingml/2006/wordprocessingDrawing" xmlns:w10="urn:schemas-microsoft-com:office:word" xmlns:w="http://schemas.openxmlformats.org/wordprocessingml/2006/main" xmlns:w14="http://schemas.microsoft.com/office/word/2010/wordml" xmlns:wpg="http://schemas.microsoft.com/office/word/2010/wordprocessingGroup" xmlns:wpi="http://schemas.microsoft.com/office/word/2010/wordprocessingInk" xmlns:wne="http://schemas.microsoft.com/office/word/2006/wordml" xmlns:wps="http://schemas.microsoft.com/office/word/2010/wordprocessingShape" mc:Ignorable="w14 wp14">
   <w:footnote w:type="separator" w:id="-1">
     <w:p>
       <w:r>
@@ -4995,8 +4763,8 @@
 </file>
 
 <file path=word/numbering.xml><?xml version="1.0" encoding="utf-8"?>
-<w:numbering xmlns:wpc="http://schemas.microsoft.com/office/word/2010/wordprocessingCanvas" xmlns:mc="http://schemas.openxmlformats.org/markup-compatibility/2006" xmlns:o="urn:schemas-microsoft-com:office:office" xmlns:r="http://schemas.openxmlformats.org/officeDocument/2006/relationships" xmlns:m="http://schemas.openxmlformats.org/officeDocument/2006/math" xmlns:v="urn:schemas-microsoft-com:vml" xmlns:wp14="http://schemas.microsoft.com/office/word/2010/wordprocessingDrawing" xmlns:wp="http://schemas.openxmlformats.org/drawingml/2006/wordprocessingDrawing" xmlns:w10="urn:schemas-microsoft-com:office:word" xmlns:w="http://schemas.openxmlformats.org/wordprocessingml/2006/main" xmlns:w14="http://schemas.microsoft.com/office/word/2010/wordml" xmlns:w15="http://schemas.microsoft.com/office/word/2012/wordml" xmlns:wpg="http://schemas.microsoft.com/office/word/2010/wordprocessingGroup" xmlns:wpi="http://schemas.microsoft.com/office/word/2010/wordprocessingInk" xmlns:wne="http://schemas.microsoft.com/office/word/2006/wordml" xmlns:wps="http://schemas.microsoft.com/office/word/2010/wordprocessingShape" mc:Ignorable="w14 w15 wp14">
-  <w:abstractNum w:abstractNumId="0" w15:restartNumberingAfterBreak="0">
+<w:numbering xmlns:wpc="http://schemas.microsoft.com/office/word/2010/wordprocessingCanvas" xmlns:mc="http://schemas.openxmlformats.org/markup-compatibility/2006" xmlns:o="urn:schemas-microsoft-com:office:office" xmlns:r="http://schemas.openxmlformats.org/officeDocument/2006/relationships" xmlns:m="http://schemas.openxmlformats.org/officeDocument/2006/math" xmlns:v="urn:schemas-microsoft-com:vml" xmlns:wp14="http://schemas.microsoft.com/office/word/2010/wordprocessingDrawing" xmlns:wp="http://schemas.openxmlformats.org/drawingml/2006/wordprocessingDrawing" xmlns:w10="urn:schemas-microsoft-com:office:word" xmlns:w="http://schemas.openxmlformats.org/wordprocessingml/2006/main" xmlns:w14="http://schemas.microsoft.com/office/word/2010/wordml" xmlns:wpg="http://schemas.microsoft.com/office/word/2010/wordprocessingGroup" xmlns:wpi="http://schemas.microsoft.com/office/word/2010/wordprocessingInk" xmlns:wne="http://schemas.microsoft.com/office/word/2006/wordml" xmlns:wps="http://schemas.microsoft.com/office/word/2010/wordprocessingShape" mc:Ignorable="w14 wp14">
+  <w:abstractNum w:abstractNumId="0">
     <w:nsid w:val="1C1F146A"/>
     <w:multiLevelType w:val="multilevel"/>
     <w:tmpl w:val="A6827BE4"/>
@@ -5116,7 +4884,7 @@
 </file>
 
 <file path=word/styles.xml><?xml version="1.0" encoding="utf-8"?>
-<w:styles xmlns:mc="http://schemas.openxmlformats.org/markup-compatibility/2006" xmlns:r="http://schemas.openxmlformats.org/officeDocument/2006/relationships" xmlns:w="http://schemas.openxmlformats.org/wordprocessingml/2006/main" xmlns:w14="http://schemas.microsoft.com/office/word/2010/wordml" xmlns:w15="http://schemas.microsoft.com/office/word/2012/wordml" mc:Ignorable="w14 w15">
+<w:styles xmlns:mc="http://schemas.openxmlformats.org/markup-compatibility/2006" xmlns:r="http://schemas.openxmlformats.org/officeDocument/2006/relationships" xmlns:w="http://schemas.openxmlformats.org/wordprocessingml/2006/main" xmlns:w14="http://schemas.microsoft.com/office/word/2010/wordml" mc:Ignorable="w14">
   <w:docDefaults>
     <w:rPrDefault>
       <w:rPr>
@@ -5129,378 +4897,513 @@
     </w:rPrDefault>
     <w:pPrDefault/>
   </w:docDefaults>
-  <w:latentStyles w:defLockedState="0" w:defUIPriority="99" w:defSemiHidden="0" w:defUnhideWhenUsed="0" w:defQFormat="0" w:count="371">
-    <w:lsdException w:name="Normal" w:uiPriority="0" w:qFormat="1"/>
-    <w:lsdException w:name="heading 1" w:uiPriority="9" w:qFormat="1"/>
-    <w:lsdException w:name="heading 2" w:semiHidden="1" w:uiPriority="9" w:unhideWhenUsed="1" w:qFormat="1"/>
-    <w:lsdException w:name="heading 3" w:semiHidden="1" w:uiPriority="9" w:unhideWhenUsed="1" w:qFormat="1"/>
-    <w:lsdException w:name="heading 4" w:semiHidden="1" w:uiPriority="9" w:unhideWhenUsed="1" w:qFormat="1"/>
-    <w:lsdException w:name="heading 5" w:semiHidden="1" w:uiPriority="9" w:unhideWhenUsed="1" w:qFormat="1"/>
-    <w:lsdException w:name="heading 6" w:semiHidden="1" w:uiPriority="9" w:unhideWhenUsed="1" w:qFormat="1"/>
-    <w:lsdException w:name="heading 7" w:semiHidden="1" w:uiPriority="9" w:unhideWhenUsed="1" w:qFormat="1"/>
-    <w:lsdException w:name="heading 8" w:semiHidden="1" w:uiPriority="9" w:unhideWhenUsed="1" w:qFormat="1"/>
-    <w:lsdException w:name="heading 9" w:semiHidden="1" w:uiPriority="9" w:unhideWhenUsed="1" w:qFormat="1"/>
-    <w:lsdException w:name="index 1" w:semiHidden="1" w:unhideWhenUsed="1"/>
-    <w:lsdException w:name="index 2" w:semiHidden="1" w:unhideWhenUsed="1"/>
-    <w:lsdException w:name="index 3" w:semiHidden="1" w:unhideWhenUsed="1"/>
-    <w:lsdException w:name="index 4" w:semiHidden="1" w:unhideWhenUsed="1"/>
-    <w:lsdException w:name="index 5" w:semiHidden="1" w:unhideWhenUsed="1"/>
-    <w:lsdException w:name="index 6" w:semiHidden="1" w:unhideWhenUsed="1"/>
-    <w:lsdException w:name="index 7" w:semiHidden="1" w:unhideWhenUsed="1"/>
-    <w:lsdException w:name="index 8" w:semiHidden="1" w:unhideWhenUsed="1"/>
-    <w:lsdException w:name="index 9" w:semiHidden="1" w:unhideWhenUsed="1"/>
-    <w:lsdException w:name="toc 1" w:semiHidden="1" w:uiPriority="39" w:unhideWhenUsed="1"/>
-    <w:lsdException w:name="toc 2" w:semiHidden="1" w:uiPriority="39" w:unhideWhenUsed="1"/>
-    <w:lsdException w:name="toc 3" w:semiHidden="1" w:uiPriority="39" w:unhideWhenUsed="1"/>
-    <w:lsdException w:name="toc 4" w:semiHidden="1" w:uiPriority="39" w:unhideWhenUsed="1"/>
-    <w:lsdException w:name="toc 5" w:semiHidden="1" w:uiPriority="39" w:unhideWhenUsed="1"/>
-    <w:lsdException w:name="toc 6" w:semiHidden="1" w:uiPriority="39" w:unhideWhenUsed="1"/>
-    <w:lsdException w:name="toc 7" w:semiHidden="1" w:uiPriority="39" w:unhideWhenUsed="1"/>
-    <w:lsdException w:name="toc 8" w:semiHidden="1" w:uiPriority="39" w:unhideWhenUsed="1"/>
-    <w:lsdException w:name="toc 9" w:semiHidden="1" w:uiPriority="39" w:unhideWhenUsed="1"/>
-    <w:lsdException w:name="Normal Indent" w:semiHidden="1" w:unhideWhenUsed="1"/>
-    <w:lsdException w:name="footnote text" w:semiHidden="1" w:unhideWhenUsed="1"/>
-    <w:lsdException w:name="annotation text" w:semiHidden="1" w:unhideWhenUsed="1"/>
-    <w:lsdException w:name="header" w:semiHidden="1" w:unhideWhenUsed="1"/>
-    <w:lsdException w:name="footer" w:semiHidden="1" w:unhideWhenUsed="1"/>
-    <w:lsdException w:name="index heading" w:semiHidden="1" w:unhideWhenUsed="1"/>
-    <w:lsdException w:name="caption" w:semiHidden="1" w:uiPriority="35" w:unhideWhenUsed="1" w:qFormat="1"/>
-    <w:lsdException w:name="table of figures" w:semiHidden="1" w:unhideWhenUsed="1"/>
-    <w:lsdException w:name="envelope address" w:semiHidden="1" w:unhideWhenUsed="1"/>
-    <w:lsdException w:name="envelope return" w:semiHidden="1" w:unhideWhenUsed="1"/>
-    <w:lsdException w:name="footnote reference" w:semiHidden="1" w:unhideWhenUsed="1"/>
-    <w:lsdException w:name="annotation reference" w:semiHidden="1" w:unhideWhenUsed="1"/>
-    <w:lsdException w:name="line number" w:semiHidden="1" w:unhideWhenUsed="1"/>
-    <w:lsdException w:name="page number" w:semiHidden="1" w:unhideWhenUsed="1"/>
-    <w:lsdException w:name="endnote reference" w:semiHidden="1" w:unhideWhenUsed="1"/>
-    <w:lsdException w:name="endnote text" w:semiHidden="1" w:unhideWhenUsed="1"/>
-    <w:lsdException w:name="table of authorities" w:semiHidden="1" w:unhideWhenUsed="1"/>
-    <w:lsdException w:name="macro" w:semiHidden="1" w:unhideWhenUsed="1"/>
-    <w:lsdException w:name="toa heading" w:semiHidden="1" w:unhideWhenUsed="1"/>
-    <w:lsdException w:name="List" w:semiHidden="1" w:unhideWhenUsed="1"/>
-    <w:lsdException w:name="List Bullet" w:semiHidden="1" w:unhideWhenUsed="1"/>
-    <w:lsdException w:name="List Number" w:semiHidden="1" w:unhideWhenUsed="1"/>
-    <w:lsdException w:name="List 2" w:semiHidden="1" w:unhideWhenUsed="1"/>
-    <w:lsdException w:name="List 3" w:semiHidden="1" w:unhideWhenUsed="1"/>
-    <w:lsdException w:name="List 4" w:semiHidden="1" w:unhideWhenUsed="1"/>
-    <w:lsdException w:name="List 5" w:semiHidden="1" w:unhideWhenUsed="1"/>
-    <w:lsdException w:name="List Bullet 2" w:semiHidden="1" w:unhideWhenUsed="1"/>
-    <w:lsdException w:name="List Bullet 3" w:semiHidden="1" w:unhideWhenUsed="1"/>
-    <w:lsdException w:name="List Bullet 4" w:semiHidden="1" w:unhideWhenUsed="1"/>
-    <w:lsdException w:name="List Bullet 5" w:semiHidden="1" w:unhideWhenUsed="1"/>
-    <w:lsdException w:name="List Number 2" w:semiHidden="1" w:unhideWhenUsed="1"/>
-    <w:lsdException w:name="List Number 3" w:semiHidden="1" w:unhideWhenUsed="1"/>
-    <w:lsdException w:name="List Number 4" w:semiHidden="1" w:unhideWhenUsed="1"/>
-    <w:lsdException w:name="List Number 5" w:semiHidden="1" w:unhideWhenUsed="1"/>
-    <w:lsdException w:name="Title" w:uiPriority="10" w:qFormat="1"/>
-    <w:lsdException w:name="Closing" w:semiHidden="1" w:unhideWhenUsed="1"/>
-    <w:lsdException w:name="Signature" w:semiHidden="1" w:unhideWhenUsed="1"/>
-    <w:lsdException w:name="Default Paragraph Font" w:semiHidden="1" w:uiPriority="1" w:unhideWhenUsed="1"/>
-    <w:lsdException w:name="Body Text" w:semiHidden="1" w:unhideWhenUsed="1"/>
-    <w:lsdException w:name="Body Text Indent" w:semiHidden="1" w:unhideWhenUsed="1"/>
-    <w:lsdException w:name="List Continue" w:semiHidden="1" w:unhideWhenUsed="1"/>
-    <w:lsdException w:name="List Continue 2" w:semiHidden="1" w:unhideWhenUsed="1"/>
-    <w:lsdException w:name="List Continue 3" w:semiHidden="1" w:unhideWhenUsed="1"/>
-    <w:lsdException w:name="List Continue 4" w:semiHidden="1" w:unhideWhenUsed="1"/>
-    <w:lsdException w:name="List Continue 5" w:semiHidden="1" w:unhideWhenUsed="1"/>
-    <w:lsdException w:name="Message Header" w:semiHidden="1" w:unhideWhenUsed="1"/>
-    <w:lsdException w:name="Subtitle" w:uiPriority="11" w:qFormat="1"/>
-    <w:lsdException w:name="Salutation" w:semiHidden="1" w:unhideWhenUsed="1"/>
-    <w:lsdException w:name="Date" w:semiHidden="1" w:unhideWhenUsed="1"/>
-    <w:lsdException w:name="Body Text First Indent" w:semiHidden="1" w:unhideWhenUsed="1"/>
-    <w:lsdException w:name="Body Text First Indent 2" w:semiHidden="1" w:unhideWhenUsed="1"/>
-    <w:lsdException w:name="Note Heading" w:semiHidden="1" w:unhideWhenUsed="1"/>
-    <w:lsdException w:name="Body Text 2" w:semiHidden="1" w:unhideWhenUsed="1"/>
-    <w:lsdException w:name="Body Text 3" w:semiHidden="1" w:unhideWhenUsed="1"/>
-    <w:lsdException w:name="Body Text Indent 2" w:semiHidden="1" w:unhideWhenUsed="1"/>
-    <w:lsdException w:name="Body Text Indent 3" w:semiHidden="1" w:unhideWhenUsed="1"/>
-    <w:lsdException w:name="Block Text" w:semiHidden="1" w:unhideWhenUsed="1"/>
-    <w:lsdException w:name="Hyperlink" w:semiHidden="1" w:unhideWhenUsed="1"/>
-    <w:lsdException w:name="FollowedHyperlink" w:semiHidden="1" w:unhideWhenUsed="1"/>
-    <w:lsdException w:name="Strong" w:uiPriority="22" w:qFormat="1"/>
-    <w:lsdException w:name="Emphasis" w:uiPriority="20" w:qFormat="1"/>
-    <w:lsdException w:name="Document Map" w:semiHidden="1" w:unhideWhenUsed="1"/>
-    <w:lsdException w:name="Plain Text" w:semiHidden="1" w:unhideWhenUsed="1"/>
-    <w:lsdException w:name="E-mail Signature" w:semiHidden="1" w:unhideWhenUsed="1"/>
-    <w:lsdException w:name="HTML Top of Form" w:semiHidden="1" w:unhideWhenUsed="1"/>
-    <w:lsdException w:name="HTML Bottom of Form" w:semiHidden="1" w:unhideWhenUsed="1"/>
-    <w:lsdException w:name="Normal (Web)" w:semiHidden="1" w:unhideWhenUsed="1"/>
-    <w:lsdException w:name="HTML Acronym" w:semiHidden="1" w:unhideWhenUsed="1"/>
-    <w:lsdException w:name="HTML Address" w:semiHidden="1" w:unhideWhenUsed="1"/>
-    <w:lsdException w:name="HTML Cite" w:semiHidden="1" w:unhideWhenUsed="1"/>
-    <w:lsdException w:name="HTML Code" w:semiHidden="1" w:unhideWhenUsed="1"/>
-    <w:lsdException w:name="HTML Definition" w:semiHidden="1" w:unhideWhenUsed="1"/>
-    <w:lsdException w:name="HTML Keyboard" w:semiHidden="1" w:unhideWhenUsed="1"/>
-    <w:lsdException w:name="HTML Preformatted" w:semiHidden="1" w:unhideWhenUsed="1"/>
-    <w:lsdException w:name="HTML Sample" w:semiHidden="1" w:unhideWhenUsed="1"/>
-    <w:lsdException w:name="HTML Typewriter" w:semiHidden="1" w:unhideWhenUsed="1"/>
-    <w:lsdException w:name="HTML Variable" w:semiHidden="1" w:unhideWhenUsed="1"/>
-    <w:lsdException w:name="Normal Table" w:semiHidden="1" w:unhideWhenUsed="1"/>
-    <w:lsdException w:name="annotation subject" w:semiHidden="1" w:unhideWhenUsed="1"/>
-    <w:lsdException w:name="No List" w:semiHidden="1" w:unhideWhenUsed="1"/>
-    <w:lsdException w:name="Outline List 1" w:semiHidden="1" w:unhideWhenUsed="1"/>
-    <w:lsdException w:name="Outline List 2" w:semiHidden="1" w:unhideWhenUsed="1"/>
-    <w:lsdException w:name="Outline List 3" w:semiHidden="1" w:unhideWhenUsed="1"/>
-    <w:lsdException w:name="Table Simple 1" w:semiHidden="1" w:unhideWhenUsed="1"/>
-    <w:lsdException w:name="Table Simple 2" w:semiHidden="1" w:unhideWhenUsed="1"/>
-    <w:lsdException w:name="Table Simple 3" w:semiHidden="1" w:unhideWhenUsed="1"/>
-    <w:lsdException w:name="Table Classic 1" w:semiHidden="1" w:unhideWhenUsed="1"/>
-    <w:lsdException w:name="Table Classic 2" w:semiHidden="1" w:unhideWhenUsed="1"/>
-    <w:lsdException w:name="Table Classic 3" w:semiHidden="1" w:unhideWhenUsed="1"/>
-    <w:lsdException w:name="Table Classic 4" w:semiHidden="1" w:unhideWhenUsed="1"/>
-    <w:lsdException w:name="Table Colorful 1" w:semiHidden="1" w:unhideWhenUsed="1"/>
-    <w:lsdException w:name="Table Colorful 2" w:semiHidden="1" w:unhideWhenUsed="1"/>
-    <w:lsdException w:name="Table Colorful 3" w:semiHidden="1" w:unhideWhenUsed="1"/>
-    <w:lsdException w:name="Table Columns 1" w:semiHidden="1" w:unhideWhenUsed="1"/>
-    <w:lsdException w:name="Table Columns 2" w:semiHidden="1" w:unhideWhenUsed="1"/>
-    <w:lsdException w:name="Table Columns 3" w:semiHidden="1" w:unhideWhenUsed="1"/>
-    <w:lsdException w:name="Table Columns 4" w:semiHidden="1" w:unhideWhenUsed="1"/>
-    <w:lsdException w:name="Table Columns 5" w:semiHidden="1" w:unhideWhenUsed="1"/>
-    <w:lsdException w:name="Table Grid 1" w:semiHidden="1" w:unhideWhenUsed="1"/>
-    <w:lsdException w:name="Table Grid 2" w:semiHidden="1" w:unhideWhenUsed="1"/>
-    <w:lsdException w:name="Table Grid 3" w:semiHidden="1" w:unhideWhenUsed="1"/>
-    <w:lsdException w:name="Table Grid 4" w:semiHidden="1" w:unhideWhenUsed="1"/>
-    <w:lsdException w:name="Table Grid 5" w:semiHidden="1" w:unhideWhenUsed="1"/>
-    <w:lsdException w:name="Table Grid 6" w:semiHidden="1" w:unhideWhenUsed="1"/>
-    <w:lsdException w:name="Table Grid 7" w:semiHidden="1" w:unhideWhenUsed="1"/>
-    <w:lsdException w:name="Table Grid 8" w:semiHidden="1" w:unhideWhenUsed="1"/>
-    <w:lsdException w:name="Table List 1" w:semiHidden="1" w:unhideWhenUsed="1"/>
-    <w:lsdException w:name="Table List 2" w:semiHidden="1" w:unhideWhenUsed="1"/>
-    <w:lsdException w:name="Table List 3" w:semiHidden="1" w:unhideWhenUsed="1"/>
-    <w:lsdException w:name="Table List 4" w:semiHidden="1" w:unhideWhenUsed="1"/>
-    <w:lsdException w:name="Table List 5" w:semiHidden="1" w:unhideWhenUsed="1"/>
-    <w:lsdException w:name="Table List 6" w:semiHidden="1" w:unhideWhenUsed="1"/>
-    <w:lsdException w:name="Table List 7" w:semiHidden="1" w:unhideWhenUsed="1"/>
-    <w:lsdException w:name="Table List 8" w:semiHidden="1" w:unhideWhenUsed="1"/>
-    <w:lsdException w:name="Table 3D effects 1" w:semiHidden="1" w:unhideWhenUsed="1"/>
-    <w:lsdException w:name="Table 3D effects 2" w:semiHidden="1" w:unhideWhenUsed="1"/>
-    <w:lsdException w:name="Table 3D effects 3" w:semiHidden="1" w:unhideWhenUsed="1"/>
-    <w:lsdException w:name="Table Contemporary" w:semiHidden="1" w:unhideWhenUsed="1"/>
-    <w:lsdException w:name="Table Elegant" w:semiHidden="1" w:unhideWhenUsed="1"/>
-    <w:lsdException w:name="Table Professional" w:semiHidden="1" w:unhideWhenUsed="1"/>
-    <w:lsdException w:name="Table Subtle 1" w:semiHidden="1" w:unhideWhenUsed="1"/>
-    <w:lsdException w:name="Table Subtle 2" w:semiHidden="1" w:unhideWhenUsed="1"/>
-    <w:lsdException w:name="Table Web 1" w:semiHidden="1" w:unhideWhenUsed="1"/>
-    <w:lsdException w:name="Table Web 2" w:semiHidden="1" w:unhideWhenUsed="1"/>
-    <w:lsdException w:name="Table Web 3" w:semiHidden="1" w:unhideWhenUsed="1"/>
-    <w:lsdException w:name="Balloon Text" w:semiHidden="1" w:unhideWhenUsed="1"/>
-    <w:lsdException w:name="Table Grid" w:uiPriority="39"/>
-    <w:lsdException w:name="Table Theme" w:semiHidden="1" w:unhideWhenUsed="1"/>
-    <w:lsdException w:name="Placeholder Text" w:semiHidden="1"/>
-    <w:lsdException w:name="No Spacing" w:uiPriority="1" w:qFormat="1"/>
-    <w:lsdException w:name="Light Shading" w:uiPriority="60"/>
-    <w:lsdException w:name="Light List" w:uiPriority="61"/>
-    <w:lsdException w:name="Light Grid" w:uiPriority="62"/>
-    <w:lsdException w:name="Medium Shading 1" w:uiPriority="63"/>
-    <w:lsdException w:name="Medium Shading 2" w:uiPriority="64"/>
-    <w:lsdException w:name="Medium List 1" w:uiPriority="65"/>
-    <w:lsdException w:name="Medium List 2" w:uiPriority="66"/>
-    <w:lsdException w:name="Medium Grid 1" w:uiPriority="67"/>
-    <w:lsdException w:name="Medium Grid 2" w:uiPriority="68"/>
-    <w:lsdException w:name="Medium Grid 3" w:uiPriority="69"/>
-    <w:lsdException w:name="Dark List" w:uiPriority="70"/>
-    <w:lsdException w:name="Colorful Shading" w:uiPriority="71"/>
-    <w:lsdException w:name="Colorful List" w:uiPriority="72"/>
-    <w:lsdException w:name="Colorful Grid" w:uiPriority="73"/>
-    <w:lsdException w:name="Light Shading Accent 1" w:uiPriority="60"/>
-    <w:lsdException w:name="Light List Accent 1" w:uiPriority="61"/>
-    <w:lsdException w:name="Light Grid Accent 1" w:uiPriority="62"/>
-    <w:lsdException w:name="Medium Shading 1 Accent 1" w:uiPriority="63"/>
-    <w:lsdException w:name="Medium Shading 2 Accent 1" w:uiPriority="64"/>
-    <w:lsdException w:name="Medium List 1 Accent 1" w:uiPriority="65"/>
-    <w:lsdException w:name="Revision" w:semiHidden="1"/>
-    <w:lsdException w:name="List Paragraph" w:uiPriority="34" w:qFormat="1"/>
-    <w:lsdException w:name="Quote" w:uiPriority="29" w:qFormat="1"/>
-    <w:lsdException w:name="Intense Quote" w:uiPriority="30" w:qFormat="1"/>
-    <w:lsdException w:name="Medium List 2 Accent 1" w:uiPriority="66"/>
-    <w:lsdException w:name="Medium Grid 1 Accent 1" w:uiPriority="67"/>
-    <w:lsdException w:name="Medium Grid 2 Accent 1" w:uiPriority="68"/>
-    <w:lsdException w:name="Medium Grid 3 Accent 1" w:uiPriority="69"/>
-    <w:lsdException w:name="Dark List Accent 1" w:uiPriority="70"/>
-    <w:lsdException w:name="Colorful Shading Accent 1" w:uiPriority="71"/>
-    <w:lsdException w:name="Colorful List Accent 1" w:uiPriority="72"/>
-    <w:lsdException w:name="Colorful Grid Accent 1" w:uiPriority="73"/>
-    <w:lsdException w:name="Light Shading Accent 2" w:uiPriority="60"/>
-    <w:lsdException w:name="Light List Accent 2" w:uiPriority="61"/>
-    <w:lsdException w:name="Light Grid Accent 2" w:uiPriority="62"/>
-    <w:lsdException w:name="Medium Shading 1 Accent 2" w:uiPriority="63"/>
-    <w:lsdException w:name="Medium Shading 2 Accent 2" w:uiPriority="64"/>
-    <w:lsdException w:name="Medium List 1 Accent 2" w:uiPriority="65"/>
-    <w:lsdException w:name="Medium List 2 Accent 2" w:uiPriority="66"/>
-    <w:lsdException w:name="Medium Grid 1 Accent 2" w:uiPriority="67"/>
-    <w:lsdException w:name="Medium Grid 2 Accent 2" w:uiPriority="68"/>
-    <w:lsdException w:name="Medium Grid 3 Accent 2" w:uiPriority="69"/>
-    <w:lsdException w:name="Dark List Accent 2" w:uiPriority="70"/>
-    <w:lsdException w:name="Colorful Shading Accent 2" w:uiPriority="71"/>
-    <w:lsdException w:name="Colorful List Accent 2" w:uiPriority="72"/>
-    <w:lsdException w:name="Colorful Grid Accent 2" w:uiPriority="73"/>
-    <w:lsdException w:name="Light Shading Accent 3" w:uiPriority="60"/>
-    <w:lsdException w:name="Light List Accent 3" w:uiPriority="61"/>
-    <w:lsdException w:name="Light Grid Accent 3" w:uiPriority="62"/>
-    <w:lsdException w:name="Medium Shading 1 Accent 3" w:uiPriority="63"/>
-    <w:lsdException w:name="Medium Shading 2 Accent 3" w:uiPriority="64"/>
-    <w:lsdException w:name="Medium List 1 Accent 3" w:uiPriority="65"/>
-    <w:lsdException w:name="Medium List 2 Accent 3" w:uiPriority="66"/>
-    <w:lsdException w:name="Medium Grid 1 Accent 3" w:uiPriority="67"/>
-    <w:lsdException w:name="Medium Grid 2 Accent 3" w:uiPriority="68"/>
-    <w:lsdException w:name="Medium Grid 3 Accent 3" w:uiPriority="69"/>
-    <w:lsdException w:name="Dark List Accent 3" w:uiPriority="70"/>
-    <w:lsdException w:name="Colorful Shading Accent 3" w:uiPriority="71"/>
-    <w:lsdException w:name="Colorful List Accent 3" w:uiPriority="72"/>
-    <w:lsdException w:name="Colorful Grid Accent 3" w:uiPriority="73"/>
-    <w:lsdException w:name="Light Shading Accent 4" w:uiPriority="60"/>
-    <w:lsdException w:name="Light List Accent 4" w:uiPriority="61"/>
-    <w:lsdException w:name="Light Grid Accent 4" w:uiPriority="62"/>
-    <w:lsdException w:name="Medium Shading 1 Accent 4" w:uiPriority="63"/>
-    <w:lsdException w:name="Medium Shading 2 Accent 4" w:uiPriority="64"/>
-    <w:lsdException w:name="Medium List 1 Accent 4" w:uiPriority="65"/>
-    <w:lsdException w:name="Medium List 2 Accent 4" w:uiPriority="66"/>
-    <w:lsdException w:name="Medium Grid 1 Accent 4" w:uiPriority="67"/>
-    <w:lsdException w:name="Medium Grid 2 Accent 4" w:uiPriority="68"/>
-    <w:lsdException w:name="Medium Grid 3 Accent 4" w:uiPriority="69"/>
-    <w:lsdException w:name="Dark List Accent 4" w:uiPriority="70"/>
-    <w:lsdException w:name="Colorful Shading Accent 4" w:uiPriority="71"/>
-    <w:lsdException w:name="Colorful List Accent 4" w:uiPriority="72"/>
-    <w:lsdException w:name="Colorful Grid Accent 4" w:uiPriority="73"/>
-    <w:lsdException w:name="Light Shading Accent 5" w:uiPriority="60"/>
-    <w:lsdException w:name="Light List Accent 5" w:uiPriority="61"/>
-    <w:lsdException w:name="Light Grid Accent 5" w:uiPriority="62"/>
-    <w:lsdException w:name="Medium Shading 1 Accent 5" w:uiPriority="63"/>
-    <w:lsdException w:name="Medium Shading 2 Accent 5" w:uiPriority="64"/>
-    <w:lsdException w:name="Medium List 1 Accent 5" w:uiPriority="65"/>
-    <w:lsdException w:name="Medium List 2 Accent 5" w:uiPriority="66"/>
-    <w:lsdException w:name="Medium Grid 1 Accent 5" w:uiPriority="67"/>
-    <w:lsdException w:name="Medium Grid 2 Accent 5" w:uiPriority="68"/>
-    <w:lsdException w:name="Medium Grid 3 Accent 5" w:uiPriority="69"/>
-    <w:lsdException w:name="Dark List Accent 5" w:uiPriority="70"/>
-    <w:lsdException w:name="Colorful Shading Accent 5" w:uiPriority="71"/>
-    <w:lsdException w:name="Colorful List Accent 5" w:uiPriority="72"/>
-    <w:lsdException w:name="Colorful Grid Accent 5" w:uiPriority="73"/>
-    <w:lsdException w:name="Light Shading Accent 6" w:uiPriority="60"/>
-    <w:lsdException w:name="Light List Accent 6" w:uiPriority="61"/>
-    <w:lsdException w:name="Light Grid Accent 6" w:uiPriority="62"/>
-    <w:lsdException w:name="Medium Shading 1 Accent 6" w:uiPriority="63"/>
-    <w:lsdException w:name="Medium Shading 2 Accent 6" w:uiPriority="64"/>
-    <w:lsdException w:name="Medium List 1 Accent 6" w:uiPriority="65"/>
-    <w:lsdException w:name="Medium List 2 Accent 6" w:uiPriority="66"/>
-    <w:lsdException w:name="Medium Grid 1 Accent 6" w:uiPriority="67"/>
-    <w:lsdException w:name="Medium Grid 2 Accent 6" w:uiPriority="68"/>
-    <w:lsdException w:name="Medium Grid 3 Accent 6" w:uiPriority="69"/>
-    <w:lsdException w:name="Dark List Accent 6" w:uiPriority="70"/>
-    <w:lsdException w:name="Colorful Shading Accent 6" w:uiPriority="71"/>
-    <w:lsdException w:name="Colorful List Accent 6" w:uiPriority="72"/>
-    <w:lsdException w:name="Colorful Grid Accent 6" w:uiPriority="73"/>
-    <w:lsdException w:name="Subtle Emphasis" w:uiPriority="19" w:qFormat="1"/>
-    <w:lsdException w:name="Intense Emphasis" w:uiPriority="21" w:qFormat="1"/>
-    <w:lsdException w:name="Subtle Reference" w:uiPriority="31" w:qFormat="1"/>
-    <w:lsdException w:name="Intense Reference" w:uiPriority="32" w:qFormat="1"/>
-    <w:lsdException w:name="Book Title" w:uiPriority="33" w:qFormat="1"/>
-    <w:lsdException w:name="Bibliography" w:semiHidden="1" w:uiPriority="37" w:unhideWhenUsed="1"/>
-    <w:lsdException w:name="TOC Heading" w:semiHidden="1" w:uiPriority="39" w:unhideWhenUsed="1" w:qFormat="1"/>
-    <w:lsdException w:name="Plain Table 1" w:uiPriority="41"/>
-    <w:lsdException w:name="Plain Table 2" w:uiPriority="42"/>
-    <w:lsdException w:name="Plain Table 3" w:uiPriority="43"/>
-    <w:lsdException w:name="Plain Table 4" w:uiPriority="44"/>
-    <w:lsdException w:name="Plain Table 5" w:uiPriority="45"/>
-    <w:lsdException w:name="Grid Table Light" w:uiPriority="40"/>
-    <w:lsdException w:name="Grid Table 1 Light" w:uiPriority="46"/>
-    <w:lsdException w:name="Grid Table 2" w:uiPriority="47"/>
-    <w:lsdException w:name="Grid Table 3" w:uiPriority="48"/>
-    <w:lsdException w:name="Grid Table 4" w:uiPriority="49"/>
-    <w:lsdException w:name="Grid Table 5 Dark" w:uiPriority="50"/>
-    <w:lsdException w:name="Grid Table 6 Colorful" w:uiPriority="51"/>
-    <w:lsdException w:name="Grid Table 7 Colorful" w:uiPriority="52"/>
-    <w:lsdException w:name="Grid Table 1 Light Accent 1" w:uiPriority="46"/>
-    <w:lsdException w:name="Grid Table 2 Accent 1" w:uiPriority="47"/>
-    <w:lsdException w:name="Grid Table 3 Accent 1" w:uiPriority="48"/>
-    <w:lsdException w:name="Grid Table 4 Accent 1" w:uiPriority="49"/>
-    <w:lsdException w:name="Grid Table 5 Dark Accent 1" w:uiPriority="50"/>
-    <w:lsdException w:name="Grid Table 6 Colorful Accent 1" w:uiPriority="51"/>
-    <w:lsdException w:name="Grid Table 7 Colorful Accent 1" w:uiPriority="52"/>
-    <w:lsdException w:name="Grid Table 1 Light Accent 2" w:uiPriority="46"/>
-    <w:lsdException w:name="Grid Table 2 Accent 2" w:uiPriority="47"/>
-    <w:lsdException w:name="Grid Table 3 Accent 2" w:uiPriority="48"/>
-    <w:lsdException w:name="Grid Table 4 Accent 2" w:uiPriority="49"/>
-    <w:lsdException w:name="Grid Table 5 Dark Accent 2" w:uiPriority="50"/>
-    <w:lsdException w:name="Grid Table 6 Colorful Accent 2" w:uiPriority="51"/>
-    <w:lsdException w:name="Grid Table 7 Colorful Accent 2" w:uiPriority="52"/>
-    <w:lsdException w:name="Grid Table 1 Light Accent 3" w:uiPriority="46"/>
-    <w:lsdException w:name="Grid Table 2 Accent 3" w:uiPriority="47"/>
-    <w:lsdException w:name="Grid Table 3 Accent 3" w:uiPriority="48"/>
-    <w:lsdException w:name="Grid Table 4 Accent 3" w:uiPriority="49"/>
-    <w:lsdException w:name="Grid Table 5 Dark Accent 3" w:uiPriority="50"/>
-    <w:lsdException w:name="Grid Table 6 Colorful Accent 3" w:uiPriority="51"/>
-    <w:lsdException w:name="Grid Table 7 Colorful Accent 3" w:uiPriority="52"/>
-    <w:lsdException w:name="Grid Table 1 Light Accent 4" w:uiPriority="46"/>
-    <w:lsdException w:name="Grid Table 2 Accent 4" w:uiPriority="47"/>
-    <w:lsdException w:name="Grid Table 3 Accent 4" w:uiPriority="48"/>
-    <w:lsdException w:name="Grid Table 4 Accent 4" w:uiPriority="49"/>
-    <w:lsdException w:name="Grid Table 5 Dark Accent 4" w:uiPriority="50"/>
-    <w:lsdException w:name="Grid Table 6 Colorful Accent 4" w:uiPriority="51"/>
-    <w:lsdException w:name="Grid Table 7 Colorful Accent 4" w:uiPriority="52"/>
-    <w:lsdException w:name="Grid Table 1 Light Accent 5" w:uiPriority="46"/>
-    <w:lsdException w:name="Grid Table 2 Accent 5" w:uiPriority="47"/>
-    <w:lsdException w:name="Grid Table 3 Accent 5" w:uiPriority="48"/>
-    <w:lsdException w:name="Grid Table 4 Accent 5" w:uiPriority="49"/>
-    <w:lsdException w:name="Grid Table 5 Dark Accent 5" w:uiPriority="50"/>
-    <w:lsdException w:name="Grid Table 6 Colorful Accent 5" w:uiPriority="51"/>
-    <w:lsdException w:name="Grid Table 7 Colorful Accent 5" w:uiPriority="52"/>
-    <w:lsdException w:name="Grid Table 1 Light Accent 6" w:uiPriority="46"/>
-    <w:lsdException w:name="Grid Table 2 Accent 6" w:uiPriority="47"/>
-    <w:lsdException w:name="Grid Table 3 Accent 6" w:uiPriority="48"/>
-    <w:lsdException w:name="Grid Table 4 Accent 6" w:uiPriority="49"/>
-    <w:lsdException w:name="Grid Table 5 Dark Accent 6" w:uiPriority="50"/>
-    <w:lsdException w:name="Grid Table 6 Colorful Accent 6" w:uiPriority="51"/>
-    <w:lsdException w:name="Grid Table 7 Colorful Accent 6" w:uiPriority="52"/>
-    <w:lsdException w:name="List Table 1 Light" w:uiPriority="46"/>
-    <w:lsdException w:name="List Table 2" w:uiPriority="47"/>
-    <w:lsdException w:name="List Table 3" w:uiPriority="48"/>
-    <w:lsdException w:name="List Table 4" w:uiPriority="49"/>
-    <w:lsdException w:name="List Table 5 Dark" w:uiPriority="50"/>
-    <w:lsdException w:name="List Table 6 Colorful" w:uiPriority="51"/>
-    <w:lsdException w:name="List Table 7 Colorful" w:uiPriority="52"/>
-    <w:lsdException w:name="List Table 1 Light Accent 1" w:uiPriority="46"/>
-    <w:lsdException w:name="List Table 2 Accent 1" w:uiPriority="47"/>
-    <w:lsdException w:name="List Table 3 Accent 1" w:uiPriority="48"/>
-    <w:lsdException w:name="List Table 4 Accent 1" w:uiPriority="49"/>
-    <w:lsdException w:name="List Table 5 Dark Accent 1" w:uiPriority="50"/>
-    <w:lsdException w:name="List Table 6 Colorful Accent 1" w:uiPriority="51"/>
-    <w:lsdException w:name="List Table 7 Colorful Accent 1" w:uiPriority="52"/>
-    <w:lsdException w:name="List Table 1 Light Accent 2" w:uiPriority="46"/>
-    <w:lsdException w:name="List Table 2 Accent 2" w:uiPriority="47"/>
-    <w:lsdException w:name="List Table 3 Accent 2" w:uiPriority="48"/>
-    <w:lsdException w:name="List Table 4 Accent 2" w:uiPriority="49"/>
-    <w:lsdException w:name="List Table 5 Dark Accent 2" w:uiPriority="50"/>
-    <w:lsdException w:name="List Table 6 Colorful Accent 2" w:uiPriority="51"/>
-    <w:lsdException w:name="List Table 7 Colorful Accent 2" w:uiPriority="52"/>
-    <w:lsdException w:name="List Table 1 Light Accent 3" w:uiPriority="46"/>
-    <w:lsdException w:name="List Table 2 Accent 3" w:uiPriority="47"/>
-    <w:lsdException w:name="List Table 3 Accent 3" w:uiPriority="48"/>
-    <w:lsdException w:name="List Table 4 Accent 3" w:uiPriority="49"/>
-    <w:lsdException w:name="List Table 5 Dark Accent 3" w:uiPriority="50"/>
-    <w:lsdException w:name="List Table 6 Colorful Accent 3" w:uiPriority="51"/>
-    <w:lsdException w:name="List Table 7 Colorful Accent 3" w:uiPriority="52"/>
-    <w:lsdException w:name="List Table 1 Light Accent 4" w:uiPriority="46"/>
-    <w:lsdException w:name="List Table 2 Accent 4" w:uiPriority="47"/>
-    <w:lsdException w:name="List Table 3 Accent 4" w:uiPriority="48"/>
-    <w:lsdException w:name="List Table 4 Accent 4" w:uiPriority="49"/>
-    <w:lsdException w:name="List Table 5 Dark Accent 4" w:uiPriority="50"/>
-    <w:lsdException w:name="List Table 6 Colorful Accent 4" w:uiPriority="51"/>
-    <w:lsdException w:name="List Table 7 Colorful Accent 4" w:uiPriority="52"/>
-    <w:lsdException w:name="List Table 1 Light Accent 5" w:uiPriority="46"/>
-    <w:lsdException w:name="List Table 2 Accent 5" w:uiPriority="47"/>
-    <w:lsdException w:name="List Table 3 Accent 5" w:uiPriority="48"/>
-    <w:lsdException w:name="List Table 4 Accent 5" w:uiPriority="49"/>
-    <w:lsdException w:name="List Table 5 Dark Accent 5" w:uiPriority="50"/>
-    <w:lsdException w:name="List Table 6 Colorful Accent 5" w:uiPriority="51"/>
-    <w:lsdException w:name="List Table 7 Colorful Accent 5" w:uiPriority="52"/>
-    <w:lsdException w:name="List Table 1 Light Accent 6" w:uiPriority="46"/>
-    <w:lsdException w:name="List Table 2 Accent 6" w:uiPriority="47"/>
-    <w:lsdException w:name="List Table 3 Accent 6" w:uiPriority="48"/>
-    <w:lsdException w:name="List Table 4 Accent 6" w:uiPriority="49"/>
-    <w:lsdException w:name="List Table 5 Dark Accent 6" w:uiPriority="50"/>
-    <w:lsdException w:name="List Table 6 Colorful Accent 6" w:uiPriority="51"/>
-    <w:lsdException w:name="List Table 7 Colorful Accent 6" w:uiPriority="52"/>
+  <w:latentStyles w:defLockedState="0" w:defUIPriority="99" w:defSemiHidden="1" w:defUnhideWhenUsed="1" w:defQFormat="0" w:count="267">
+    <w:lsdException w:name="Normal" w:semiHidden="0" w:uiPriority="0" w:unhideWhenUsed="0" w:qFormat="1"/>
+    <w:lsdException w:name="heading 1" w:semiHidden="0" w:uiPriority="9" w:unhideWhenUsed="0" w:qFormat="1"/>
+    <w:lsdException w:name="heading 2" w:uiPriority="9" w:qFormat="1"/>
+    <w:lsdException w:name="heading 3" w:uiPriority="9" w:qFormat="1"/>
+    <w:lsdException w:name="heading 4" w:uiPriority="9" w:qFormat="1"/>
+    <w:lsdException w:name="heading 5" w:uiPriority="9" w:qFormat="1"/>
+    <w:lsdException w:name="heading 6" w:uiPriority="9" w:qFormat="1"/>
+    <w:lsdException w:name="heading 7" w:uiPriority="9" w:qFormat="1"/>
+    <w:lsdException w:name="heading 8" w:uiPriority="9" w:qFormat="1"/>
+    <w:lsdException w:name="heading 9" w:uiPriority="9" w:qFormat="1"/>
+    <w:lsdException w:name="toc 1" w:uiPriority="39"/>
+    <w:lsdException w:name="toc 2" w:uiPriority="39"/>
+    <w:lsdException w:name="toc 3" w:uiPriority="39"/>
+    <w:lsdException w:name="toc 4" w:uiPriority="39"/>
+    <w:lsdException w:name="toc 5" w:uiPriority="39"/>
+    <w:lsdException w:name="toc 6" w:uiPriority="39"/>
+    <w:lsdException w:name="toc 7" w:uiPriority="39"/>
+    <w:lsdException w:name="toc 8" w:uiPriority="39"/>
+    <w:lsdException w:name="toc 9" w:uiPriority="39"/>
+    <w:lsdException w:name="caption" w:uiPriority="35" w:qFormat="1"/>
+    <w:lsdException w:name="Title" w:semiHidden="0" w:uiPriority="10" w:unhideWhenUsed="0" w:qFormat="1"/>
+    <w:lsdException w:name="Default Paragraph Font" w:uiPriority="1"/>
+    <w:lsdException w:name="Subtitle" w:semiHidden="0" w:uiPriority="11" w:unhideWhenUsed="0" w:qFormat="1"/>
+    <w:lsdException w:name="Strong" w:semiHidden="0" w:uiPriority="22" w:unhideWhenUsed="0" w:qFormat="1"/>
+    <w:lsdException w:name="Emphasis" w:semiHidden="0" w:uiPriority="20" w:unhideWhenUsed="0" w:qFormat="1"/>
+    <w:lsdException w:name="Table Grid" w:semiHidden="0" w:uiPriority="39" w:unhideWhenUsed="0"/>
+    <w:lsdException w:name="Placeholder Text" w:unhideWhenUsed="0"/>
+    <w:lsdException w:name="No Spacing" w:semiHidden="0" w:uiPriority="1" w:unhideWhenUsed="0" w:qFormat="1"/>
+    <w:lsdException w:name="Light Shading" w:semiHidden="0" w:uiPriority="60" w:unhideWhenUsed="0"/>
+    <w:lsdException w:name="Light List" w:semiHidden="0" w:uiPriority="61" w:unhideWhenUsed="0"/>
+    <w:lsdException w:name="Light Grid" w:semiHidden="0" w:uiPriority="62" w:unhideWhenUsed="0"/>
+    <w:lsdException w:name="Medium Shading 1" w:semiHidden="0" w:uiPriority="63" w:unhideWhenUsed="0"/>
+    <w:lsdException w:name="Medium Shading 2" w:semiHidden="0" w:uiPriority="64" w:unhideWhenUsed="0"/>
+    <w:lsdException w:name="Medium List 1" w:semiHidden="0" w:uiPriority="65" w:unhideWhenUsed="0"/>
+    <w:lsdException w:name="Medium List 2" w:semiHidden="0" w:uiPriority="66" w:unhideWhenUsed="0"/>
+    <w:lsdException w:name="Medium Grid 1" w:semiHidden="0" w:uiPriority="67" w:unhideWhenUsed="0"/>
+    <w:lsdException w:name="Medium Grid 2" w:semiHidden="0" w:uiPriority="68" w:unhideWhenUsed="0"/>
+    <w:lsdException w:name="Medium Grid 3" w:semiHidden="0" w:uiPriority="69" w:unhideWhenUsed="0"/>
+    <w:lsdException w:name="Dark List" w:semiHidden="0" w:uiPriority="70" w:unhideWhenUsed="0"/>
+    <w:lsdException w:name="Colorful Shading" w:semiHidden="0" w:uiPriority="71" w:unhideWhenUsed="0"/>
+    <w:lsdException w:name="Colorful List" w:semiHidden="0" w:uiPriority="72" w:unhideWhenUsed="0"/>
+    <w:lsdException w:name="Colorful Grid" w:semiHidden="0" w:uiPriority="73" w:unhideWhenUsed="0"/>
+    <w:lsdException w:name="Light Shading Accent 1" w:semiHidden="0" w:uiPriority="60" w:unhideWhenUsed="0"/>
+    <w:lsdException w:name="Light List Accent 1" w:semiHidden="0" w:uiPriority="61" w:unhideWhenUsed="0"/>
+    <w:lsdException w:name="Light Grid Accent 1" w:semiHidden="0" w:uiPriority="62" w:unhideWhenUsed="0"/>
+    <w:lsdException w:name="Medium Shading 1 Accent 1" w:semiHidden="0" w:uiPriority="63" w:unhideWhenUsed="0"/>
+    <w:lsdException w:name="Medium Shading 2 Accent 1" w:semiHidden="0" w:uiPriority="64" w:unhideWhenUsed="0"/>
+    <w:lsdException w:name="Medium List 1 Accent 1" w:semiHidden="0" w:uiPriority="65" w:unhideWhenUsed="0"/>
+    <w:lsdException w:name="Revision" w:unhideWhenUsed="0"/>
+    <w:lsdException w:name="List Paragraph" w:semiHidden="0" w:uiPriority="34" w:unhideWhenUsed="0" w:qFormat="1"/>
+    <w:lsdException w:name="Quote" w:semiHidden="0" w:uiPriority="29" w:unhideWhenUsed="0" w:qFormat="1"/>
+    <w:lsdException w:name="Intense Quote" w:semiHidden="0" w:uiPriority="30" w:unhideWhenUsed="0" w:qFormat="1"/>
+    <w:lsdException w:name="Medium List 2 Accent 1" w:semiHidden="0" w:uiPriority="66" w:unhideWhenUsed="0"/>
+    <w:lsdException w:name="Medium Grid 1 Accent 1" w:semiHidden="0" w:uiPriority="67" w:unhideWhenUsed="0"/>
+    <w:lsdException w:name="Medium Grid 2 Accent 1" w:semiHidden="0" w:uiPriority="68" w:unhideWhenUsed="0"/>
+    <w:lsdException w:name="Medium Grid 3 Accent 1" w:semiHidden="0" w:uiPriority="69" w:unhideWhenUsed="0"/>
+    <w:lsdException w:name="Dark List Accent 1" w:semiHidden="0" w:uiPriority="70" w:unhideWhenUsed="0"/>
+    <w:lsdException w:name="Colorful Shading Accent 1" w:semiHidden="0" w:uiPriority="71" w:unhideWhenUsed="0"/>
+    <w:lsdException w:name="Colorful List Accent 1" w:semiHidden="0" w:uiPriority="72" w:unhideWhenUsed="0"/>
+    <w:lsdException w:name="Colorful Grid Accent 1" w:semiHidden="0" w:uiPriority="73" w:unhideWhenUsed="0"/>
+    <w:lsdException w:name="Light Shading Accent 2" w:semiHidden="0" w:uiPriority="60" w:unhideWhenUsed="0"/>
+    <w:lsdException w:name="Light List Accent 2" w:semiHidden="0" w:uiPriority="61" w:unhideWhenUsed="0"/>
+    <w:lsdException w:name="Light Grid Accent 2" w:semiHidden="0" w:uiPriority="62" w:unhideWhenUsed="0"/>
+    <w:lsdException w:name="Medium Shading 1 Accent 2" w:semiHidden="0" w:uiPriority="63" w:unhideWhenUsed="0"/>
+    <w:lsdException w:name="Medium Shading 2 Accent 2" w:semiHidden="0" w:uiPriority="64" w:unhideWhenUsed="0"/>
+    <w:lsdException w:name="Medium List 1 Accent 2" w:semiHidden="0" w:uiPriority="65" w:unhideWhenUsed="0"/>
+    <w:lsdException w:name="Medium List 2 Accent 2" w:semiHidden="0" w:uiPriority="66" w:unhideWhenUsed="0"/>
+    <w:lsdException w:name="Medium Grid 1 Accent 2" w:semiHidden="0" w:uiPriority="67" w:unhideWhenUsed="0"/>
+    <w:lsdException w:name="Medium Grid 2 Accent 2" w:semiHidden="0" w:uiPriority="68" w:unhideWhenUsed="0"/>
+    <w:lsdException w:name="Medium Grid 3 Accent 2" w:semiHidden="0" w:uiPriority="69" w:unhideWhenUsed="0"/>
+    <w:lsdException w:name="Dark List Accent 2" w:semiHidden="0" w:uiPriority="70" w:unhideWhenUsed="0"/>
+    <w:lsdException w:name="Colorful Shading Accent 2" w:semiHidden="0" w:uiPriority="71" w:unhideWhenUsed="0"/>
+    <w:lsdException w:name="Colorful List Accent 2" w:semiHidden="0" w:uiPriority="72" w:unhideWhenUsed="0"/>
+    <w:lsdException w:name="Colorful Grid Accent 2" w:semiHidden="0" w:uiPriority="73" w:unhideWhenUsed="0"/>
+    <w:lsdException w:name="Light Shading Accent 3" w:semiHidden="0" w:uiPriority="60" w:unhideWhenUsed="0"/>
+    <w:lsdException w:name="Light List Accent 3" w:semiHidden="0" w:uiPriority="61" w:unhideWhenUsed="0"/>
+    <w:lsdException w:name="Light Grid Accent 3" w:semiHidden="0" w:uiPriority="62" w:unhideWhenUsed="0"/>
+    <w:lsdException w:name="Medium Shading 1 Accent 3" w:semiHidden="0" w:uiPriority="63" w:unhideWhenUsed="0"/>
+    <w:lsdException w:name="Medium Shading 2 Accent 3" w:semiHidden="0" w:uiPriority="64" w:unhideWhenUsed="0"/>
+    <w:lsdException w:name="Medium List 1 Accent 3" w:semiHidden="0" w:uiPriority="65" w:unhideWhenUsed="0"/>
+    <w:lsdException w:name="Medium List 2 Accent 3" w:semiHidden="0" w:uiPriority="66" w:unhideWhenUsed="0"/>
+    <w:lsdException w:name="Medium Grid 1 Accent 3" w:semiHidden="0" w:uiPriority="67" w:unhideWhenUsed="0"/>
+    <w:lsdException w:name="Medium Grid 2 Accent 3" w:semiHidden="0" w:uiPriority="68" w:unhideWhenUsed="0"/>
+    <w:lsdException w:name="Medium Grid 3 Accent 3" w:semiHidden="0" w:uiPriority="69" w:unhideWhenUsed="0"/>
+    <w:lsdException w:name="Dark List Accent 3" w:semiHidden="0" w:uiPriority="70" w:unhideWhenUsed="0"/>
+    <w:lsdException w:name="Colorful Shading Accent 3" w:semiHidden="0" w:uiPriority="71" w:unhideWhenUsed="0"/>
+    <w:lsdException w:name="Colorful List Accent 3" w:semiHidden="0" w:uiPriority="72" w:unhideWhenUsed="0"/>
+    <w:lsdException w:name="Colorful Grid Accent 3" w:semiHidden="0" w:uiPriority="73" w:unhideWhenUsed="0"/>
+    <w:lsdException w:name="Light Shading Accent 4" w:semiHidden="0" w:uiPriority="60" w:unhideWhenUsed="0"/>
+    <w:lsdException w:name="Light List Accent 4" w:semiHidden="0" w:uiPriority="61" w:unhideWhenUsed="0"/>
+    <w:lsdException w:name="Light Grid Accent 4" w:semiHidden="0" w:uiPriority="62" w:unhideWhenUsed="0"/>
+    <w:lsdException w:name="Medium Shading 1 Accent 4" w:semiHidden="0" w:uiPriority="63" w:unhideWhenUsed="0"/>
+    <w:lsdException w:name="Medium Shading 2 Accent 4" w:semiHidden="0" w:uiPriority="64" w:unhideWhenUsed="0"/>
+    <w:lsdException w:name="Medium List 1 Accent 4" w:semiHidden="0" w:uiPriority="65" w:unhideWhenUsed="0"/>
+    <w:lsdException w:name="Medium List 2 Accent 4" w:semiHidden="0" w:uiPriority="66" w:unhideWhenUsed="0"/>
+    <w:lsdException w:name="Medium Grid 1 Accent 4" w:semiHidden="0" w:uiPriority="67" w:unhideWhenUsed="0"/>
+    <w:lsdException w:name="Medium Grid 2 Accent 4" w:semiHidden="0" w:uiPriority="68" w:unhideWhenUsed="0"/>
+    <w:lsdException w:name="Medium Grid 3 Accent 4" w:semiHidden="0" w:uiPriority="69" w:unhideWhenUsed="0"/>
+    <w:lsdException w:name="Dark List Accent 4" w:semiHidden="0" w:uiPriority="70" w:unhideWhenUsed="0"/>
+    <w:lsdException w:name="Colorful Shading Accent 4" w:semiHidden="0" w:uiPriority="71" w:unhideWhenUsed="0"/>
+    <w:lsdException w:name="Colorful List Accent 4" w:semiHidden="0" w:uiPriority="72" w:unhideWhenUsed="0"/>
+    <w:lsdException w:name="Colorful Grid Accent 4" w:semiHidden="0" w:uiPriority="73" w:unhideWhenUsed="0"/>
+    <w:lsdException w:name="Light Shading Accent 5" w:semiHidden="0" w:uiPriority="60" w:unhideWhenUsed="0"/>
+    <w:lsdException w:name="Light List Accent 5" w:semiHidden="0" w:uiPriority="61" w:unhideWhenUsed="0"/>
+    <w:lsdException w:name="Light Grid Accent 5" w:semiHidden="0" w:uiPriority="62" w:unhideWhenUsed="0"/>
+    <w:lsdException w:name="Medium Shading 1 Accent 5" w:semiHidden="0" w:uiPriority="63" w:unhideWhenUsed="0"/>
+    <w:lsdException w:name="Medium Shading 2 Accent 5" w:semiHidden="0" w:uiPriority="64" w:unhideWhenUsed="0"/>
+    <w:lsdException w:name="Medium List 1 Accent 5" w:semiHidden="0" w:uiPriority="65" w:unhideWhenUsed="0"/>
+    <w:lsdException w:name="Medium List 2 Accent 5" w:semiHidden="0" w:uiPriority="66" w:unhideWhenUsed="0"/>
+    <w:lsdException w:name="Medium Grid 1 Accent 5" w:semiHidden="0" w:uiPriority="67" w:unhideWhenUsed="0"/>
+    <w:lsdException w:name="Medium Grid 2 Accent 5" w:semiHidden="0" w:uiPriority="68" w:unhideWhenUsed="0"/>
+    <w:lsdException w:name="Medium Grid 3 Accent 5" w:semiHidden="0" w:uiPriority="69" w:unhideWhenUsed="0"/>
+    <w:lsdException w:name="Dark List Accent 5" w:semiHidden="0" w:uiPriority="70" w:unhideWhenUsed="0"/>
+    <w:lsdException w:name="Colorful Shading Accent 5" w:semiHidden="0" w:uiPriority="71" w:unhideWhenUsed="0"/>
+    <w:lsdException w:name="Colorful List Accent 5" w:semiHidden="0" w:uiPriority="72" w:unhideWhenUsed="0"/>
+    <w:lsdException w:name="Colorful Grid Accent 5" w:semiHidden="0" w:uiPriority="73" w:unhideWhenUsed="0"/>
+    <w:lsdException w:name="Light Shading Accent 6" w:semiHidden="0" w:uiPriority="60" w:unhideWhenUsed="0"/>
+    <w:lsdException w:name="Light List Accent 6" w:semiHidden="0" w:uiPriority="61" w:unhideWhenUsed="0"/>
+    <w:lsdException w:name="Light Grid Accent 6" w:semiHidden="0" w:uiPriority="62" w:unhideWhenUsed="0"/>
+    <w:lsdException w:name="Medium Shading 1 Accent 6" w:semiHidden="0" w:uiPriority="63" w:unhideWhenUsed="0"/>
+    <w:lsdException w:name="Medium Shading 2 Accent 6" w:semiHidden="0" w:uiPriority="64" w:unhideWhenUsed="0"/>
+    <w:lsdException w:name="Medium List 1 Accent 6" w:semiHidden="0" w:uiPriority="65" w:unhideWhenUsed="0"/>
+    <w:lsdException w:name="Medium List 2 Accent 6" w:semiHidden="0" w:uiPriority="66" w:unhideWhenUsed="0"/>
+    <w:lsdException w:name="Medium Grid 1 Accent 6" w:semiHidden="0" w:uiPriority="67" w:unhideWhenUsed="0"/>
+    <w:lsdException w:name="Medium Grid 2 Accent 6" w:semiHidden="0" w:uiPriority="68" w:unhideWhenUsed="0"/>
+    <w:lsdException w:name="Medium Grid 3 Accent 6" w:semiHidden="0" w:uiPriority="69" w:unhideWhenUsed="0"/>
+    <w:lsdException w:name="Dark List Accent 6" w:semiHidden="0" w:uiPriority="70" w:unhideWhenUsed="0"/>
+    <w:lsdException w:name="Colorful Shading Accent 6" w:semiHidden="0" w:uiPriority="71" w:unhideWhenUsed="0"/>
+    <w:lsdException w:name="Colorful List Accent 6" w:semiHidden="0" w:uiPriority="72" w:unhideWhenUsed="0"/>
+    <w:lsdException w:name="Colorful Grid Accent 6" w:semiHidden="0" w:uiPriority="73" w:unhideWhenUsed="0"/>
+    <w:lsdException w:name="Subtle Emphasis" w:semiHidden="0" w:uiPriority="19" w:unhideWhenUsed="0" w:qFormat="1"/>
+    <w:lsdException w:name="Intense Emphasis" w:semiHidden="0" w:uiPriority="21" w:unhideWhenUsed="0" w:qFormat="1"/>
+    <w:lsdException w:name="Subtle Reference" w:semiHidden="0" w:uiPriority="31" w:unhideWhenUsed="0" w:qFormat="1"/>
+    <w:lsdException w:name="Intense Reference" w:semiHidden="0" w:uiPriority="32" w:unhideWhenUsed="0" w:qFormat="1"/>
+    <w:lsdException w:name="Book Title" w:semiHidden="0" w:uiPriority="33" w:unhideWhenUsed="0" w:qFormat="1"/>
+    <w:lsdException w:name="Bibliography" w:uiPriority="37"/>
+    <w:lsdException w:name="TOC Heading" w:uiPriority="39" w:qFormat="1"/>
+  </w:latentStyles>
+  <w:style w:type="paragraph" w:default="1" w:styleId="a">
+    <w:name w:val="Normal"/>
+    <w:qFormat/>
+    <w:pPr>
+      <w:widowControl w:val="0"/>
+      <w:jc w:val="both"/>
+    </w:pPr>
+  </w:style>
+  <w:style w:type="character" w:default="1" w:styleId="a0">
+    <w:name w:val="Default Paragraph Font"/>
+    <w:uiPriority w:val="1"/>
+    <w:semiHidden/>
+    <w:unhideWhenUsed/>
+  </w:style>
+  <w:style w:type="table" w:default="1" w:styleId="a1">
+    <w:name w:val="Normal Table"/>
+    <w:uiPriority w:val="99"/>
+    <w:semiHidden/>
+    <w:unhideWhenUsed/>
+    <w:tblPr>
+      <w:tblInd w:w="0" w:type="dxa"/>
+      <w:tblCellMar>
+        <w:top w:w="0" w:type="dxa"/>
+        <w:left w:w="108" w:type="dxa"/>
+        <w:bottom w:w="0" w:type="dxa"/>
+        <w:right w:w="108" w:type="dxa"/>
+      </w:tblCellMar>
+    </w:tblPr>
+  </w:style>
+  <w:style w:type="numbering" w:default="1" w:styleId="a2">
+    <w:name w:val="No List"/>
+    <w:uiPriority w:val="99"/>
+    <w:semiHidden/>
+    <w:unhideWhenUsed/>
+  </w:style>
+  <w:style w:type="paragraph" w:styleId="a3">
+    <w:name w:val="header"/>
+    <w:basedOn w:val="a"/>
+    <w:link w:val="Char"/>
+    <w:uiPriority w:val="99"/>
+    <w:unhideWhenUsed/>
+    <w:rsid w:val="002A36BA"/>
+    <w:pPr>
+      <w:pBdr>
+        <w:bottom w:val="single" w:sz="6" w:space="1" w:color="auto"/>
+      </w:pBdr>
+      <w:tabs>
+        <w:tab w:val="center" w:pos="4153"/>
+        <w:tab w:val="right" w:pos="8306"/>
+      </w:tabs>
+      <w:snapToGrid w:val="0"/>
+      <w:jc w:val="center"/>
+    </w:pPr>
+    <w:rPr>
+      <w:sz w:val="18"/>
+      <w:szCs w:val="18"/>
+    </w:rPr>
+  </w:style>
+  <w:style w:type="character" w:customStyle="1" w:styleId="Char">
+    <w:name w:val="页眉 Char"/>
+    <w:basedOn w:val="a0"/>
+    <w:link w:val="a3"/>
+    <w:uiPriority w:val="99"/>
+    <w:rsid w:val="002A36BA"/>
+    <w:rPr>
+      <w:sz w:val="18"/>
+      <w:szCs w:val="18"/>
+    </w:rPr>
+  </w:style>
+  <w:style w:type="paragraph" w:styleId="a4">
+    <w:name w:val="footer"/>
+    <w:basedOn w:val="a"/>
+    <w:link w:val="Char0"/>
+    <w:uiPriority w:val="99"/>
+    <w:unhideWhenUsed/>
+    <w:rsid w:val="002A36BA"/>
+    <w:pPr>
+      <w:tabs>
+        <w:tab w:val="center" w:pos="4153"/>
+        <w:tab w:val="right" w:pos="8306"/>
+      </w:tabs>
+      <w:snapToGrid w:val="0"/>
+      <w:jc w:val="left"/>
+    </w:pPr>
+    <w:rPr>
+      <w:sz w:val="18"/>
+      <w:szCs w:val="18"/>
+    </w:rPr>
+  </w:style>
+  <w:style w:type="character" w:customStyle="1" w:styleId="Char0">
+    <w:name w:val="页脚 Char"/>
+    <w:basedOn w:val="a0"/>
+    <w:link w:val="a4"/>
+    <w:uiPriority w:val="99"/>
+    <w:rsid w:val="002A36BA"/>
+    <w:rPr>
+      <w:sz w:val="18"/>
+      <w:szCs w:val="18"/>
+    </w:rPr>
+  </w:style>
+  <w:style w:type="paragraph" w:customStyle="1" w:styleId="a5">
+    <w:name w:val="默认"/>
+    <w:rsid w:val="002A36BA"/>
+    <w:pPr>
+      <w:pBdr>
+        <w:top w:val="nil"/>
+        <w:left w:val="nil"/>
+        <w:bottom w:val="nil"/>
+        <w:right w:val="nil"/>
+        <w:between w:val="nil"/>
+        <w:bar w:val="nil"/>
+      </w:pBdr>
+    </w:pPr>
+    <w:rPr>
+      <w:rFonts w:ascii="Helvetica" w:eastAsia="Helvetica" w:hAnsi="Helvetica" w:cs="Helvetica"/>
+      <w:color w:val="000000"/>
+      <w:kern w:val="0"/>
+      <w:sz w:val="22"/>
+      <w:bdr w:val="nil"/>
+    </w:rPr>
+  </w:style>
+  <w:style w:type="numbering" w:customStyle="1" w:styleId="List0">
+    <w:name w:val="List 0"/>
+    <w:basedOn w:val="a2"/>
+    <w:rsid w:val="002A36BA"/>
+    <w:pPr>
+      <w:numPr>
+        <w:numId w:val="1"/>
+      </w:numPr>
+    </w:pPr>
+  </w:style>
+  <w:style w:type="paragraph" w:styleId="a6">
+    <w:name w:val="annotation text"/>
+    <w:basedOn w:val="a"/>
+    <w:link w:val="Char1"/>
+    <w:uiPriority w:val="99"/>
+    <w:semiHidden/>
+    <w:unhideWhenUsed/>
+    <w:rsid w:val="002A36BA"/>
+    <w:pPr>
+      <w:widowControl/>
+      <w:pBdr>
+        <w:top w:val="nil"/>
+        <w:left w:val="nil"/>
+        <w:bottom w:val="nil"/>
+        <w:right w:val="nil"/>
+        <w:between w:val="nil"/>
+        <w:bar w:val="nil"/>
+      </w:pBdr>
+      <w:jc w:val="left"/>
+    </w:pPr>
+    <w:rPr>
+      <w:rFonts w:ascii="Times New Roman" w:hAnsi="Times New Roman" w:cs="Times New Roman"/>
+      <w:kern w:val="0"/>
+      <w:sz w:val="24"/>
+      <w:szCs w:val="24"/>
+      <w:bdr w:val="nil"/>
+      <w:lang w:eastAsia="en-US"/>
+    </w:rPr>
+  </w:style>
+  <w:style w:type="character" w:customStyle="1" w:styleId="Char1">
+    <w:name w:val="批注文字 Char"/>
+    <w:basedOn w:val="a0"/>
+    <w:link w:val="a6"/>
+    <w:uiPriority w:val="99"/>
+    <w:semiHidden/>
+    <w:rsid w:val="002A36BA"/>
+    <w:rPr>
+      <w:rFonts w:ascii="Times New Roman" w:hAnsi="Times New Roman" w:cs="Times New Roman"/>
+      <w:kern w:val="0"/>
+      <w:sz w:val="24"/>
+      <w:szCs w:val="24"/>
+      <w:bdr w:val="nil"/>
+      <w:lang w:eastAsia="en-US"/>
+    </w:rPr>
+  </w:style>
+  <w:style w:type="character" w:styleId="a7">
+    <w:name w:val="annotation reference"/>
+    <w:basedOn w:val="a0"/>
+    <w:uiPriority w:val="99"/>
+    <w:semiHidden/>
+    <w:unhideWhenUsed/>
+    <w:rsid w:val="002A36BA"/>
+    <w:rPr>
+      <w:sz w:val="21"/>
+      <w:szCs w:val="21"/>
+    </w:rPr>
+  </w:style>
+  <w:style w:type="paragraph" w:styleId="a8">
+    <w:name w:val="Balloon Text"/>
+    <w:basedOn w:val="a"/>
+    <w:link w:val="Char2"/>
+    <w:uiPriority w:val="99"/>
+    <w:semiHidden/>
+    <w:unhideWhenUsed/>
+    <w:rsid w:val="002A36BA"/>
+    <w:rPr>
+      <w:sz w:val="18"/>
+      <w:szCs w:val="18"/>
+    </w:rPr>
+  </w:style>
+  <w:style w:type="character" w:customStyle="1" w:styleId="Char2">
+    <w:name w:val="批注框文本 Char"/>
+    <w:basedOn w:val="a0"/>
+    <w:link w:val="a8"/>
+    <w:uiPriority w:val="99"/>
+    <w:semiHidden/>
+    <w:rsid w:val="002A36BA"/>
+    <w:rPr>
+      <w:sz w:val="18"/>
+      <w:szCs w:val="18"/>
+    </w:rPr>
+  </w:style>
+</w:styles>
+</file>
+
+<file path=word/stylesWithEffects.xml><?xml version="1.0" encoding="utf-8"?>
+<w:styles xmlns:wpc="http://schemas.microsoft.com/office/word/2010/wordprocessingCanvas" xmlns:mc="http://schemas.openxmlformats.org/markup-compatibility/2006" xmlns:o="urn:schemas-microsoft-com:office:office" xmlns:r="http://schemas.openxmlformats.org/officeDocument/2006/relationships" xmlns:m="http://schemas.openxmlformats.org/officeDocument/2006/math" xmlns:v="urn:schemas-microsoft-com:vml" xmlns:wp14="http://schemas.microsoft.com/office/word/2010/wordprocessingDrawing" xmlns:wp="http://schemas.openxmlformats.org/drawingml/2006/wordprocessingDrawing" xmlns:w10="urn:schemas-microsoft-com:office:word" xmlns:w="http://schemas.openxmlformats.org/wordprocessingml/2006/main" xmlns:w14="http://schemas.microsoft.com/office/word/2010/wordml" xmlns:wpg="http://schemas.microsoft.com/office/word/2010/wordprocessingGroup" xmlns:wpi="http://schemas.microsoft.com/office/word/2010/wordprocessingInk" xmlns:wne="http://schemas.microsoft.com/office/word/2006/wordml" xmlns:wps="http://schemas.microsoft.com/office/word/2010/wordprocessingShape" mc:Ignorable="w14 wp14">
+  <w:docDefaults>
+    <w:rPrDefault>
+      <w:rPr>
+        <w:rFonts w:asciiTheme="minorHAnsi" w:eastAsiaTheme="minorEastAsia" w:hAnsiTheme="minorHAnsi" w:cstheme="minorBidi"/>
+        <w:kern w:val="2"/>
+        <w:sz w:val="21"/>
+        <w:szCs w:val="22"/>
+        <w:lang w:val="en-US" w:eastAsia="zh-CN" w:bidi="ar-SA"/>
+      </w:rPr>
+    </w:rPrDefault>
+    <w:pPrDefault/>
+  </w:docDefaults>
+  <w:latentStyles w:defLockedState="0" w:defUIPriority="99" w:defSemiHidden="1" w:defUnhideWhenUsed="1" w:defQFormat="0" w:count="267">
+    <w:lsdException w:name="Normal" w:semiHidden="0" w:uiPriority="0" w:unhideWhenUsed="0" w:qFormat="1"/>
+    <w:lsdException w:name="heading 1" w:semiHidden="0" w:uiPriority="9" w:unhideWhenUsed="0" w:qFormat="1"/>
+    <w:lsdException w:name="heading 2" w:uiPriority="9" w:qFormat="1"/>
+    <w:lsdException w:name="heading 3" w:uiPriority="9" w:qFormat="1"/>
+    <w:lsdException w:name="heading 4" w:uiPriority="9" w:qFormat="1"/>
+    <w:lsdException w:name="heading 5" w:uiPriority="9" w:qFormat="1"/>
+    <w:lsdException w:name="heading 6" w:uiPriority="9" w:qFormat="1"/>
+    <w:lsdException w:name="heading 7" w:uiPriority="9" w:qFormat="1"/>
+    <w:lsdException w:name="heading 8" w:uiPriority="9" w:qFormat="1"/>
+    <w:lsdException w:name="heading 9" w:uiPriority="9" w:qFormat="1"/>
+    <w:lsdException w:name="toc 1" w:uiPriority="39"/>
+    <w:lsdException w:name="toc 2" w:uiPriority="39"/>
+    <w:lsdException w:name="toc 3" w:uiPriority="39"/>
+    <w:lsdException w:name="toc 4" w:uiPriority="39"/>
+    <w:lsdException w:name="toc 5" w:uiPriority="39"/>
+    <w:lsdException w:name="toc 6" w:uiPriority="39"/>
+    <w:lsdException w:name="toc 7" w:uiPriority="39"/>
+    <w:lsdException w:name="toc 8" w:uiPriority="39"/>
+    <w:lsdException w:name="toc 9" w:uiPriority="39"/>
+    <w:lsdException w:name="caption" w:uiPriority="35" w:qFormat="1"/>
+    <w:lsdException w:name="Title" w:semiHidden="0" w:uiPriority="10" w:unhideWhenUsed="0" w:qFormat="1"/>
+    <w:lsdException w:name="Default Paragraph Font" w:uiPriority="1"/>
+    <w:lsdException w:name="Subtitle" w:semiHidden="0" w:uiPriority="11" w:unhideWhenUsed="0" w:qFormat="1"/>
+    <w:lsdException w:name="Strong" w:semiHidden="0" w:uiPriority="22" w:unhideWhenUsed="0" w:qFormat="1"/>
+    <w:lsdException w:name="Emphasis" w:semiHidden="0" w:uiPriority="20" w:unhideWhenUsed="0" w:qFormat="1"/>
+    <w:lsdException w:name="Table Grid" w:semiHidden="0" w:uiPriority="39" w:unhideWhenUsed="0"/>
+    <w:lsdException w:name="Placeholder Text" w:unhideWhenUsed="0"/>
+    <w:lsdException w:name="No Spacing" w:semiHidden="0" w:uiPriority="1" w:unhideWhenUsed="0" w:qFormat="1"/>
+    <w:lsdException w:name="Light Shading" w:semiHidden="0" w:uiPriority="60" w:unhideWhenUsed="0"/>
+    <w:lsdException w:name="Light List" w:semiHidden="0" w:uiPriority="61" w:unhideWhenUsed="0"/>
+    <w:lsdException w:name="Light Grid" w:semiHidden="0" w:uiPriority="62" w:unhideWhenUsed="0"/>
+    <w:lsdException w:name="Medium Shading 1" w:semiHidden="0" w:uiPriority="63" w:unhideWhenUsed="0"/>
+    <w:lsdException w:name="Medium Shading 2" w:semiHidden="0" w:uiPriority="64" w:unhideWhenUsed="0"/>
+    <w:lsdException w:name="Medium List 1" w:semiHidden="0" w:uiPriority="65" w:unhideWhenUsed="0"/>
+    <w:lsdException w:name="Medium List 2" w:semiHidden="0" w:uiPriority="66" w:unhideWhenUsed="0"/>
+    <w:lsdException w:name="Medium Grid 1" w:semiHidden="0" w:uiPriority="67" w:unhideWhenUsed="0"/>
+    <w:lsdException w:name="Medium Grid 2" w:semiHidden="0" w:uiPriority="68" w:unhideWhenUsed="0"/>
+    <w:lsdException w:name="Medium Grid 3" w:semiHidden="0" w:uiPriority="69" w:unhideWhenUsed="0"/>
+    <w:lsdException w:name="Dark List" w:semiHidden="0" w:uiPriority="70" w:unhideWhenUsed="0"/>
+    <w:lsdException w:name="Colorful Shading" w:semiHidden="0" w:uiPriority="71" w:unhideWhenUsed="0"/>
+    <w:lsdException w:name="Colorful List" w:semiHidden="0" w:uiPriority="72" w:unhideWhenUsed="0"/>
+    <w:lsdException w:name="Colorful Grid" w:semiHidden="0" w:uiPriority="73" w:unhideWhenUsed="0"/>
+    <w:lsdException w:name="Light Shading Accent 1" w:semiHidden="0" w:uiPriority="60" w:unhideWhenUsed="0"/>
+    <w:lsdException w:name="Light List Accent 1" w:semiHidden="0" w:uiPriority="61" w:unhideWhenUsed="0"/>
+    <w:lsdException w:name="Light Grid Accent 1" w:semiHidden="0" w:uiPriority="62" w:unhideWhenUsed="0"/>
+    <w:lsdException w:name="Medium Shading 1 Accent 1" w:semiHidden="0" w:uiPriority="63" w:unhideWhenUsed="0"/>
+    <w:lsdException w:name="Medium Shading 2 Accent 1" w:semiHidden="0" w:uiPriority="64" w:unhideWhenUsed="0"/>
+    <w:lsdException w:name="Medium List 1 Accent 1" w:semiHidden="0" w:uiPriority="65" w:unhideWhenUsed="0"/>
+    <w:lsdException w:name="Revision" w:unhideWhenUsed="0"/>
+    <w:lsdException w:name="List Paragraph" w:semiHidden="0" w:uiPriority="34" w:unhideWhenUsed="0" w:qFormat="1"/>
+    <w:lsdException w:name="Quote" w:semiHidden="0" w:uiPriority="29" w:unhideWhenUsed="0" w:qFormat="1"/>
+    <w:lsdException w:name="Intense Quote" w:semiHidden="0" w:uiPriority="30" w:unhideWhenUsed="0" w:qFormat="1"/>
+    <w:lsdException w:name="Medium List 2 Accent 1" w:semiHidden="0" w:uiPriority="66" w:unhideWhenUsed="0"/>
+    <w:lsdException w:name="Medium Grid 1 Accent 1" w:semiHidden="0" w:uiPriority="67" w:unhideWhenUsed="0"/>
+    <w:lsdException w:name="Medium Grid 2 Accent 1" w:semiHidden="0" w:uiPriority="68" w:unhideWhenUsed="0"/>
+    <w:lsdException w:name="Medium Grid 3 Accent 1" w:semiHidden="0" w:uiPriority="69" w:unhideWhenUsed="0"/>
+    <w:lsdException w:name="Dark List Accent 1" w:semiHidden="0" w:uiPriority="70" w:unhideWhenUsed="0"/>
+    <w:lsdException w:name="Colorful Shading Accent 1" w:semiHidden="0" w:uiPriority="71" w:unhideWhenUsed="0"/>
+    <w:lsdException w:name="Colorful List Accent 1" w:semiHidden="0" w:uiPriority="72" w:unhideWhenUsed="0"/>
+    <w:lsdException w:name="Colorful Grid Accent 1" w:semiHidden="0" w:uiPriority="73" w:unhideWhenUsed="0"/>
+    <w:lsdException w:name="Light Shading Accent 2" w:semiHidden="0" w:uiPriority="60" w:unhideWhenUsed="0"/>
+    <w:lsdException w:name="Light List Accent 2" w:semiHidden="0" w:uiPriority="61" w:unhideWhenUsed="0"/>
+    <w:lsdException w:name="Light Grid Accent 2" w:semiHidden="0" w:uiPriority="62" w:unhideWhenUsed="0"/>
+    <w:lsdException w:name="Medium Shading 1 Accent 2" w:semiHidden="0" w:uiPriority="63" w:unhideWhenUsed="0"/>
+    <w:lsdException w:name="Medium Shading 2 Accent 2" w:semiHidden="0" w:uiPriority="64" w:unhideWhenUsed="0"/>
+    <w:lsdException w:name="Medium List 1 Accent 2" w:semiHidden="0" w:uiPriority="65" w:unhideWhenUsed="0"/>
+    <w:lsdException w:name="Medium List 2 Accent 2" w:semiHidden="0" w:uiPriority="66" w:unhideWhenUsed="0"/>
+    <w:lsdException w:name="Medium Grid 1 Accent 2" w:semiHidden="0" w:uiPriority="67" w:unhideWhenUsed="0"/>
+    <w:lsdException w:name="Medium Grid 2 Accent 2" w:semiHidden="0" w:uiPriority="68" w:unhideWhenUsed="0"/>
+    <w:lsdException w:name="Medium Grid 3 Accent 2" w:semiHidden="0" w:uiPriority="69" w:unhideWhenUsed="0"/>
+    <w:lsdException w:name="Dark List Accent 2" w:semiHidden="0" w:uiPriority="70" w:unhideWhenUsed="0"/>
+    <w:lsdException w:name="Colorful Shading Accent 2" w:semiHidden="0" w:uiPriority="71" w:unhideWhenUsed="0"/>
+    <w:lsdException w:name="Colorful List Accent 2" w:semiHidden="0" w:uiPriority="72" w:unhideWhenUsed="0"/>
+    <w:lsdException w:name="Colorful Grid Accent 2" w:semiHidden="0" w:uiPriority="73" w:unhideWhenUsed="0"/>
+    <w:lsdException w:name="Light Shading Accent 3" w:semiHidden="0" w:uiPriority="60" w:unhideWhenUsed="0"/>
+    <w:lsdException w:name="Light List Accent 3" w:semiHidden="0" w:uiPriority="61" w:unhideWhenUsed="0"/>
+    <w:lsdException w:name="Light Grid Accent 3" w:semiHidden="0" w:uiPriority="62" w:unhideWhenUsed="0"/>
+    <w:lsdException w:name="Medium Shading 1 Accent 3" w:semiHidden="0" w:uiPriority="63" w:unhideWhenUsed="0"/>
+    <w:lsdException w:name="Medium Shading 2 Accent 3" w:semiHidden="0" w:uiPriority="64" w:unhideWhenUsed="0"/>
+    <w:lsdException w:name="Medium List 1 Accent 3" w:semiHidden="0" w:uiPriority="65" w:unhideWhenUsed="0"/>
+    <w:lsdException w:name="Medium List 2 Accent 3" w:semiHidden="0" w:uiPriority="66" w:unhideWhenUsed="0"/>
+    <w:lsdException w:name="Medium Grid 1 Accent 3" w:semiHidden="0" w:uiPriority="67" w:unhideWhenUsed="0"/>
+    <w:lsdException w:name="Medium Grid 2 Accent 3" w:semiHidden="0" w:uiPriority="68" w:unhideWhenUsed="0"/>
+    <w:lsdException w:name="Medium Grid 3 Accent 3" w:semiHidden="0" w:uiPriority="69" w:unhideWhenUsed="0"/>
+    <w:lsdException w:name="Dark List Accent 3" w:semiHidden="0" w:uiPriority="70" w:unhideWhenUsed="0"/>
+    <w:lsdException w:name="Colorful Shading Accent 3" w:semiHidden="0" w:uiPriority="71" w:unhideWhenUsed="0"/>
+    <w:lsdException w:name="Colorful List Accent 3" w:semiHidden="0" w:uiPriority="72" w:unhideWhenUsed="0"/>
+    <w:lsdException w:name="Colorful Grid Accent 3" w:semiHidden="0" w:uiPriority="73" w:unhideWhenUsed="0"/>
+    <w:lsdException w:name="Light Shading Accent 4" w:semiHidden="0" w:uiPriority="60" w:unhideWhenUsed="0"/>
+    <w:lsdException w:name="Light List Accent 4" w:semiHidden="0" w:uiPriority="61" w:unhideWhenUsed="0"/>
+    <w:lsdException w:name="Light Grid Accent 4" w:semiHidden="0" w:uiPriority="62" w:unhideWhenUsed="0"/>
+    <w:lsdException w:name="Medium Shading 1 Accent 4" w:semiHidden="0" w:uiPriority="63" w:unhideWhenUsed="0"/>
+    <w:lsdException w:name="Medium Shading 2 Accent 4" w:semiHidden="0" w:uiPriority="64" w:unhideWhenUsed="0"/>
+    <w:lsdException w:name="Medium List 1 Accent 4" w:semiHidden="0" w:uiPriority="65" w:unhideWhenUsed="0"/>
+    <w:lsdException w:name="Medium List 2 Accent 4" w:semiHidden="0" w:uiPriority="66" w:unhideWhenUsed="0"/>
+    <w:lsdException w:name="Medium Grid 1 Accent 4" w:semiHidden="0" w:uiPriority="67" w:unhideWhenUsed="0"/>
+    <w:lsdException w:name="Medium Grid 2 Accent 4" w:semiHidden="0" w:uiPriority="68" w:unhideWhenUsed="0"/>
+    <w:lsdException w:name="Medium Grid 3 Accent 4" w:semiHidden="0" w:uiPriority="69" w:unhideWhenUsed="0"/>
+    <w:lsdException w:name="Dark List Accent 4" w:semiHidden="0" w:uiPriority="70" w:unhideWhenUsed="0"/>
+    <w:lsdException w:name="Colorful Shading Accent 4" w:semiHidden="0" w:uiPriority="71" w:unhideWhenUsed="0"/>
+    <w:lsdException w:name="Colorful List Accent 4" w:semiHidden="0" w:uiPriority="72" w:unhideWhenUsed="0"/>
+    <w:lsdException w:name="Colorful Grid Accent 4" w:semiHidden="0" w:uiPriority="73" w:unhideWhenUsed="0"/>
+    <w:lsdException w:name="Light Shading Accent 5" w:semiHidden="0" w:uiPriority="60" w:unhideWhenUsed="0"/>
+    <w:lsdException w:name="Light List Accent 5" w:semiHidden="0" w:uiPriority="61" w:unhideWhenUsed="0"/>
+    <w:lsdException w:name="Light Grid Accent 5" w:semiHidden="0" w:uiPriority="62" w:unhideWhenUsed="0"/>
+    <w:lsdException w:name="Medium Shading 1 Accent 5" w:semiHidden="0" w:uiPriority="63" w:unhideWhenUsed="0"/>
+    <w:lsdException w:name="Medium Shading 2 Accent 5" w:semiHidden="0" w:uiPriority="64" w:unhideWhenUsed="0"/>
+    <w:lsdException w:name="Medium List 1 Accent 5" w:semiHidden="0" w:uiPriority="65" w:unhideWhenUsed="0"/>
+    <w:lsdException w:name="Medium List 2 Accent 5" w:semiHidden="0" w:uiPriority="66" w:unhideWhenUsed="0"/>
+    <w:lsdException w:name="Medium Grid 1 Accent 5" w:semiHidden="0" w:uiPriority="67" w:unhideWhenUsed="0"/>
+    <w:lsdException w:name="Medium Grid 2 Accent 5" w:semiHidden="0" w:uiPriority="68" w:unhideWhenUsed="0"/>
+    <w:lsdException w:name="Medium Grid 3 Accent 5" w:semiHidden="0" w:uiPriority="69" w:unhideWhenUsed="0"/>
+    <w:lsdException w:name="Dark List Accent 5" w:semiHidden="0" w:uiPriority="70" w:unhideWhenUsed="0"/>
+    <w:lsdException w:name="Colorful Shading Accent 5" w:semiHidden="0" w:uiPriority="71" w:unhideWhenUsed="0"/>
+    <w:lsdException w:name="Colorful List Accent 5" w:semiHidden="0" w:uiPriority="72" w:unhideWhenUsed="0"/>
+    <w:lsdException w:name="Colorful Grid Accent 5" w:semiHidden="0" w:uiPriority="73" w:unhideWhenUsed="0"/>
+    <w:lsdException w:name="Light Shading Accent 6" w:semiHidden="0" w:uiPriority="60" w:unhideWhenUsed="0"/>
+    <w:lsdException w:name="Light List Accent 6" w:semiHidden="0" w:uiPriority="61" w:unhideWhenUsed="0"/>
+    <w:lsdException w:name="Light Grid Accent 6" w:semiHidden="0" w:uiPriority="62" w:unhideWhenUsed="0"/>
+    <w:lsdException w:name="Medium Shading 1 Accent 6" w:semiHidden="0" w:uiPriority="63" w:unhideWhenUsed="0"/>
+    <w:lsdException w:name="Medium Shading 2 Accent 6" w:semiHidden="0" w:uiPriority="64" w:unhideWhenUsed="0"/>
+    <w:lsdException w:name="Medium List 1 Accent 6" w:semiHidden="0" w:uiPriority="65" w:unhideWhenUsed="0"/>
+    <w:lsdException w:name="Medium List 2 Accent 6" w:semiHidden="0" w:uiPriority="66" w:unhideWhenUsed="0"/>
+    <w:lsdException w:name="Medium Grid 1 Accent 6" w:semiHidden="0" w:uiPriority="67" w:unhideWhenUsed="0"/>
+    <w:lsdException w:name="Medium Grid 2 Accent 6" w:semiHidden="0" w:uiPriority="68" w:unhideWhenUsed="0"/>
+    <w:lsdException w:name="Medium Grid 3 Accent 6" w:semiHidden="0" w:uiPriority="69" w:unhideWhenUsed="0"/>
+    <w:lsdException w:name="Dark List Accent 6" w:semiHidden="0" w:uiPriority="70" w:unhideWhenUsed="0"/>
+    <w:lsdException w:name="Colorful Shading Accent 6" w:semiHidden="0" w:uiPriority="71" w:unhideWhenUsed="0"/>
+    <w:lsdException w:name="Colorful List Accent 6" w:semiHidden="0" w:uiPriority="72" w:unhideWhenUsed="0"/>
+    <w:lsdException w:name="Colorful Grid Accent 6" w:semiHidden="0" w:uiPriority="73" w:unhideWhenUsed="0"/>
+    <w:lsdException w:name="Subtle Emphasis" w:semiHidden="0" w:uiPriority="19" w:unhideWhenUsed="0" w:qFormat="1"/>
+    <w:lsdException w:name="Intense Emphasis" w:semiHidden="0" w:uiPriority="21" w:unhideWhenUsed="0" w:qFormat="1"/>
+    <w:lsdException w:name="Subtle Reference" w:semiHidden="0" w:uiPriority="31" w:unhideWhenUsed="0" w:qFormat="1"/>
+    <w:lsdException w:name="Intense Reference" w:semiHidden="0" w:uiPriority="32" w:unhideWhenUsed="0" w:qFormat="1"/>
+    <w:lsdException w:name="Book Title" w:semiHidden="0" w:uiPriority="33" w:unhideWhenUsed="0" w:qFormat="1"/>
+    <w:lsdException w:name="Bibliography" w:uiPriority="37"/>
+    <w:lsdException w:name="TOC Heading" w:uiPriority="39" w:qFormat="1"/>
   </w:latentStyles>
   <w:style w:type="paragraph" w:default="1" w:styleId="a">
     <w:name w:val="Normal"/>
@@ -5973,7 +5876,7 @@
   <a:extraClrSchemeLst/>
   <a:extLst>
     <a:ext uri="{05A4C25C-085E-4340-85A3-A5531E510DB2}">
-      <thm15:themeFamily xmlns:thm15="http://schemas.microsoft.com/office/thememl/2012/main" name="Office Theme" id="{62F939B6-93AF-4DB8-9C6B-D6C7DFDC589F}" vid="{4A3C46E8-61CC-4603-A589-7422A47A8E4A}"/>
+      <thm15:themeFamily xmlns:thm15="http://schemas.microsoft.com/office/thememl/2012/main" xmlns="" name="Office Theme" id="{62F939B6-93AF-4DB8-9C6B-D6C7DFDC589F}" vid="{4A3C46E8-61CC-4603-A589-7422A47A8E4A}"/>
     </a:ext>
   </a:extLst>
 </a:theme>

</xml_diff>